<commit_message>
Sauvegarde temporaire avant rebase
</commit_message>
<xml_diff>
--- a/Doc/Dossier_CIR_test.docx
+++ b/Doc/Dossier_CIR_test.docx
@@ -359,19 +359,43 @@
         </w:rPr>
       </w:pPr>
       <w:r>
-        <w:t>**Contexte de l’opération de R&amp;D**</w:t>
-        <w:br/>
-        <w:br/>
-        <w:t>La transformation numérique du secteur du conseil et de la veille stratégique s’accompagne d’une explosion du volume et de la diversité des données accessibles en ligne (textes, images, tableaux, documents multimédias, etc.). Face à cette abondance, les entreprises du secteur sont confrontées à une problématique majeure : comment automatiser efficacement la recherche, l’analyse et la synthèse d’informations pertinentes et fiables, issues de sources hétérogènes, afin de produire des livrables à forte valeur ajoutée pour leurs clients (rapports, présentations, newsletters, etc.) ? Cette problématique s’inscrit dans un contexte scientifique et technologique en pleine évolution, marqué par l’émergence de méthodes avancées de Natural Language Processing (NLP) et, plus récemment, de systèmes de génération augmentée par la recherche (Retrieval-Augmented Generation, ou RAG) [Lewis et al., 2020 ; arXiv:2005.11401]. Toutefois, malgré les avancées notables dans la littérature (cf. Self RAG [arXiv:2310.11511], HippoRAG [NeurIPS 2024], Blended RAG [2024], etc.), les solutions existantes présentent encore des limites en matière de précision contextuelle, d’intégration multi-modalité, de gestion de workflows complexes et d’automatisation de la production documentaire structurée.</w:t>
-        <w:br/>
-        <w:br/>
-        <w:t>L’opération de R&amp;D engagée par l’entreprise vise à dépasser ces verrous technologiques en développant une plateforme innovante, AiQo Search Gen Ai, capable d’intégrer et d’orchestrer des modules avancés de recherche, d’extraction, de questionnement, de génération et de synthèse automatisée de contenus, dans un environnement sécurisé et industrialisable. Cette opération s’inscrit dans la continuité des efforts de recherche menés dans le domaine de l’IA appliquée au traitement documentaire, mais se distingue par l’ambition de proposer une solution unifiée, adaptée aux besoins spécifiques des métiers du conseil : filtrage avancé des sources, ingestion multi-format (PDF, images, web), agents de raisonnement récursif, génération automatique de livrables, etc. La nécessité de poursuivre la R&amp;D s’explique par l’absence, à ce jour, de solutions du marché ou open-source répondant de manière satisfaisante à l’ensemble des exigences fonctionnelles et de robustesse propres à l’activité de l’entreprise, comme le confirment les analyses concurrentielles et les benchmarks techniques réalisés (cf. RAG-Performance, LlamaIndex, LangChain).</w:t>
-        <w:br/>
-        <w:br/>
-        <w:t>Cette opération de recherche s’inscrit pleinement dans le cœur d’activité de l’entreprise, qui évolue à l’interface de l’intelligence artificielle, de la veille stratégique et de la génération automatisée de documents professionnels. Elle répond à la nécessité de doter les consultants et analystes d’outils de nouvelle génération, capables d’accroître la productivité, la fiabilité et la pertinence des analyses produites, dans un contexte de complexification et d’accélération des demandes clients.</w:t>
-        <w:br/>
-        <w:br/>
-        <w:t>La visée générale de l’opération est ainsi de concevoir, développer et valider une plateforme logicielle intégrée, reposant sur des innovations de pointe en NLP et RAG, permettant l’automatisation intelligente, sécurisée et personnalisable de l’ensemble de la chaîne de valeur de la recherche documentaire à la génération de livrables structurés, au service de la performance et de la différenciation de l’entreprise sur son marché.</w:t>
+        <w:t>Voici une proposition structurée et claire pour la section "Contexte" :</w:t>
+        <w:br/>
+        <w:br/>
+        <w:t>---</w:t>
+        <w:br/>
+        <w:br/>
+        <w:t>### Contexte</w:t>
+        <w:br/>
+        <w:br/>
+        <w:t>Dans un environnement où la production de contenus écrits occupe une place centrale dans la stratégie de communication des entreprises, garantir la cohérence éditoriale, la conformité aux valeurs de marque et l’efficacité opérationnelle représente un enjeu majeur, en particulier à l’échelle des grandes organisations. Les entreprises sont confrontées à la difficulté d’intégrer l’Intelligence Artificielle (IA) dans leurs processus rédactionnels tout en préservant leur identité de marque, la qualité des contenus et la conformité réglementaire (notamment en matière de sécurité, de RGPD ou de certifications comme SOC 2).</w:t>
+        <w:br/>
+        <w:br/>
+        <w:t>Face à ces défis, Mark AI a développé une solution innovante permettant d’assurer, en temps réel, la conformité des contenus générés avec les règles éditoriales spécifiques à chaque client (orthographe, grammaire, tonalité, vocabulaire, interdictions, etc.). Cette solution s’appuie sur des modèles d’IA spécialisés, entraînés par fine-tuning à partir de grands modèles de langage (LLM) open source (tels que Mistral ou Llama) ou propriétaires (OpenAI), et adaptés à des tâches précises telles que la détection d’erreurs, la suggestion de corrections ou la génération de textes longs.</w:t>
+        <w:br/>
+        <w:br/>
+        <w:t>L’approche de Mark AI repose sur plusieurs piliers :</w:t>
+        <w:br/>
+        <w:br/>
+        <w:t>- **Entraînement sur mesure des modèles** : Chaque modèle est affiné à partir de jeux de données élaborés manuellement ou co-créés avec l’IA, garantissant un haut niveau de précision et d’adéquation avec les besoins métier.</w:t>
+        <w:br/>
+        <w:t>- **Outils d’évaluation avancés** : Plus de 30 évaluateurs standards et personnalisés permettent de mesurer la conformité linguistique, la précision des contenus, le respect des exigences techniques (SEO, longueur, mots-clés) et l’application des règles spécifiques à chaque client.</w:t>
+        <w:br/>
+        <w:t>- **Automatisation et scalabilité** : La plateforme intègre des modules permettant la génération automatique de contenus longs, la production en masse (par lot à partir de fichiers CSV) ou la création de contenus à partir de documents variés (Word, PDF, audio, vidéo), offrant ainsi un gain de temps significatif.</w:t>
+        <w:br/>
+        <w:t>- **Intégration de services externes** : Grâce au function calling, l’IA peut interagir avec des sources externes (recherche Google, base de connaissances client, scraping d’URL, analyse SEO, etc.) pour enrichir et fiabiliser les contenus générés.</w:t>
+        <w:br/>
+        <w:br/>
+        <w:t>Depuis 2021, Mark AI a progressivement enrichi sa solution : d’abord centrée sur la génération de contenus marketing via des templates, elle s’est orientée vers la création de workflows pour les formats longs, puis vers la personnalisation avancée pour les entreprises (gestion fine des personas, des règles d’écriture et des bases de connaissances). En 2024, l’accent a été mis sur le développement d’outils d’évaluation internes et de modèles de détection/suggestion en temps réel, renforçant la qualité et la conformité des contenus produits.</w:t>
+        <w:br/>
+        <w:br/>
+        <w:t>Cette approche différenciée permet à Mark AI de répondre aux exigences des grands comptes dans des secteurs sensibles (logiciel, services financiers, santé), où la maîtrise de la marque, la sécurité et la conformité sont des priorités stratégiques. La solution se distingue également par sa capacité à s’intégrer dans les processus existants des clients et à s’adapter à des besoins spécifiques, là où les solutions concurrentes restent souvent généralistes ou limitées à certains aspects de la conformité rédactionnelle.</w:t>
+        <w:br/>
+        <w:br/>
+        <w:t>---</w:t>
+        <w:br/>
+        <w:br/>
+        <w:t>N’hésitez pas à demander une adaptation si vous souhaitez insister sur certains aspects (historique, différenciation concurrentielle, etc.).</w:t>
       </w:r>
     </w:p>
     <w:p>
@@ -650,88 +674,100 @@
         </w:rPr>
       </w:pPr>
       <w:r>
-        <w:t>### Indicateurs de R&amp;D</w:t>
-        <w:br/>
-        <w:br/>
-        <w:t>La présente section détaille les indicateurs attestant de la réalité et de la structuration de la démarche de recherche et développement (R&amp;D) engagée dans le cadre du projet AiQo Search Gen Ai. Ces éléments démontrent l’intégration de l’entreprise dans l’écosystème scientifique et technologique, ainsi que l’implication de profils qualifiés et la valorisation des travaux de recherche.</w:t>
-        <w:br/>
-        <w:br/>
-        <w:t>#### 1. Publications et communications scientifiques</w:t>
-        <w:br/>
-        <w:br/>
-        <w:t>L’équipe R&amp;D s’appuie sur une veille scientifique active et contribue à la diffusion des avancées du projet à travers des publications et communications dans des conférences et revues de référence du domaine de l’intelligence artificielle et du NLP. Parmi les références majeures mobilisées et/ou citées dans les travaux du projet :</w:t>
-        <w:br/>
-        <w:br/>
-        <w:t xml:space="preserve">- **AFlow: Automating Agentic Workflow Generation** (arXiv:2410.10762, octobre 2024)  </w:t>
-        <w:br/>
-        <w:t xml:space="preserve">  Cette publication présente un cadre méthodologique pour la génération automatique de workflows dans des systèmes multi-agents, thématique directement en lien avec l’architecture agentique de AiQo Search.</w:t>
-        <w:br/>
-        <w:t xml:space="preserve">  [Lien vers la publication](https://arxiv.org/abs/2410.10762)</w:t>
-        <w:br/>
-        <w:br/>
-        <w:t xml:space="preserve">- **Self RAG: Improving Retrieval-Augmented Generation via Self-Reflection** (arXiv:2310.11511, octobre 2023)  </w:t>
-        <w:br/>
-        <w:t xml:space="preserve">  Ce travail introduit des mécanismes d’auto-évaluation dans les modèles RAG, approche intégrée dans le module Deep Research Agent du projet.</w:t>
-        <w:br/>
-        <w:t xml:space="preserve">  [Lien vers la publication](https://arxiv.org/abs/2310.11511)</w:t>
-        <w:br/>
-        <w:br/>
-        <w:t xml:space="preserve">- **TCAF: A Multi-Agent Approach of Thought Chain for Retrieval-Augmented Generation** (SIGKDD 2024)  </w:t>
-        <w:br/>
-        <w:t xml:space="preserve">  Ce papier décrit des stratégies multi-agents pour la décomposition et la résolution de requêtes complexes, méthodologie reprise dans la conception des agents spécialisés de AiQo Search.</w:t>
-        <w:br/>
-        <w:t xml:space="preserve">  [Lien SIGKDD](https://www.kdd.org/kdd2024/)</w:t>
-        <w:br/>
-        <w:br/>
-        <w:t>Ces références sont mobilisées dans la documentation technique interne, servent de base à la validation des choix algorithmiques et font l’objet de synthèses partagées lors de séminaires internes et de webinaires sectoriels.</w:t>
-        <w:br/>
-        <w:br/>
-        <w:t>#### 2. Encadrement de thèses et valorisation des profils scientifiques</w:t>
-        <w:br/>
-        <w:br/>
-        <w:t>L’équipe R&amp;D intègre plusieurs profils à forte valeur ajoutée scientifique, dont :</w:t>
-        <w:br/>
-        <w:br/>
-        <w:t>- Un docteur en intelligence artificielle, responsable de la veille scientifique et de la validation des algorithmes.</w:t>
-        <w:br/>
-        <w:t>- Un ingénieur de recherche spécialisé en NLP, ayant contribué à la rédaction d’articles et à la participation à des workshops internationaux.</w:t>
-        <w:br/>
-        <w:br/>
-        <w:t>Par ailleurs, l’entreprise est en cours de montage d’un dossier CIFRE en partenariat avec une université française, portant sur l’optimisation des méthodes de retrieval hybride et l’intégration de graphes de mémoire (cf. section 4.2).</w:t>
-        <w:br/>
-        <w:br/>
-        <w:t>#### 3. Collaborations scientifiques et projets collaboratifs</w:t>
-        <w:br/>
-        <w:br/>
-        <w:t>Des collaborations sont établies avec des laboratoires publics et des structures académiques, notamment :</w:t>
-        <w:br/>
-        <w:br/>
-        <w:t xml:space="preserve">- **Partenariat avec le LIP6 (Sorbonne Université)**  </w:t>
-        <w:br/>
-        <w:t xml:space="preserve">  Collaboration sur l’évaluation des performances des modules RAG et la co-organisation de séminaires de transfert technologique.</w:t>
-        <w:br/>
-        <w:br/>
-        <w:t xml:space="preserve">- **Participation au projet européen “Hybrid AI for Business Intelligence” (HABI, Horizon Europe)**  </w:t>
-        <w:br/>
-        <w:t xml:space="preserve">  AiQo Search intervient comme partenaire industriel pour l’expérimentation de solutions de retrieval augmentées, en lien direct avec les innovations décrites (cf. section 3).</w:t>
-        <w:br/>
-        <w:br/>
-        <w:t>#### 4. Existence d’un département R&amp;D structuré</w:t>
-        <w:br/>
-        <w:br/>
-        <w:t>L’entreprise dispose d’un département R&amp;D dédié, composé de 5 collaborateurs (doctorant, docteur, ingénieurs de recherche et data scientists), doté de ressources matérielles (infrastructure cloud Azure, clusters GPU) et d’un budget annuel propre. Ce département assure la veille, le prototypage, la validation expérimentale et la documentation des avancées, conformément aux exigences du Crédit d’Impôt Recherche.</w:t>
-        <w:br/>
-        <w:br/>
-        <w:t>#### 5. Valorisation de la formation et diffusion des compétences</w:t>
-        <w:br/>
-        <w:br/>
-        <w:t>Les membres de l’équipe R&amp;D participent régulièrement à des formations spécialisées (MOOCs, écoles d’été, conférences telles que NeurIPS, KDD, ACL), et interviennent en tant que formateurs lors de sessions internes et d’événements externes (meetups, hackathons). Cette politique de formation continue garantit un haut niveau d’expertise et favorise la diffusion des bonnes pratiques R&amp;D au sein de l’entreprise.</w:t>
+        <w:t>### Indicateurs</w:t>
+        <w:br/>
+        <w:br/>
+        <w:t>Afin de piloter et d’objectiver la performance des travaux de R&amp;D menés par Mark AI, un ensemble d’indicateurs a été mis en place. Ces indicateurs couvrent à la fois la qualité des modèles développés, l’efficacité des outils d’évaluation, l’impact sur la production de contenus, ainsi que l’adoption et la satisfaction client. Ils permettent de mesurer de façon quantitative et qualitative l’apport des innovations réalisées dans le cadre du Crédit d’Impôt Recherche.</w:t>
+        <w:br/>
+        <w:br/>
+        <w:t>#### 1. Indicateurs de performance des modèles d’IA</w:t>
+        <w:br/>
+        <w:br/>
+        <w:t xml:space="preserve">- **Taux de conformité éditoriale**  </w:t>
+        <w:br/>
+        <w:t xml:space="preserve">  Pourcentage de contenus générés respectant l’ensemble des règles éditoriales de la marque (orthographe, grammaire, tonalité, terminologie, etc.), mesuré via les outils d’évaluation internes.</w:t>
+        <w:br/>
+        <w:t xml:space="preserve">- **Précision des modèles**  </w:t>
+        <w:br/>
+        <w:t xml:space="preserve">  Mesure du taux d’hallucinations (informations erronées ou inventées) et du respect des sources, calculée sur des jeux de tests annotés.</w:t>
+        <w:br/>
+        <w:t xml:space="preserve">- **Respect des contraintes techniques**  </w:t>
+        <w:br/>
+        <w:t xml:space="preserve">  Pourcentage de contenus générés respectant les contraintes de longueur, d’intégration des mots-clés SEO et de structure attendue.</w:t>
+        <w:br/>
+        <w:t xml:space="preserve">- **Vitesse de génération**  </w:t>
+        <w:br/>
+        <w:t xml:space="preserve">  Temps moyen nécessaire à la génération d’un contenu long ou à la production en masse via le module tâches, comparé aux benchmarks du marché.</w:t>
+        <w:br/>
+        <w:t xml:space="preserve">- **Taux de réussite des phases de test**  </w:t>
+        <w:br/>
+        <w:t xml:space="preserve">  Pourcentage de modèles fine-tunés validés dès la première itération d’évaluation.</w:t>
+        <w:br/>
+        <w:br/>
+        <w:t>#### 2. Indicateurs de qualité des jeux de données et de l’évaluation</w:t>
+        <w:br/>
+        <w:br/>
+        <w:t xml:space="preserve">- **Volume et diversité des jeux de données**  </w:t>
+        <w:br/>
+        <w:t xml:space="preserve">  Nombre d’exemples utilisés par modèle (de 150 à 1000 selon la complexité), diversité des cas couverts, part de données co-créées avec l’IA.</w:t>
+        <w:br/>
+        <w:t xml:space="preserve">- **Nombre et couverture des évaluateurs**  </w:t>
+        <w:br/>
+        <w:t xml:space="preserve">  Nombre d’outils d’évaluation standards et personnalisés développés (plus de 30 à ce jour), couverture des différents critères (linguistique, technique, éditorial, etc.).</w:t>
+        <w:br/>
+        <w:t xml:space="preserve">- **Taux de validation humaine**  </w:t>
+        <w:br/>
+        <w:t xml:space="preserve">  Proportion d’évaluations nécessitant une validation humaine, indicateur de la robustesse des évaluateurs automatiques.</w:t>
+        <w:br/>
+        <w:br/>
+        <w:t>#### 3. Indicateurs d’impact sur la production de contenus</w:t>
+        <w:br/>
+        <w:br/>
+        <w:t xml:space="preserve">- **Gain de temps de production**  </w:t>
+        <w:br/>
+        <w:t xml:space="preserve">  Temps économisé par rapport à une génération manuelle ou à l’usage de solutions concurrentes, notamment via le module tâches (génération en masse, traitement de fichiers, etc.).</w:t>
+        <w:br/>
+        <w:t xml:space="preserve">- **Volume de contenus générés**  </w:t>
+        <w:br/>
+        <w:t xml:space="preserve">  Nombre de contenus produits par période (semaine, mois), y compris via la génération en masse à partir de fichiers CSV.</w:t>
+        <w:br/>
+        <w:t xml:space="preserve">- **Taux d’adoption des fonctionnalités avancées**  </w:t>
+        <w:br/>
+        <w:t xml:space="preserve">  Part des utilisateurs exploitant les modules de détection/suggestion en temps réel, les outils spécialisés (scraping, analyse SERP, maillage interne, etc.).</w:t>
+        <w:br/>
+        <w:br/>
+        <w:t>#### 4. Indicateurs de satisfaction et d’adoption client</w:t>
+        <w:br/>
+        <w:br/>
+        <w:t xml:space="preserve">- **Taux de satisfaction client**  </w:t>
+        <w:br/>
+        <w:t xml:space="preserve">  Mesuré via des enquêtes régulières, témoignages et retours clients (ex. : Beachcomber, Contentsquare).</w:t>
+        <w:br/>
+        <w:t xml:space="preserve">- **Taux de renouvellement et d’extension**  </w:t>
+        <w:br/>
+        <w:t xml:space="preserve">  Pourcentage de clients renouvelant leur abonnement ou élargissant leur périmètre d’utilisation.</w:t>
+        <w:br/>
+        <w:t xml:space="preserve">- **Taux de conversion commerciale**  </w:t>
+        <w:br/>
+        <w:t xml:space="preserve">  Indicateur de la performance commerciale (ex. : 10%+ de conversion, croissance du pipeline, augmentation de l’ACV).</w:t>
+        <w:br/>
+        <w:br/>
+        <w:t>#### 5. Indicateurs de robustesse et de sécurité</w:t>
+        <w:br/>
+        <w:br/>
+        <w:t xml:space="preserve">- **Respect des exigences de sécurité**  </w:t>
+        <w:br/>
+        <w:t xml:space="preserve">  Conformité aux standards (SOC 2, RGPD), nombre d’incidents de sécurité ou de non-conformité détectés.</w:t>
+        <w:br/>
+        <w:t xml:space="preserve">- **Disponibilité et performance de la plateforme**  </w:t>
+        <w:br/>
+        <w:t xml:space="preserve">  Taux de disponibilité des services, temps de réponse moyen des modèles en production.</w:t>
         <w:br/>
         <w:br/>
         <w:t>---</w:t>
         <w:br/>
         <w:br/>
-        <w:t>**En synthèse**, ces indicateurs témoignent de l’ancrage scientifique du projet, de la valorisation des compétences, et de l’ouverture de l’entreprise sur l’écosystème académique et industriel, en cohérence avec les attendus du dispositif CIR. Chaque élément présenté est documenté par des preuves (liens, publications, conventions de partenariat) disponibles en annexe ou sur demande.</w:t>
+        <w:t>L’ensemble de ces indicateurs constitue un tableau de bord de suivi permettant d’ajuster en continu les efforts de R&amp;D, d’objectiver les avancées réalisées, et de démontrer la valeur ajoutée des travaux éligibles au Crédit d’Impôt Recherche.</w:t>
       </w:r>
     </w:p>
     <w:p>
@@ -969,94 +1005,56 @@
         </w:rPr>
       </w:pPr>
       <w:r>
-        <w:t>### Objet de l’opération de R&amp;D</w:t>
-        <w:br/>
-        <w:br/>
-        <w:t>L’opération de R&amp;D menée dans le cadre du projet AiQo Search Gen Ai vise à repousser l’état de l’art en matière de systèmes de génération augmentée par la recherche (Retrieval-Augmented Generation, RAG) et d’agents intelligents pour l’automatisation de la recherche, l’analyse et la génération de livrables structurés dans le domaine du conseil. Les objectifs poursuivis s’articulent autour de quatre axes principaux, chacun répondant à des besoins de performance, d’automatisation et de précision non couverts par les solutions existantes.</w:t>
-        <w:br/>
-        <w:br/>
-        <w:t>---</w:t>
-        <w:br/>
-        <w:br/>
-        <w:t>#### Objectif 1 : Optimiser la précision et la pertinence des réponses générées par RAG dans des scénarios multi-sources et multi-formats</w:t>
-        <w:br/>
-        <w:br/>
-        <w:t>L’objectif est d’atteindre un niveau de précision supérieur à 90% sur les métriques de groundedness et de context recall lors de la génération de réponses à partir de corpus hétérogènes (textes, images, tableaux PDF), tout en maintenant un taux d’hallucination inférieur à 5%. Par ailleurs, il s’agit de garantir une capacité de fusion et de déduplication inter-sources, afin de produire des réponses consolidées, contextualisées et fiables.</w:t>
-        <w:br/>
-        <w:br/>
-        <w:t xml:space="preserve">**État de l’art**  </w:t>
-        <w:br/>
-        <w:t>Les travaux récents sur les architectures RAG, tels que Self RAG [SHI, 2023], démontrent que l’intégration de mécanismes d’auto-réflexion améliore la pertinence des réponses générées par les modèles de langage. L’article précise que « *the language model iteratively self-reflects on retrieved content to dynamically adjust its outputs, effectively learning from the retrieval process to enhance accuracy and relevance* ». Toutefois, les évaluations rapportées ne dépassent pas 85% de groundedness sur des corpus mono-format et ne traitent pas la consolidation inter-sources.</w:t>
-        <w:br/>
-        <w:br/>
-        <w:t>De même, l’approche TCAF [ZHANG, 2024] introduit la décomposition de requêtes complexes en sous-tâches par des agents autonomes, ce qui améliore la granularité de la recherche et la précision de la réponse. Cependant, la fusion des résultats issus de sources multiples reste peu abordée, et aucune solution n’est proposée pour la gestion simultanée de textes, images et tableaux.</w:t>
-        <w:br/>
-        <w:br/>
-        <w:t>Enfin, l’étude Blended RAG [LEE, 2024] montre que l’hybridation de méthodes de recherche dense, sparse et full-text permet d’optimiser la recall et la précision, mais ne traite pas la question de la déduplication et de la consolidation sémantique inter-format.</w:t>
-        <w:br/>
-        <w:br/>
-        <w:t xml:space="preserve">**Verrou technique**  </w:t>
-        <w:br/>
-        <w:t xml:space="preserve">Comment garantir, dans un environnement multi-sources et multi-formats, une consolidation automatique, fiable et explicable des réponses générées par un système RAG, tout en maintenant un taux d’hallucination minimal et une pertinence supérieure à 90% selon les métriques de groundedness et context recall ?  </w:t>
-        <w:br/>
-        <w:t>Ce verrou porte sur la capacité à fusionner, dédupliquer et contextualiser des informations issues de sources hétérogènes, un enjeu non résolu par l’état de l’art.</w:t>
-        <w:br/>
-        <w:br/>
-        <w:t>---</w:t>
-        <w:br/>
-        <w:br/>
-        <w:t>#### Objectif 2 : Automatiser la génération de livrables professionnels (rapports, présentations, newsletters) à partir de sources brutes, avec structuration dynamique et citation automatique</w:t>
-        <w:br/>
-        <w:br/>
-        <w:t>L’objectif est de permettre la production, en moins de 60 secondes, de rapports structurés (Word, PowerPoint) intégrant automatiquement citations, tableaux et images extraits de sources multiples, tout en respectant les standards du conseil (résumés exécutifs, recommandations, etc.).</w:t>
-        <w:br/>
-        <w:br/>
-        <w:t xml:space="preserve">**État de l’art**  </w:t>
-        <w:br/>
-        <w:t>Les systèmes actuels de génération de rapports, tels que ceux décrits dans LangGraph [HARRIS, 2024], permettent l’interopérabilité entre agents LLM pour la gestion de workflows complexes. L’auteur indique que « *agentic systems can seamlessly integrate retrieval and reasoning capabilities* ». Toutefois, l’automatisation de la structuration de livrables professionnels et l’intégration dynamique de citations et d’éléments multimédias ne sont pas adressées.</w:t>
-        <w:br/>
-        <w:br/>
-        <w:t>Par ailleurs, les solutions de reporting automatisé existantes se limitent souvent à la génération de synthèses textuelles, sans prise en charge de la structuration avancée (sections, tableaux, figures) ni gestion des références croisées, comme le souligne la synthèse de [WU, 2023] sur les systèmes de reporting en entreprise.</w:t>
-        <w:br/>
-        <w:br/>
-        <w:t xml:space="preserve">**Verrou technique**  </w:t>
-        <w:br/>
-        <w:t xml:space="preserve">Comment automatiser, de bout en bout, la génération de livrables professionnels structurés et enrichis (rapports, présentations, newsletters) à partir de sources hétérogènes, tout en assurant l’intégration dynamique de citations, d’images et de tableaux, dans un délai compatible avec les exigences opérationnelles du conseil (moins de 60 secondes) ?  </w:t>
-        <w:br/>
-        <w:t>Ce verrou concerne l’orchestration intelligente des modules de recherche, d’extraction, de structuration et de génération, au-delà des capacités des systèmes actuels.</w:t>
-        <w:br/>
-        <w:br/>
-        <w:t>---</w:t>
-        <w:br/>
-        <w:br/>
-        <w:t>#### Objectif 3 : Accélérer et fiabiliser l’ingestion de données volumineuses et hétérogènes (PDF, web, images, audio) pour l’indexation et la recherche en temps quasi-réel</w:t>
-        <w:br/>
-        <w:br/>
-        <w:t>L’objectif est de réduire le temps d’indexation à moins de 100 secondes pour 10 millions de tokens, tout en assurant la compatibilité avec des formats variés (PDF, images, audio, web) et en maintenant une exhaustivité de l’indexation supérieure à 99%.</w:t>
-        <w:br/>
-        <w:br/>
-        <w:t xml:space="preserve">**État de l’art**  </w:t>
-        <w:br/>
-        <w:t>Le benchmark RAG-Performance [LLAMAINDEX, 2024] met en avant des temps d’indexation de 82 secondes pour 10 millions de tokens sur des corpus textuels, contre 510 secondes pour LangChain. Toutefois, ces performances ne tiennent pas compte de l’ingestion simultanée de formats hétérogènes ni de la gestion de flux temps réel.</w:t>
-        <w:br/>
-        <w:br/>
-        <w:t>Les travaux sur le streaming d’ingestion (Kafka, embedding workers) sont évoqués dans HippoRAG [ZHOU, 2024], mais se concentrent sur la gestion de graphes de mémoire pour le question answering multi-hop, sans aborder la problématique de l’indexation multi-format et temps réel.</w:t>
-        <w:br/>
-        <w:br/>
-        <w:t xml:space="preserve">**Verrou technique**  </w:t>
-        <w:br/>
-        <w:t xml:space="preserve">Comment concevoir une chaîne d’ingestion et d’indexation capable de traiter, en temps quasi-réel, des volumes massifs de données multi-formats (texte, image, audio, web), tout en garantissant à la fois rapidité (&lt;100s/10M tokens) et exhaustivité (&gt;99%) de l’indexation ?  </w:t>
-        <w:br/>
-        <w:t>Ce verrou se situe à l’interface entre l’optimisation des performances d’ingestion et la généralisation à des formats de données variés, enjeu non résolu à ce jour.</w:t>
-        <w:br/>
-        <w:br/>
-        <w:t>---</w:t>
-        <w:br/>
-        <w:br/>
-        <w:t>#### Objectif 4 : Développer des agents de recherche avancés capables de raisonnement récursif et d’auto-amélioration (Self-RAG), pour une exploration approfondie et adaptative des sources</w:t>
-        <w:br/>
-        <w:br/>
-        <w:t>L’objectif est de mettre en œuvre des agents capables de reformuler dynamiquement les questions, d’ajuster les stratégies de recherche en fonction</w:t>
+        <w:t>Section : Objectifs</w:t>
+        <w:br/>
+        <w:br/>
+        <w:t>L'objectif principal du projet Mark AI est de développer une plateforme innovante d’assistance à la rédaction basée sur l’intelligence artificielle, permettant aux entreprises de garantir la conformité éditoriale, la cohérence de la marque et la qualité des contenus produits à grande échelle. Pour répondre aux enjeux spécifiques des grandes organisations (protection de la réputation, conformité réglementaire, efficacité opérationnelle), la solution vise à offrir des outils avancés, personnalisables et intégrés, reposant sur des modèles d’IA propriétaires et des systèmes d’évaluation robustes.</w:t>
+        <w:br/>
+        <w:br/>
+        <w:t>Les objectifs scientifiques, techniques et opérationnels du projet sont les suivants :</w:t>
+        <w:br/>
+        <w:br/>
+        <w:t xml:space="preserve">1. **Développer des modèles d’IA spécialisés et performants**  </w:t>
+        <w:br/>
+        <w:t xml:space="preserve">   - Concevoir et entraîner, par fine-tuning, des modèles de langage adaptés à des tâches précises de vérification et de suggestion éditoriale (orthographe, grammaire, tonalité, application des règles de marque, détection de formulations IA, etc.).</w:t>
+        <w:br/>
+        <w:t xml:space="preserve">   - Garantir la précision, la fiabilité et la rapidité des générations en s’appuyant sur des modèles open source et propriétaires, optimisés pour l’intégration en temps réel dans l’éditeur de texte.</w:t>
+        <w:br/>
+        <w:br/>
+        <w:t xml:space="preserve">2. **Automatiser et fiabiliser la conformité éditoriale à l’échelle de l’entreprise**  </w:t>
+        <w:br/>
+        <w:t xml:space="preserve">   - Permettre la détection automatique des écarts par rapport aux lignes éditoriales et aux règles de marque (glossaires, terminologies, tonalités, personas, etc.), et proposer des corrections ou suggestions en temps réel.</w:t>
+        <w:br/>
+        <w:t xml:space="preserve">   - Assurer la conformité linguistique, technique (SEO, longueur, structure) et informationnelle (sources, absence d’hallucinations) des contenus générés.</w:t>
+        <w:br/>
+        <w:br/>
+        <w:t xml:space="preserve">3. **Industrialiser la production de contenus personnalisés et de qualité**  </w:t>
+        <w:br/>
+        <w:t xml:space="preserve">   - Développer des modules permettant la génération de contenus longs ou en masse (par lot ou à partir de fichiers structurés), tout en maintenant un haut niveau de personnalisation et de respect des consignes éditoriales propres à chaque client.</w:t>
+        <w:br/>
+        <w:t xml:space="preserve">   - Intégrer des outils d’enrichissement automatique des contenus (recherche documentaire, scrapping, analyse concurrentielle, maillage interne, etc.) pour garantir la pertinence et l’actualité des informations.</w:t>
+        <w:br/>
+        <w:br/>
+        <w:t xml:space="preserve">4. **Mettre en place un système d’évaluation de la qualité et de suivi continu**  </w:t>
+        <w:br/>
+        <w:t xml:space="preserve">   - Concevoir une suite d’outils d’évaluation programmatique, hybride (code/LLM) et humaine, permettant de mesurer objectivement la qualité des générations (conformité, précision, respect des instructions).</w:t>
+        <w:br/>
+        <w:t xml:space="preserve">   - Assurer un contrôle qualité systématique avant la mise en production de nouveaux modèles ou de modifications, et un suivi continu des performances en exploitation.</w:t>
+        <w:br/>
+        <w:br/>
+        <w:t xml:space="preserve">5. **Répondre aux exigences de sécurité, de confidentialité et de scalabilité des entreprises**  </w:t>
+        <w:br/>
+        <w:t xml:space="preserve">   - Garantir l’hébergement sécurisé des modèles et des données (self-hosted, conformité SOC 2 et RGPD).</w:t>
+        <w:br/>
+        <w:t xml:space="preserve">   - Offrir une solution modulable, adaptée aux besoins de différents secteurs (logiciel, finance, santé), et capable de s’intégrer dans les processus de production de contenu à grande échelle.</w:t>
+        <w:br/>
+        <w:br/>
+        <w:t xml:space="preserve">6. **Se différencier durablement de la concurrence internationale et nationale**  </w:t>
+        <w:br/>
+        <w:t xml:space="preserve">   - Proposer une solution combinant personnalisation avancée, rapidité, précision, sécurité et intégration native des règles de marque, là où les solutions concurrentes se limitent à des fonctionnalités génériques ou à la correction linguistique de base.</w:t>
+        <w:br/>
+        <w:br/>
+        <w:t>En résumé, le projet Mark AI a pour ambition d’apporter une réponse technologique de pointe aux enjeux de conformité, de qualité et d’efficacité de la communication écrite en entreprise, en s’appuyant sur l’innovation en intelligence artificielle appliquée à la rédaction et à la gestion de la marque.</w:t>
       </w:r>
     </w:p>
     <w:p>
@@ -1626,110 +1624,67 @@
         <w:pStyle w:val="Titre3"/>
       </w:pPr>
       <w:r>
-        <w:t>### 2. Description de la démarche suivie et des travaux réalisés</w:t>
-        <w:br/>
-        <w:br/>
-        <w:t>Dans cette section, nous présentons de manière structurée et synthétique la démarche scientifique et les travaux menés au cours de l’année N, en réponse aux problématiques identifiées lors de la phase d’analyse préalable. Chaque sous-section correspond à une problématique technique majeure, pour laquelle nous explicitons les hypothèses formulées, les expérimentations réalisées, ainsi que les solutions techniques retenues ou écartées. Cette présentation vise à mettre en lumière l’itérativité de notre approche, la structuration de la recherche, ainsi que la résolution progressive des verrous technologiques.</w:t>
-        <w:br/>
-        <w:br/>
-        <w:t>---</w:t>
-        <w:br/>
-        <w:br/>
-        <w:t>#### 2.1. Optimisation de la recherche et de l’extraction de sources hétérogènes</w:t>
-        <w:br/>
-        <w:br/>
-        <w:t xml:space="preserve">**Problématique identifiée :**  </w:t>
-        <w:br/>
-        <w:t>Comment automatiser et fiabiliser la recherche, l’extraction et la structuration de sources multiples et hétérogènes (textes, images, tableaux, fichiers *PDF*, etc.) afin d’alimenter efficacement un système d’*information retrieval*¹ adapté au secteur du conseil ?</w:t>
-        <w:br/>
-        <w:br/>
-        <w:t xml:space="preserve">**Hypothèses de recherche :**  </w:t>
-        <w:br/>
-        <w:t>Nous avons postulé que l’intégration de requêtes multi-granularité², couplée à une détection automatique de la langue et à des filtres avancés (date, type de source, origine), permettrait d’optimiser la pertinence et la diversité des résultats collectés.</w:t>
-        <w:br/>
-        <w:br/>
-        <w:t xml:space="preserve">**Travaux réalisés :**  </w:t>
-        <w:br/>
-        <w:t xml:space="preserve">Nous avons développé un module de génération dynamique de requêtes, capable de produire à la fois des chaînes de mots-clés simples et complexes, adaptées à la nature de la recherche. Nous avons intégré des algorithmes de reconnaissance automatique de la langue, afin de garantir la cohérence contextuelle des documents récupérés. Par ailleurs, nous avons mis en œuvre des mécanismes de filtrage par date de publication, type de document et origine de la source, permettant d’affiner les résultats selon les besoins métiers.  </w:t>
-        <w:br/>
-        <w:t>Nous avons également conçu et testé un pipeline d’extraction de données, incluant la récupération de texte, d’images et de tableaux à partir de fichiers *PDF* et de pages web, ainsi que la gestion de documents fournis par l’utilisateur. Les résultats de ces expérimentations ont confirmé la nécessité d’une approche modulaire et évolutive, capable de s’adapter à la diversité des formats et des contenus traités.</w:t>
-        <w:br/>
-        <w:br/>
-        <w:t>---</w:t>
-        <w:br/>
-        <w:br/>
-        <w:t>#### 2.2. Amélioration de la génération de réponses par *Retrieval-Augmented Generation* (RAG)</w:t>
-        <w:br/>
-        <w:br/>
-        <w:t xml:space="preserve">**Problématique identifiée :**  </w:t>
-        <w:br/>
-        <w:t>Comment garantir la précision, la fiabilité et la rapidité des réponses générées par le système, en s’appuyant sur des techniques avancées de *Retrieval-Augmented Generation*³, tout en maîtrisant la latence et la scalabilité ?</w:t>
-        <w:br/>
-        <w:br/>
-        <w:t xml:space="preserve">**Hypothèses de recherche :**  </w:t>
-        <w:br/>
-        <w:t>Nous avons émis l’hypothèse que la combinaison de méthodes de recherche hybride (dense, sparse et plein texte), associée à des mécanismes de réécriture de question et de reranking⁴, permettrait d’améliorer significativement la pertinence et la robustesse des réponses générées.</w:t>
-        <w:br/>
-        <w:br/>
-        <w:t xml:space="preserve">**Travaux réalisés :**  </w:t>
-        <w:br/>
-        <w:t xml:space="preserve">Nous avons implémenté un premier prototype de *RAG* simple, reposant sur la recherche vectorielle et l’inférence d’un modèle de langage hébergé sur Azure. Nous avons ensuite intégré des agents spécialisés, dont un agent de réécriture de question et un agent de fusion inter-sources (*Cross-Document Precision Agent*), afin d’optimiser la formulation des requêtes et la consolidation des réponses issues de multiples documents.  </w:t>
-        <w:br/>
-        <w:t xml:space="preserve">Nous avons mené des expérimentations comparatives sur différents benchmarks open-source (cf. annexe 1.1 : « Résultats des benchmarks RAG-Performance »), en mesurant la latence, le throughput⁵ et les métriques de précision (groundedness⁶, context precision/recall⁷, MRR@k⁸, F1 score⁹).  </w:t>
-        <w:br/>
-        <w:t>Nous avons également testé l’intégration de méthodes innovantes de chunking¹⁰ (Late Chunking, dsRAG), afin d’améliorer la granularité et la contextualisation des passages extraits. Enfin, nous avons étudié l’apport des techniques de reranking basées sur des graphes sémantiques (HippoRAG¹¹) pour le *multi-hop question answering*¹², en vue d’une extension future du système.</w:t>
-        <w:br/>
-        <w:br/>
-        <w:t>---</w:t>
-        <w:br/>
-        <w:br/>
-        <w:t>#### 2.3. Génération automatisée de livrables structurés et contextualisés</w:t>
-        <w:br/>
-        <w:br/>
-        <w:t xml:space="preserve">**Problématique identifiée :**  </w:t>
-        <w:br/>
-        <w:t>Comment automatiser la production de rapports, présentations et newsletters à partir des résultats de la recherche, tout en assurant la traçabilité et la structuration des informations restituées ?</w:t>
-        <w:br/>
-        <w:br/>
-        <w:t xml:space="preserve">**Hypothèses de recherche :**  </w:t>
-        <w:br/>
-        <w:t>Nous avons considéré que l’utilisation de gabarits dynamiques, couplée à une gestion fine des citations et à une intégration directe des données structurées (tableaux, images, extraits), permettrait de générer des livrables professionnels, personnalisables et conformes aux attentes des consultants.</w:t>
-        <w:br/>
-        <w:br/>
-        <w:t xml:space="preserve">**Travaux réalisés :**  </w:t>
-        <w:br/>
-        <w:t xml:space="preserve">Nous avons conçu un module de génération automatisée de rapports et de présentations, reposant sur des modèles de documents structurés (*Word*, *PowerPoint*), intégrant des citations dynamiques et des extraits contextualisés.  </w:t>
-        <w:br/>
-        <w:t xml:space="preserve">Nous avons mis en place un agent de synthèse (*Summary Agent*) capable de produire des résumés ciblés ou holistiques, en fonction des besoins métier.  </w:t>
-        <w:br/>
-        <w:t xml:space="preserve">Nous avons également développé un système d’intégration de bases de données vectorielles et relationnelles (*SQL*), afin de stocker et de réutiliser les informations extraites pour des requêtes structurées ultérieures.  </w:t>
-        <w:br/>
-        <w:t>Des tests utilisateurs ont été menés pour valider la pertinence des livrables générés et recueillir des retours sur l’ergonomie et la qualité des contenus (cf. annexe 1.2 : « Retours utilisateurs sur la génération de rapports »).</w:t>
-        <w:br/>
-        <w:br/>
-        <w:t>---</w:t>
-        <w:br/>
-        <w:br/>
-        <w:t>#### 2.4. Structuration et extension de l’architecture technique pour la scalabilité et la sécurité</w:t>
-        <w:br/>
-        <w:br/>
-        <w:t xml:space="preserve">**Problématique identifiée :**  </w:t>
-        <w:br/>
-        <w:t>Comment concevoir une architecture technique modulaire, scalable et sécurisée, capable de supporter l’ensemble des fonctionnalités innovantes du système tout en respectant les meilleures pratiques du cloud (*Azure*) et de la gestion des accès ?</w:t>
-        <w:br/>
-        <w:br/>
-        <w:t xml:space="preserve">**Hypothèses de recherche :**  </w:t>
-        <w:br/>
-        <w:t>Nous avons postulé qu’une architecture micro-services, associée à une gestion fine des accès (*RBAC*, *VNet privée*), à un monitoring centralisé et à une intégration native des services *Azure*, garantirait la robustesse, la scalabilité et la sécurité du système.</w:t>
-        <w:br/>
-        <w:br/>
-        <w:t xml:space="preserve">**Travaux réalisés :**  </w:t>
-        <w:br/>
-        <w:t xml:space="preserve">Nous avons élaboré une architecture haute-niveau (cf. figure 1), articulée autour d’une interface utilisateur *React*, d’une passerelle *API Gateway*, et de micro-services dédiés à la recherche, à l’indexation et au reranking.  </w:t>
-        <w:br/>
-        <w:t xml:space="preserve">Nous avons intégré des bases de données vectorielles pour la gestion des embeddings¹³, ainsi que des modules de recherche par mots-clés et de reranking contextuel.  </w:t>
-        <w:br/>
-        <w:t>Nous avons mis</w:t>
+        <w:t>Section : Travaux</w:t>
+        <w:br/>
+        <w:br/>
+        <w:t>Les travaux de R&amp;D menés dans le cadre du projet Mark AI s’articulent autour de plusieurs axes majeurs, visant à développer une solution avancée d’assistance à la rédaction conforme à l’identité de marque et aux exigences éditoriales des entreprises. Ces travaux s’inscrivent dans une démarche d’innovation continue, couvrant l’entraînement de modèles d’IA, la création de jeux de données propriétaires, la mise en place de systèmes d’évaluation automatisés, ainsi que l’intégration de fonctionnalités spécialisées et l’optimisation des workflows de génération de contenus.</w:t>
+        <w:br/>
+        <w:br/>
+        <w:t>1. **Développement et entraînement de modèles spécialisés**</w:t>
+        <w:br/>
+        <w:br/>
+        <w:t>L’un des axes principaux des travaux porte sur l’entraînement de modèles de langage spécialisés via la méthode du fine-tuning. À partir de modèles de base open source (Mistral, Llama 3B) ou propriétaires (OpenAI GPT-4o, GPT-4o-mini), l’équipe développe des modèles adaptés à des tâches précises telles que la détection en temps réel des écarts de conformité (orthographe, grammaire, tonalité, respect des règles éditoriales, détection de formulations IA, etc.) et la suggestion de corrections directement intégrées à l’éditeur de texte. L’entraînement de ces modèles s’appuie sur des jeux de données soigneusement construits, permettant d’obtenir un haut niveau de précision, de rapidité et de fiabilité dans les résultats.</w:t>
+        <w:br/>
+        <w:br/>
+        <w:t>2. **Création et enrichissement de jeux de données propriétaires**</w:t>
+        <w:br/>
+        <w:br/>
+        <w:t>La qualité des modèles repose sur la constitution de jeux de données adaptés à chaque cas d’usage. Ces jeux de données sont élaborés principalement de manière manuelle, afin de garantir la pertinence et la représentativité des exemples. Selon la complexité des tâches, le volume d’exemples varie de 150 à 1000, avec un recours ponctuel à la co-création assistée par IA. Cette démarche permet d’adresser aussi bien des tâches simples de conformité linguistique que des tâches plus créatives nécessitant une adaptation fine au contexte de chaque client.</w:t>
+        <w:br/>
+        <w:br/>
+        <w:t>3. **Développement d’un système d’évaluation automatisé et hybride**</w:t>
+        <w:br/>
+        <w:br/>
+        <w:t>Afin de garantir la qualité des contenus générés et le respect des lignes éditoriales, Mark AI a développé une suite d’outils d’évaluation sophistiqués. Ces outils combinent plusieurs méthodes :</w:t>
+        <w:br/>
+        <w:t>- **Évaluation programmatique** (Python) pour les critères objectifs et quantifiables,</w:t>
+        <w:br/>
+        <w:t>- **Analyse hybride code/LLM** pour les critères complexes (tonalité, style, application des personas),</w:t>
+        <w:br/>
+        <w:t>- **Validation humaine** pour les cas spécifiques ou les besoins clients particuliers.</w:t>
+        <w:br/>
+        <w:br/>
+        <w:t>Chaque génération de contenu peut ainsi être évaluée selon différents critères (conformité linguistique, précision, conformité technique, etc.), avec des mesures numériques, des pourcentages et des validations binaires. Plus de 30 évaluateurs standards sont disponibles, auxquels s’ajoutent des évaluateurs personnalisés selon les besoins des clients.</w:t>
+        <w:br/>
+        <w:br/>
+        <w:t>4. **Conception et intégration de modules et fonctionnalités avancées**</w:t>
+        <w:br/>
+        <w:br/>
+        <w:t>Les travaux ont également porté sur la création de modules innovants, tels que :</w:t>
+        <w:br/>
+        <w:t>- **Le module “tâches”** permettant la génération de contenus longs en arrière-plan (gain de temps significatif), la génération massive de contenus à partir de fichiers CSV, ou la rédaction à partir de fichiers variés (Word, PDF, audio, vidéo).</w:t>
+        <w:br/>
+        <w:t>- **L’intégration de fonctionnalités de function calling**, permettant à l’IA d’interagir dynamiquement avec des services externes (recherche Google, interrogation de bases de connaissances, scraping d’URL, analyse SERP, calcul d’itinéraires, etc.), afin d’enrichir les contenus générés avec des informations fiables et actualisées.</w:t>
+        <w:br/>
+        <w:t>- **L’analyse sémantique et le maillage interne**, pour optimiser le référencement naturel et la cohérence des contenus produits.</w:t>
+        <w:br/>
+        <w:br/>
+        <w:t>5. **Optimisation des workflows et personnalisation avancée**</w:t>
+        <w:br/>
+        <w:br/>
+        <w:t>L’équipe a conçu des workflows permettant la création de contenus longs et structurés (articles de blog, descriptions produits, landing pages, etc.), adaptés aux contraintes SEO et à la personnalisation de la marque (personas, tonalité, terminologie, règles d’écriture). Ces workflows sont évolutifs et personnalisables, offrant une grande flexibilité pour répondre aux besoins spécifiques des clients, notamment dans les secteurs exigeants tels que la finance, la santé ou le software.</w:t>
+        <w:br/>
+        <w:br/>
+        <w:t>6. **Veille technologique et comparative**</w:t>
+        <w:br/>
+        <w:br/>
+        <w:t>Enfin, une veille active sur les solutions concurrentes internationales et françaises est réalisée, afin d’identifier les axes de différenciation et d’anticiper les évolutions du marché. Cette veille guide les choix technologiques et oriente les priorités de développement.</w:t>
+        <w:br/>
+        <w:br/>
+        <w:t>**Conclusion**</w:t>
+        <w:br/>
+        <w:br/>
+        <w:t>L’ensemble de ces travaux contribue à la création d’une plateforme robuste, innovante et hautement personnalisable, permettant aux entreprises d’assurer la conformité, la qualité et la cohérence de leurs communications écrites à grande échelle, tout en intégrant les dernières avancées en intelligence artificielle appliquée au traitement du langage naturel.</w:t>
       </w:r>
     </w:p>
     <w:p>
@@ -2420,100 +2375,93 @@
         </w:rPr>
       </w:pPr>
       <w:r>
-        <w:t>### Contribution scientifique, technique ou technologique</w:t>
-        <w:br/>
-        <w:br/>
-        <w:t>#### Résultats obtenus sur les problématiques traitées</w:t>
-        <w:br/>
-        <w:br/>
-        <w:t>Au cours du projet AiQo Search Gen Ai, nous avons adressé plusieurs problématiques majeures identifiées lors de l’analyse de l’état de l’art et du contexte concurrentiel. Pour chacune, des avancées significatives ont été réalisées :</w:t>
-        <w:br/>
-        <w:br/>
-        <w:t xml:space="preserve">- **Automatisation de la recherche et de la structuration des sources**  </w:t>
-        <w:br/>
-        <w:t xml:space="preserve">  Nous avons mis en œuvre des algorithmes capables de générer automatiquement des requêtes web multi-granularité, intégrant la détection de la langue et des filtres avancés (date, type de source, origine). Cette automatisation a permis d’améliorer la pertinence et la fraîcheur des sources collectées, tout en réduisant le temps de recherche.</w:t>
-        <w:br/>
-        <w:br/>
-        <w:t xml:space="preserve">- **Extraction et traitement avancé de contenus hétérogènes**  </w:t>
-        <w:br/>
-        <w:t xml:space="preserve">  Nous avons développé des modules permettant l’extraction simultanée de textes, d’images et de tableaux à partir de documents variés (PDF, pages web, images). Ces modules ont permis d’augmenter la couverture documentaire et d’enrichir la base de connaissances exploitable par les agents.</w:t>
-        <w:br/>
-        <w:br/>
-        <w:t xml:space="preserve">- **Gestion intelligente des questions et du contexte utilisateur**  </w:t>
-        <w:br/>
-        <w:t xml:space="preserve">  Nous avons conçu un système de reformulation automatique des questions, intégrant la détection contextuelle et la clarification des intentions utilisateur. Ce système a permis d’augmenter la précision des réponses générées et d’assurer une meilleure adéquation avec les attentes métier.</w:t>
-        <w:br/>
-        <w:br/>
-        <w:t xml:space="preserve">- **Génération de réponses augmentées par la récupération de documents (RAG) et agents spécialisés**  </w:t>
-        <w:br/>
-        <w:t xml:space="preserve">  Nous avons intégré des workflows RAG hybrides, combinant retrieval dense, sparse et recherche par mots-clés, ainsi que des agents spécialisés (Deep Research Agent, Summary Agent, Cross-Document Precision Agent). Cette approche a permis d’atteindre un niveau de précision et de contextualisation supérieur, notamment pour la fusion multi-sources et la déduplication d’informations.</w:t>
-        <w:br/>
-        <w:br/>
-        <w:t xml:space="preserve">- **Production automatisée de livrables professionnels**  </w:t>
-        <w:br/>
-        <w:t xml:space="preserve">  Nous avons automatisé la génération de rapports structurés (Word, PowerPoint, newsletters), avec insertion dynamique de citations et d’éléments multimédias. Cette automatisation a réduit drastiquement le temps de production des livrables et a permis une standardisation de la qualité documentaire.</w:t>
-        <w:br/>
-        <w:br/>
-        <w:t xml:space="preserve">- **Mise en place de graphes de mémoire et de raisonnement multi-hop**  </w:t>
-        <w:br/>
-        <w:t xml:space="preserve">  Nous avons expérimenté l’intégration de graphes de mémoire (inspirés de HippoRAG), permettant la modélisation des relations sémantiques entre les chunks de documents et la gestion de requêtes complexes multi-hop. Cette innovation a permis d’améliorer la recall sans impacter la latence.</w:t>
-        <w:br/>
-        <w:br/>
-        <w:t xml:space="preserve">- **Monitoring, évaluation et amélioration continue**  </w:t>
-        <w:br/>
-        <w:t xml:space="preserve">  Nous avons mis en place des métriques avancées (groundedness, context precision/recall, MRR@k, F1, détection d’hallucination et de toxicité) pour évaluer objectivement les performances des modules RAG et des agents. Ces indicateurs ont permis d’orienter les itérations de développement et d’optimiser la robustesse du système.</w:t>
-        <w:br/>
-        <w:br/>
-        <w:t>#### Savoir-faire et connaissances développés</w:t>
-        <w:br/>
-        <w:br/>
-        <w:t>À l’issue de cette opération de R&amp;D, plusieurs savoir-faire et connaissances nouveaux ont été acquis et consolidés :</w:t>
-        <w:br/>
-        <w:br/>
-        <w:t xml:space="preserve">- **Maîtrise des architectures RAG hybrides et agentiques**  </w:t>
-        <w:br/>
-        <w:t xml:space="preserve">  Nous avons acquis une expertise dans la conception et l’implémentation de pipelines RAG combinant retrieval dense, sparse, et graph-based, orchestrés par des agents autonomes. Ce savoir-faire est généralisable à tout contexte nécessitant une extraction et une synthèse d’information à partir de corpus volumineux et hétérogènes.</w:t>
-        <w:br/>
-        <w:br/>
-        <w:t xml:space="preserve">- **Développement de modules de fusion, déduplication et contextualisation multi-sources**  </w:t>
-        <w:br/>
-        <w:t xml:space="preserve">  Les techniques de fusion sémantique inter-documents et de déduplication avancée développées sont applicables à d’autres cas d’usage impliquant la consolidation d’informations issues de sources multiples (veille, intelligence économique, knowledge management).</w:t>
-        <w:br/>
-        <w:br/>
-        <w:t xml:space="preserve">- **Automatisation de la génération de livrables structurés à partir de données non structurées**  </w:t>
-        <w:br/>
-        <w:t xml:space="preserve">  La capacité à produire automatiquement des rapports, présentations et newsletters à partir de l’analyse de sources disparates constitue une innovation transférable à de nombreux secteurs (consulting, juridique, recherche scientifique…).</w:t>
-        <w:br/>
-        <w:br/>
-        <w:t xml:space="preserve">- **Intégration de graphes de mémoire et raisonnement multi-hop**  </w:t>
-        <w:br/>
-        <w:t xml:space="preserve">  L’intégration de graphes sémantiques pour le suivi des relations inter-chunks et la résolution de requêtes complexes est un apport technologique majeur, réutilisable dans des contextes de question-answering avancé ou d’assistants cognitifs.</w:t>
-        <w:br/>
-        <w:br/>
-        <w:t xml:space="preserve">- **Mise en œuvre de workflows agents autonomes et adaptatifs**  </w:t>
-        <w:br/>
-        <w:t xml:space="preserve">  L’utilisation d’agents capables de raisonnement récursif, d’auto-feedback (Self-RAG), et d’adaptation en temps réel a permis d’atteindre un niveau d’autonomie et de performance inédit, ouvrant la voie à des applications dans tous les domaines nécessitant un traitement intelligent et dynamique de l’information.</w:t>
-        <w:br/>
-        <w:br/>
-        <w:t>#### Caractère transférable et apport au domaine</w:t>
-        <w:br/>
-        <w:br/>
-        <w:t>Les solutions développées dans le cadre de ce projet dépassent le seul contexte du consulting et peuvent être appliquées à toute problématique nécessitant :</w:t>
-        <w:br/>
-        <w:br/>
-        <w:t>- L’automatisation de la recherche, de l’extraction et de la synthèse de contenus hétérogènes à grande échelle ;</w:t>
-        <w:br/>
-        <w:t>- La génération de livrables structurés et contextualisés à partir de données brutes ;</w:t>
-        <w:br/>
-        <w:t>- L’orchestration de workflows complexes par des agents autonomes ;</w:t>
-        <w:br/>
-        <w:t>- L’amélioration continue de la qualité des réponses via des boucles de feedback et des métriques avancées.</w:t>
-        <w:br/>
-        <w:br/>
-        <w:t>Ces avancées contribuent significativement à l’état de l’art dans le domaine des systèmes de question-answering augmentés, des architectures RAG hybrides et des agents cognitifs, et sont susceptibles d’être valorisées dans de nombreux secteurs industriels et scientifiques.</w:t>
-        <w:br/>
-        <w:br/>
-        <w:t>En synthèse, le projet AiQo Search Gen Ai a permis de franchir plusieurs verrous scientifiques et technologiques, tout en généralisant des méthodes et outils innovants, transférables à d’autres contextes et porteurs d’un fort potentiel d’impact pour la communauté R&amp;D.</w:t>
+        <w:t>Bien sûr, voici une proposition structurée et claire pour la section "Contribution", adaptée au contexte du Crédit d’Impôt Recherche (CIR) :</w:t>
+        <w:br/>
+        <w:br/>
+        <w:t>---</w:t>
+        <w:br/>
+        <w:br/>
+        <w:t>## Contribution</w:t>
+        <w:br/>
+        <w:br/>
+        <w:t>Les travaux de R&amp;D menés par Mark AI ont permis de réaliser des avancées significatives dans le domaine de la génération et de la conformité éditoriale assistées par intelligence artificielle, avec une approche centrée sur la personnalisation, la qualité et la robustesse des contenus générés pour les entreprises. Les contributions majeures se déclinent selon plusieurs axes :</w:t>
+        <w:br/>
+        <w:br/>
+        <w:t>### 1. Développement de modèles IA spécialisés et innovants</w:t>
+        <w:br/>
+        <w:br/>
+        <w:t>Mark AI a conçu et entraîné plusieurs dizaines de modèles d’intelligence artificielle spécialisés, reposant sur la technique du fine-tuning de grands modèles de langage (LLM) open source (Mistral, Llama) et propriétaires (OpenAI). Ces modèles sont adaptés à des tâches très spécifiques, telles que :</w:t>
+        <w:br/>
+        <w:br/>
+        <w:t>- La détection en temps réel des non-conformités avec les règles éditoriales propres à chaque marque (orthographe, grammaire, tonalité, termes interdits, langage IA, etc.).</w:t>
+        <w:br/>
+        <w:t>- La suggestion automatisée de corrections et d’améliorations directement intégrées à l’éditeur de texte.</w:t>
+        <w:br/>
+        <w:t>- La génération de contenus longs et complexes, en arrière-plan, permettant de traiter des volumes importants (jusqu’à plusieurs milliers de contenus générés en un clic à partir d’un fichier CSV ou de différents formats d’entrée : Word, PDF, audio, vidéo).</w:t>
+        <w:br/>
+        <w:br/>
+        <w:t>### 2. Création et structuration de jeux de données propriétaires</w:t>
+        <w:br/>
+        <w:br/>
+        <w:t>La qualité des modèles repose sur l’élaboration de jeux de données propriétaires, adaptés à chaque cas d’usage. Mark AI a mis en place des processus rigoureux de constitution de ces jeux de données :</w:t>
+        <w:br/>
+        <w:br/>
+        <w:t>- Annotation manuelle de plusieurs centaines à milliers d’exemples pour chaque tâche (conformité linguistique, créativité, respect de la tonalité, etc.).</w:t>
+        <w:br/>
+        <w:t>- Co-création assistée par IA pour accélérer la génération d’exemples tout en maintenant un haut niveau de qualité et de représentativité.</w:t>
+        <w:br/>
+        <w:t>- Adaptation systématique des jeux de données aux besoins spécifiques de chaque client ou secteur d’activité.</w:t>
+        <w:br/>
+        <w:br/>
+        <w:t>### 3. Développement d’un système d’évaluation avancé</w:t>
+        <w:br/>
+        <w:br/>
+        <w:t>Pour garantir la performance et la fiabilité des modèles, Mark AI a développé une suite complète d’outils d’évaluation, permettant de mesurer objectivement la qualité des contenus générés et leur conformité aux exigences éditoriales :</w:t>
+        <w:br/>
+        <w:br/>
+        <w:t>- Évaluation programmatique (Python) pour les critères simples et quantifiables.</w:t>
+        <w:br/>
+        <w:t>- Analyse hybride (code/LLM) pour les critères complexes tels que la tonalité ou le style rédactionnel.</w:t>
+        <w:br/>
+        <w:t>- Validation humaine pour les cas nécessitant une expertise spécifique.</w:t>
+        <w:br/>
+        <w:t>- Mise en place de plus de 30 évaluateurs standards, ainsi que d’évaluateurs personnalisés pour répondre aux besoins particuliers de certains clients.</w:t>
+        <w:br/>
+        <w:br/>
+        <w:t>### 4. Intégration d’outils spécialisés et d’interfaces IA avancées</w:t>
+        <w:br/>
+        <w:br/>
+        <w:t>Mark AI a enrichi sa plateforme avec des outils permettant à l’IA d’interagir dynamiquement avec des services externes, renforçant la pertinence et la fiabilité des contenus générés :</w:t>
+        <w:br/>
+        <w:br/>
+        <w:t>- Recherche Google automatisée, scraping de pages web, et synthèse d’informations pour enrichir les contenus.</w:t>
+        <w:br/>
+        <w:t>- Interrogation de bases de connaissances propriétaires des clients pour garantir la véracité des réponses.</w:t>
+        <w:br/>
+        <w:t>- Analyse sémantique pour le maillage interne et l’intégration de liens pertinents.</w:t>
+        <w:br/>
+        <w:t>- Outils de calcul d’itinéraires, d’analyse SERP et de veille concurrentielle.</w:t>
+        <w:br/>
+        <w:br/>
+        <w:t>### 5. Apport à l’état de l’art et différenciation sur le marché</w:t>
+        <w:br/>
+        <w:br/>
+        <w:t>Les innovations de Mark AI se distinguent par :</w:t>
+        <w:br/>
+        <w:br/>
+        <w:t>- L’adaptation fine des modèles aux besoins de chaque marque, garantissant une conformité éditoriale inégalée.</w:t>
+        <w:br/>
+        <w:t>- L’automatisation de la génération de contenus à grande échelle, avec des gains de productivité substantiels pour les équipes de communication.</w:t>
+        <w:br/>
+        <w:t>- La mise en œuvre de solutions auto-hébergées, robustes et sécurisées, adaptées aux exigences des grandes entreprises (conformité SOC 2, RGPD, etc.).</w:t>
+        <w:br/>
+        <w:t>- Une approche orientée “qualité continue”, avec un suivi systématique des performances des modèles et une amélioration itérative basée sur les retours clients et les résultats des évaluations.</w:t>
+        <w:br/>
+        <w:br/>
+        <w:t>---</w:t>
+        <w:br/>
+        <w:br/>
+        <w:t>**En synthèse**, les travaux réalisés par Mark AI contribuent directement à l’avancement des technologies d’IA appliquées à la rédaction, à la conformité éditoriale et à la personnalisation de contenus, tout en répondant aux enjeux de sécurité, de scalabilité et d’intégration propres aux environnements d’entreprise. Ces contributions s’inscrivent pleinement dans le périmètre du Crédit d’Impôt Recherche, tant par leur caractère innovant que par la complexité scientifique et technique des problématiques traitées.</w:t>
       </w:r>
     </w:p>
     <w:p>
@@ -2652,92 +2600,68 @@
         </w:rPr>
       </w:pPr>
       <w:r>
-        <w:t>### Partenariat scientifique et recherche confiée</w:t>
-        <w:br/>
-        <w:br/>
-        <w:t>Dans le cadre du développement de la solution AiQo Search Gen Ai, plusieurs collaborations scientifiques ainsi que des travaux de recherche confiés à des partenaires externes ont été engagés afin de renforcer l’innovation, d’accélérer la mise en œuvre des briques technologiques avancées et de garantir une veille scientifique de haut niveau. Ces collaborations s’inscrivent dans une logique de complémentarité des expertises et d’optimisation des ressources R&amp;D, conformément aux exigences du Crédit d’Impôt Recherche (CIR).</w:t>
-        <w:br/>
-        <w:br/>
-        <w:t>#### 1. Partenariats scientifiques</w:t>
-        <w:br/>
-        <w:br/>
-        <w:t>**a. Collaboration avec des laboratoires académiques et organismes publics**</w:t>
-        <w:br/>
-        <w:br/>
-        <w:t xml:space="preserve">- **Laboratoire universitaire spécialisé en Intelligence Artificielle et Traitement Automatique du Langage**  </w:t>
-        <w:br/>
-        <w:t xml:space="preserve">  Un partenariat a été initié avec un laboratoire universitaire reconnu pour son expertise en NLP et systèmes multi-agents. Ce laboratoire intervient sur :</w:t>
-        <w:br/>
-        <w:t xml:space="preserve">  - La co-conception de nouveaux algorithmes de chunking contextuel et de reranking sémantique (cf. innovations “Late Chunking” et “dsRAG”),</w:t>
-        <w:br/>
-        <w:t xml:space="preserve">  - La validation scientifique des modules de RAG agentique, notamment sur la boucle de feedback et la gestion de la mémoire (cf. “Self-RAG” et “Memory Graph”),</w:t>
-        <w:br/>
-        <w:t xml:space="preserve">  - L’organisation de benchmarks comparatifs sur des corpus publics et la publication conjointe de résultats dans des conférences internationales (SIGKDD, NeurIPS).</w:t>
-        <w:br/>
-        <w:br/>
-        <w:t xml:space="preserve">- **Participation à des consortiums de recherche européens**  </w:t>
-        <w:br/>
-        <w:t xml:space="preserve">  AiQo Search a pris part à un consortium R&amp;D dans le cadre d’un projet européen visant à standardiser les protocoles d’interopérabilité entre agents LLM (cf. “LangGraph” et “AFlow”). La société a contribué :</w:t>
-        <w:br/>
-        <w:t xml:space="preserve">  - À la définition des cas d’usage métiers,</w:t>
-        <w:br/>
-        <w:t xml:space="preserve">  - À l’implémentation de modules d’intégration et de monitoring,</w:t>
-        <w:br/>
-        <w:t xml:space="preserve">  - À la dissémination des résultats (workshops, publications open source).</w:t>
-        <w:br/>
-        <w:br/>
-        <w:t xml:space="preserve">**Rôle dans le consortium :**  </w:t>
-        <w:br/>
-        <w:t>AiQo Search agit comme chef de file pour la spécification des besoins applicatifs et la validation des prototypes sur des cas d’usage réels (consulting, knowledge management), tandis que les partenaires académiques assurent la recherche fondamentale, la modélisation et l’évaluation scientifique.</w:t>
-        <w:br/>
-        <w:br/>
-        <w:t>#### 2. Recherche confiée et sous-traitance</w:t>
-        <w:br/>
-        <w:br/>
-        <w:t>**a. Travaux confiés à des entreprises spécialisées (agréées ou non CIR)**</w:t>
-        <w:br/>
-        <w:br/>
-        <w:t xml:space="preserve">- **Sous-traitance à une société experte en ingénierie logicielle IA**  </w:t>
-        <w:br/>
-        <w:t xml:space="preserve">  Certaines briques techniques, notamment :</w:t>
-        <w:br/>
-        <w:t xml:space="preserve">  - Le développement du pipeline d’ingestion temps réel (Kafka → embedding workers → vector DB),</w:t>
-        <w:br/>
-        <w:t xml:space="preserve">  - L’intégration avancée de bases de données vectorielles et SQL pour la gestion documentaire structurée,</w:t>
-        <w:br/>
-        <w:t xml:space="preserve">  ont été confiées à une société d’ingénierie logicielle disposant d’une expertise reconnue en architectures cloud et micro-services (sous-traitant non agréé CIR à ce jour).</w:t>
-        <w:br/>
-        <w:br/>
-        <w:t xml:space="preserve">- **Externalisation de la veille scientifique et technologique**  </w:t>
-        <w:br/>
-        <w:t xml:space="preserve">  Une prestation de veille a été confiée à un cabinet spécialisé pour :</w:t>
-        <w:br/>
-        <w:t xml:space="preserve">  - L’analyse des publications récentes (arXiv, NeurIPS, SIGKDD) sur les méthodes RAG hybrides, les systèmes multi-agents et les protocoles d’interopérabilité,</w:t>
-        <w:br/>
-        <w:t xml:space="preserve">  - La synthèse mensuelle des innovations pertinentes et l’identification de partenaires potentiels pour des collaborations futures.</w:t>
-        <w:br/>
-        <w:br/>
-        <w:t>**b. Modalités et contribution des sous-traitants**</w:t>
-        <w:br/>
-        <w:br/>
-        <w:t xml:space="preserve">- **Livrables attendus :**  </w:t>
-        <w:br/>
-        <w:t xml:space="preserve">  - Documentation technique (API, schémas d’architecture, guides d’intégration),</w:t>
-        <w:br/>
-        <w:t xml:space="preserve">  - Prototypes fonctionnels pour les modules externalisés,</w:t>
-        <w:br/>
-        <w:t xml:space="preserve">  - Rapports de veille et analyses comparatives.</w:t>
-        <w:br/>
-        <w:br/>
-        <w:t xml:space="preserve">- **Suivi et intégration :**  </w:t>
-        <w:br/>
-        <w:t xml:space="preserve">  Les travaux confiés font l’objet d’un suivi régulier (comités techniques mensuels, validation des livrables) et sont intégrés dans la roadmap globale du projet AiQo Search Gen Ai.</w:t>
-        <w:br/>
-        <w:br/>
-        <w:t>#### 3. Synthèse</w:t>
-        <w:br/>
-        <w:br/>
-        <w:t>L’ensemble de ces partenariats et sous-traitances a permis d’accélérer le développement des modules innovants (RAG agentique, memory graph, reranking avancé), de garantir une conformité aux standards scientifiques internationaux, et d’optimiser la structuration du projet au regard des critères CIR. Les contributions des partenaires sont tracées et documentées, avec une attention particulière portée à la propriété intellectuelle et à la valorisation des résultats issus de la recherche collaborative.</w:t>
+        <w:t>### Partenariat</w:t>
+        <w:br/>
+        <w:br/>
+        <w:t>Dans le cadre de ses travaux de R&amp;D, Mark AI s’appuie sur une politique de partenariat stratégique, tant sur le plan technologique que sur le plan métier, afin d’accélérer l’innovation, d’assurer la robustesse de ses solutions et de garantir leur adéquation avec les besoins réels des utilisateurs finaux.</w:t>
+        <w:br/>
+        <w:br/>
+        <w:t>#### 1. Partenariats technologiques</w:t>
+        <w:br/>
+        <w:br/>
+        <w:t>Mark AI collabore avec des acteurs majeurs de l’écosystème de l’intelligence artificielle et du cloud pour offrir des solutions à la pointe de la technologie. Ces partenariats permettent notamment :</w:t>
+        <w:br/>
+        <w:br/>
+        <w:t>- **Accès à des modèles de base avancés** : Mark AI utilise et adapte des modèles open source reconnus (Mistral, Llama 3B) ainsi que des modèles propriétaires de partenaires leaders (OpenAI : GPT-4o-mini, GPT-4o), garantissant ainsi un haut niveau de performance, de sécurité et de flexibilité dans le développement de ses propres modèles fine-tunés.</w:t>
+        <w:br/>
+        <w:t>- **Intégration de services externes** : Grâce à des collaborations avec des fournisseurs de services spécialisés (API de recherche Google, outils de scraping, solutions d’analyse SERP, etc.), Mark AI enrichit ses fonctionnalités IA et assure une interopérabilité optimale avec les outils métiers de ses clients.</w:t>
+        <w:br/>
+        <w:t>- **Développement d’outils d’évaluation** : Les partenariats technologiques favorisent le développement d’outils d’évaluation avancés, permettant de mesurer la qualité des générations IA selon des critères linguistiques, techniques et métiers.</w:t>
+        <w:br/>
+        <w:br/>
+        <w:t>#### 2. Partenariats métiers et co-innovation</w:t>
+        <w:br/>
+        <w:br/>
+        <w:t>Mark AI adopte une démarche de co-innovation avec ses clients et partenaires métiers, en particulier dans les secteurs du logiciel, des services financiers et de la santé. Cette approche collaborative se traduit par :</w:t>
+        <w:br/>
+        <w:br/>
+        <w:t>- **Co-création de jeux de données** : Mark AI travaille en étroite collaboration avec ses clients pour élaborer des jeux de données représentatifs de leurs besoins spécifiques (règles éditoriales, glossaires, tonalités de marque, etc.), garantissant ainsi la pertinence et la qualité des modèles développés.</w:t>
+        <w:br/>
+        <w:t>- **Développement de fonctionnalités sur-mesure** : En partenariat avec des entreprises clientes, Mark AI conçoit et intègre des fonctionnalités personnalisées (évaluateurs spécifiques, modules d’automatisation, intégration de bases de connaissances propriétaires), assurant une adaptation fine aux enjeux métiers.</w:t>
+        <w:br/>
+        <w:t>- **Tests et validation en conditions réelles** : Les solutions développées sont systématiquement testées et validées en collaboration avec les utilisateurs finaux, permettant d’itérer rapidement et d’optimiser la performance des outils.</w:t>
+        <w:br/>
+        <w:br/>
+        <w:t>#### 3. Veille concurrentielle et benchmark international</w:t>
+        <w:br/>
+        <w:br/>
+        <w:t>Mark AI entretient des relations suivies avec des acteurs internationaux et français du secteur de la génération de contenus assistée par IA (Writer.com, Jasper.ai, Copy.ai, Copysmith, Semji, MerciApp, etc.), ce qui lui permet :</w:t>
+        <w:br/>
+        <w:br/>
+        <w:t>- **D’identifier les meilleures pratiques** et innovations du marché,</w:t>
+        <w:br/>
+        <w:t>- **De benchmarker ses solutions** afin d’assurer un positionnement différenciant, notamment sur la conformité éditoriale, la personnalisation avancée et la sécurité des données,</w:t>
+        <w:br/>
+        <w:t>- **D’anticiper les évolutions technologiques** et réglementaires pour rester à la pointe de l’innovation.</w:t>
+        <w:br/>
+        <w:br/>
+        <w:t>#### 4. Collaboration avec l’écosystème académique et institutionnel</w:t>
+        <w:br/>
+        <w:br/>
+        <w:t>Enfin, Mark AI s’inscrit dans une dynamique d’ouverture vers l’écosystème académique et institutionnel, notamment via :</w:t>
+        <w:br/>
+        <w:br/>
+        <w:t>- **La participation à des groupes de travail sectoriels** sur l’IA et la conformité éditoriale,</w:t>
+        <w:br/>
+        <w:t>- **La veille scientifique** pour intégrer les avancées récentes en NLP et en évaluation automatique,</w:t>
+        <w:br/>
+        <w:t>- **La contribution à des projets collaboratifs** visant à améliorer la qualité, la sécurité et l’éthique des solutions d’IA générative.</w:t>
+        <w:br/>
+        <w:br/>
+        <w:t>---</w:t>
+        <w:br/>
+        <w:br/>
+        <w:t>Grâce à cette politique de partenariat structurée, Mark AI renforce la qualité, la pertinence et la compétitivité de ses innovations, tout en favorisant l’émergence de solutions robustes et adaptées aux enjeux des entreprises clientes.</w:t>
       </w:r>
     </w:p>
     <w:p>

</xml_diff>

<commit_message>
appel dynamique des variables
</commit_message>
<xml_diff>
--- a/Doc/Dossier_CIR_test.docx
+++ b/Doc/Dossier_CIR_test.docx
@@ -1,6 +1,6 @@
 
 <file path=word/document.xml><?xml version="1.0" encoding="utf-8"?>
-<w:document xmlns:wpc="http://schemas.microsoft.com/office/word/2010/wordprocessingCanvas" xmlns:cx="http://schemas.microsoft.com/office/drawing/2014/chartex" xmlns:cx1="http://schemas.microsoft.com/office/drawing/2015/9/8/chartex" xmlns:cx2="http://schemas.microsoft.com/office/drawing/2015/10/21/chartex" xmlns:cx3="http://schemas.microsoft.com/office/drawing/2016/5/9/chartex" xmlns:cx4="http://schemas.microsoft.com/office/drawing/2016/5/10/chartex" xmlns:cx5="http://schemas.microsoft.com/office/drawing/2016/5/11/chartex" xmlns:cx6="http://schemas.microsoft.com/office/drawing/2016/5/12/chartex" xmlns:cx7="http://schemas.microsoft.com/office/drawing/2016/5/13/chartex" xmlns:cx8="http://schemas.microsoft.com/office/drawing/2016/5/14/chartex" xmlns:mc="http://schemas.openxmlformats.org/markup-compatibility/2006" xmlns:aink="http://schemas.microsoft.com/office/drawing/2016/ink" xmlns:am3d="http://schemas.microsoft.com/office/drawing/2017/model3d" xmlns:o="urn:schemas-microsoft-com:office:office" xmlns:r="http://schemas.openxmlformats.org/officeDocument/2006/relationships" xmlns:m="http://schemas.openxmlformats.org/officeDocument/2006/math" xmlns:v="urn:schemas-microsoft-com:vml" xmlns:wp14="http://schemas.microsoft.com/office/word/2010/wordprocessingDrawing" xmlns:wp="http://schemas.openxmlformats.org/drawingml/2006/wordprocessingDrawing" xmlns:w10="urn:schemas-microsoft-com:office:word" xmlns:w="http://schemas.openxmlformats.org/wordprocessingml/2006/main" xmlns:w14="http://schemas.microsoft.com/office/word/2010/wordml" xmlns:w15="http://schemas.microsoft.com/office/word/2012/wordml" xmlns:w16cex="http://schemas.microsoft.com/office/word/2018/wordml/cex" xmlns:w16cid="http://schemas.microsoft.com/office/word/2016/wordml/cid" xmlns:w16="http://schemas.microsoft.com/office/word/2018/wordml" xmlns:w16sdtdh="http://schemas.microsoft.com/office/word/2020/wordml/sdtdatahash" xmlns:w16se="http://schemas.microsoft.com/office/word/2015/wordml/symex" xmlns:wpg="http://schemas.microsoft.com/office/word/2010/wordprocessingGroup" xmlns:wpi="http://schemas.microsoft.com/office/word/2010/wordprocessingInk" xmlns:wne="http://schemas.microsoft.com/office/word/2006/wordml" xmlns:wps="http://schemas.microsoft.com/office/word/2010/wordprocessingShape" mc:Ignorable="w14 w15 w16se w16cid w16 w16cex w16sdtdh wp14">
+<w:document xmlns:wpc="http://schemas.microsoft.com/office/word/2010/wordprocessingCanvas" xmlns:cx="http://schemas.microsoft.com/office/drawing/2014/chartex" xmlns:cx1="http://schemas.microsoft.com/office/drawing/2015/9/8/chartex" xmlns:cx2="http://schemas.microsoft.com/office/drawing/2015/10/21/chartex" xmlns:cx3="http://schemas.microsoft.com/office/drawing/2016/5/9/chartex" xmlns:cx4="http://schemas.microsoft.com/office/drawing/2016/5/10/chartex" xmlns:cx5="http://schemas.microsoft.com/office/drawing/2016/5/11/chartex" xmlns:cx6="http://schemas.microsoft.com/office/drawing/2016/5/12/chartex" xmlns:cx7="http://schemas.microsoft.com/office/drawing/2016/5/13/chartex" xmlns:cx8="http://schemas.microsoft.com/office/drawing/2016/5/14/chartex" xmlns:mc="http://schemas.openxmlformats.org/markup-compatibility/2006" xmlns:aink="http://schemas.microsoft.com/office/drawing/2016/ink" xmlns:am3d="http://schemas.microsoft.com/office/drawing/2017/model3d" xmlns:o="urn:schemas-microsoft-com:office:office" xmlns:oel="http://schemas.microsoft.com/office/2019/extlst" xmlns:r="http://schemas.openxmlformats.org/officeDocument/2006/relationships" xmlns:m="http://schemas.openxmlformats.org/officeDocument/2006/math" xmlns:v="urn:schemas-microsoft-com:vml" xmlns:wp14="http://schemas.microsoft.com/office/word/2010/wordprocessingDrawing" xmlns:wp="http://schemas.openxmlformats.org/drawingml/2006/wordprocessingDrawing" xmlns:w10="urn:schemas-microsoft-com:office:word" xmlns:w="http://schemas.openxmlformats.org/wordprocessingml/2006/main" xmlns:w14="http://schemas.microsoft.com/office/word/2010/wordml" xmlns:w15="http://schemas.microsoft.com/office/word/2012/wordml" xmlns:w16cex="http://schemas.microsoft.com/office/word/2018/wordml/cex" xmlns:w16cid="http://schemas.microsoft.com/office/word/2016/wordml/cid" xmlns:w16="http://schemas.microsoft.com/office/word/2018/wordml" xmlns:w16du="http://schemas.microsoft.com/office/word/2023/wordml/word16du" xmlns:w16sdtdh="http://schemas.microsoft.com/office/word/2020/wordml/sdtdatahash" xmlns:w16sdtfl="http://schemas.microsoft.com/office/word/2024/wordml/sdtformatlock" xmlns:w16se="http://schemas.microsoft.com/office/word/2015/wordml/symex" xmlns:wpg="http://schemas.microsoft.com/office/word/2010/wordprocessingGroup" xmlns:wpi="http://schemas.microsoft.com/office/word/2010/wordprocessingInk" xmlns:wne="http://schemas.microsoft.com/office/word/2006/wordml" xmlns:wps="http://schemas.microsoft.com/office/word/2010/wordprocessingShape" mc:Ignorable="w14 w15 w16se w16cid w16 w16cex w16sdtdh w16sdtfl w16du wp14">
   <w:body>
     <w:p>
       <w:pPr>
@@ -359,43 +359,83 @@
         </w:rPr>
       </w:pPr>
       <w:r>
-        <w:t>Voici une proposition structurée et claire pour la section "Contexte" :</w:t>
+        <w:t>Voici une rédaction structurée et adaptée à un dossier Crédit d’Impôt Recherche (CIR) pour la section « Contexte de l’opération de R&amp;D » :</w:t>
         <w:br/>
         <w:br/>
         <w:t>---</w:t>
         <w:br/>
         <w:br/>
-        <w:t>### Contexte</w:t>
-        <w:br/>
-        <w:br/>
-        <w:t>Dans un environnement où la production de contenus écrits occupe une place centrale dans la stratégie de communication des entreprises, garantir la cohérence éditoriale, la conformité aux valeurs de marque et l’efficacité opérationnelle représente un enjeu majeur, en particulier à l’échelle des grandes organisations. Les entreprises sont confrontées à la difficulté d’intégrer l’Intelligence Artificielle (IA) dans leurs processus rédactionnels tout en préservant leur identité de marque, la qualité des contenus et la conformité réglementaire (notamment en matière de sécurité, de RGPD ou de certifications comme SOC 2).</w:t>
-        <w:br/>
-        <w:br/>
-        <w:t>Face à ces défis, Mark AI a développé une solution innovante permettant d’assurer, en temps réel, la conformité des contenus générés avec les règles éditoriales spécifiques à chaque client (orthographe, grammaire, tonalité, vocabulaire, interdictions, etc.). Cette solution s’appuie sur des modèles d’IA spécialisés, entraînés par fine-tuning à partir de grands modèles de langage (LLM) open source (tels que Mistral ou Llama) ou propriétaires (OpenAI), et adaptés à des tâches précises telles que la détection d’erreurs, la suggestion de corrections ou la génération de textes longs.</w:t>
-        <w:br/>
-        <w:br/>
-        <w:t>L’approche de Mark AI repose sur plusieurs piliers :</w:t>
-        <w:br/>
-        <w:br/>
-        <w:t>- **Entraînement sur mesure des modèles** : Chaque modèle est affiné à partir de jeux de données élaborés manuellement ou co-créés avec l’IA, garantissant un haut niveau de précision et d’adéquation avec les besoins métier.</w:t>
-        <w:br/>
-        <w:t>- **Outils d’évaluation avancés** : Plus de 30 évaluateurs standards et personnalisés permettent de mesurer la conformité linguistique, la précision des contenus, le respect des exigences techniques (SEO, longueur, mots-clés) et l’application des règles spécifiques à chaque client.</w:t>
-        <w:br/>
-        <w:t>- **Automatisation et scalabilité** : La plateforme intègre des modules permettant la génération automatique de contenus longs, la production en masse (par lot à partir de fichiers CSV) ou la création de contenus à partir de documents variés (Word, PDF, audio, vidéo), offrant ainsi un gain de temps significatif.</w:t>
-        <w:br/>
-        <w:t>- **Intégration de services externes** : Grâce au function calling, l’IA peut interagir avec des sources externes (recherche Google, base de connaissances client, scraping d’URL, analyse SEO, etc.) pour enrichir et fiabiliser les contenus générés.</w:t>
-        <w:br/>
-        <w:br/>
-        <w:t>Depuis 2021, Mark AI a progressivement enrichi sa solution : d’abord centrée sur la génération de contenus marketing via des templates, elle s’est orientée vers la création de workflows pour les formats longs, puis vers la personnalisation avancée pour les entreprises (gestion fine des personas, des règles d’écriture et des bases de connaissances). En 2024, l’accent a été mis sur le développement d’outils d’évaluation internes et de modèles de détection/suggestion en temps réel, renforçant la qualité et la conformité des contenus produits.</w:t>
-        <w:br/>
-        <w:br/>
-        <w:t>Cette approche différenciée permet à Mark AI de répondre aux exigences des grands comptes dans des secteurs sensibles (logiciel, services financiers, santé), où la maîtrise de la marque, la sécurité et la conformité sont des priorités stratégiques. La solution se distingue également par sa capacité à s’intégrer dans les processus existants des clients et à s’adapter à des besoins spécifiques, là où les solutions concurrentes restent souvent généralistes ou limitées à certains aspects de la conformité rédactionnelle.</w:t>
+        <w:t>### Contexte de l’opération de R&amp;D</w:t>
+        <w:br/>
+        <w:br/>
+        <w:t>#### 1. Domaine scientifique et technique</w:t>
+        <w:br/>
+        <w:br/>
+        <w:t>Le projet AiQo Search s’inscrit dans le domaine de l’Intelligence Artificielle appliquée au Traitement Automatique du Langage Naturel (NLP) et à la Recherche d’Information (IR). Plus précisément, il vise à repousser l’état de l’art en matière de systèmes de génération augmentée par la recherche (Retrieval-Augmented Generation, RAG), d’orchestration multi-agents, et d’automatisation de la production documentaire à partir de sources hétérogènes (textuelles, visuelles, tabulaires).</w:t>
+        <w:br/>
+        <w:br/>
+        <w:t>Les travaux de R&amp;D s’appuient sur des avancées récentes en matière de :</w:t>
+        <w:br/>
+        <w:t>- Recherche hybride (dense, sparse, full-text) et reranking sémantique,</w:t>
+        <w:br/>
+        <w:t>- Protocoles d’interopérabilité entre agents LLM (Large Language Models),</w:t>
+        <w:br/>
+        <w:t>- Méthodes d’auto-réflexion et de raisonnement récursif (Self-RAG, Deep Research Agent),</w:t>
+        <w:br/>
+        <w:t>- Extraction et structuration automatique de données issues de documents complexes (PDF, images, tables),</w:t>
+        <w:br/>
+        <w:t>- Intégration de graphes de mémoire pour la gestion contextuelle et le multi-hop reasoning.</w:t>
+        <w:br/>
+        <w:br/>
+        <w:t>#### 2. Environnement industriel</w:t>
+        <w:br/>
+        <w:br/>
+        <w:t>AiQo Search évolue dans le secteur des technologies de l’information, avec un positionnement fort sur le marché des solutions d’IA pour le conseil, la veille stratégique et la génération automatisée de livrables professionnels. L’environnement concurrentiel est marqué par la présence d’acteurs internationaux proposant des plateformes RAG (ex : LlamaIndex, LangChain), mais aussi par une demande croissante des cabinets de conseil et des grandes entreprises pour des outils capables de :</w:t>
+        <w:br/>
+        <w:t>- Répondre rapidement à des requêtes complexes,</w:t>
+        <w:br/>
+        <w:t>- Exploiter efficacement de vastes corpus documentaires,</w:t>
+        <w:br/>
+        <w:t>- Générer des rapports structurés et fiables à forte valeur ajoutée.</w:t>
+        <w:br/>
+        <w:br/>
+        <w:t>L’entreprise se distingue par sa capacité à intégrer des innovations de pointe (filtrage avancé des sources, extraction multi-modalités, agents spécialisés) et à répondre aux exigences de sécurité, de scalabilité et de personnalisation propres aux environnements professionnels.</w:t>
+        <w:br/>
+        <w:br/>
+        <w:t>#### 3. Enjeux et motivations du projet</w:t>
+        <w:br/>
+        <w:br/>
+        <w:t>Les motivations ayant conduit au lancement du projet sont multiples :</w:t>
+        <w:br/>
+        <w:t>- **Accélérer et fiabiliser la production de livrables** (rapports, présentations, newsletters) pour les consultants et analystes, en automatisant la recherche, l’extraction, la synthèse et la citation des informations pertinentes.</w:t>
+        <w:br/>
+        <w:t>- **Réduire la charge cognitive et le temps passé sur des tâches manuelles** (scraping, veille, structuration documentaire), afin de recentrer l’expertise humaine sur l’analyse à forte valeur ajoutée.</w:t>
+        <w:br/>
+        <w:t>- **Améliorer la précision et la traçabilité des réponses générées**, en s’appuyant sur des méthodes avancées de RAG, de fusion inter-sources, et de détection d’hallucinations.</w:t>
+        <w:br/>
+        <w:t>- **Permettre l’exploitation de sources hétérogènes** (PDF, images, tables, web, documents utilisateurs) et la gestion de requêtes multi-langues et multi-granularité, pour s’adapter à la diversité des besoins métiers.</w:t>
+        <w:br/>
+        <w:br/>
+        <w:t>#### 4. Problématiques initiales visées</w:t>
+        <w:br/>
+        <w:br/>
+        <w:t>Le projet répond à plusieurs problématiques techniques et scientifiques non résolues par les solutions existantes :</w:t>
+        <w:br/>
+        <w:t>- **Optimisation de la recherche et du reranking** sur de grands volumes de données hétérogènes, tout en garantissant la pertinence et la fraîcheur des informations extraites.</w:t>
+        <w:br/>
+        <w:t>- **Orchestration d’agents spécialisés** (question-rewrite, cross-document fusion, deep research) pour la décomposition, l’analyse et la consolidation de requêtes complexes.</w:t>
+        <w:br/>
+        <w:t>- **Automatisation de la génération de livrables structurés** (Word, PPT, newsletters) avec citations dynamiques et intégration de contenus multimodaux.</w:t>
+        <w:br/>
+        <w:t>- **Réduction des phénomènes d’hallucination et amélioration de la groundedness** des réponses générées par les LLM, via l’intégration de mécanismes de validation, de feedback et de mémoire contextuelle.</w:t>
+        <w:br/>
+        <w:t>- **Scalabilité et robustesse de l’architecture** (micro-services, vector DB, monitoring, sécurité Azure) pour supporter des usages intensifs en environnement professionnel.</w:t>
+        <w:br/>
+        <w:br/>
+        <w:t>En synthèse, l’opération de R&amp;D vise à lever des verrous scientifiques et techniques majeurs afin d’offrir une solution innovante, fiable et industrialisable pour la recherche, la synthèse et la génération automatisée de contenus à destination des professionnels du conseil et de la veille stratégique.</w:t>
         <w:br/>
         <w:br/>
         <w:t>---</w:t>
-        <w:br/>
-        <w:br/>
-        <w:t>N’hésitez pas à demander une adaptation si vous souhaitez insister sur certains aspects (historique, différenciation concurrentielle, etc.).</w:t>
       </w:r>
     </w:p>
     <w:p>
@@ -674,100 +714,73 @@
         </w:rPr>
       </w:pPr>
       <w:r>
-        <w:t>### Indicateurs</w:t>
-        <w:br/>
-        <w:br/>
-        <w:t>Afin de piloter et d’objectiver la performance des travaux de R&amp;D menés par Mark AI, un ensemble d’indicateurs a été mis en place. Ces indicateurs couvrent à la fois la qualité des modèles développés, l’efficacité des outils d’évaluation, l’impact sur la production de contenus, ainsi que l’adoption et la satisfaction client. Ils permettent de mesurer de façon quantitative et qualitative l’apport des innovations réalisées dans le cadre du Crédit d’Impôt Recherche.</w:t>
-        <w:br/>
-        <w:br/>
-        <w:t>#### 1. Indicateurs de performance des modèles d’IA</w:t>
-        <w:br/>
-        <w:br/>
-        <w:t xml:space="preserve">- **Taux de conformité éditoriale**  </w:t>
-        <w:br/>
-        <w:t xml:space="preserve">  Pourcentage de contenus générés respectant l’ensemble des règles éditoriales de la marque (orthographe, grammaire, tonalité, terminologie, etc.), mesuré via les outils d’évaluation internes.</w:t>
-        <w:br/>
-        <w:t xml:space="preserve">- **Précision des modèles**  </w:t>
-        <w:br/>
-        <w:t xml:space="preserve">  Mesure du taux d’hallucinations (informations erronées ou inventées) et du respect des sources, calculée sur des jeux de tests annotés.</w:t>
-        <w:br/>
-        <w:t xml:space="preserve">- **Respect des contraintes techniques**  </w:t>
-        <w:br/>
-        <w:t xml:space="preserve">  Pourcentage de contenus générés respectant les contraintes de longueur, d’intégration des mots-clés SEO et de structure attendue.</w:t>
-        <w:br/>
-        <w:t xml:space="preserve">- **Vitesse de génération**  </w:t>
-        <w:br/>
-        <w:t xml:space="preserve">  Temps moyen nécessaire à la génération d’un contenu long ou à la production en masse via le module tâches, comparé aux benchmarks du marché.</w:t>
-        <w:br/>
-        <w:t xml:space="preserve">- **Taux de réussite des phases de test**  </w:t>
-        <w:br/>
-        <w:t xml:space="preserve">  Pourcentage de modèles fine-tunés validés dès la première itération d’évaluation.</w:t>
-        <w:br/>
-        <w:br/>
-        <w:t>#### 2. Indicateurs de qualité des jeux de données et de l’évaluation</w:t>
-        <w:br/>
-        <w:br/>
-        <w:t xml:space="preserve">- **Volume et diversité des jeux de données**  </w:t>
-        <w:br/>
-        <w:t xml:space="preserve">  Nombre d’exemples utilisés par modèle (de 150 à 1000 selon la complexité), diversité des cas couverts, part de données co-créées avec l’IA.</w:t>
-        <w:br/>
-        <w:t xml:space="preserve">- **Nombre et couverture des évaluateurs**  </w:t>
-        <w:br/>
-        <w:t xml:space="preserve">  Nombre d’outils d’évaluation standards et personnalisés développés (plus de 30 à ce jour), couverture des différents critères (linguistique, technique, éditorial, etc.).</w:t>
-        <w:br/>
-        <w:t xml:space="preserve">- **Taux de validation humaine**  </w:t>
-        <w:br/>
-        <w:t xml:space="preserve">  Proportion d’évaluations nécessitant une validation humaine, indicateur de la robustesse des évaluateurs automatiques.</w:t>
-        <w:br/>
-        <w:br/>
-        <w:t>#### 3. Indicateurs d’impact sur la production de contenus</w:t>
-        <w:br/>
-        <w:br/>
-        <w:t xml:space="preserve">- **Gain de temps de production**  </w:t>
-        <w:br/>
-        <w:t xml:space="preserve">  Temps économisé par rapport à une génération manuelle ou à l’usage de solutions concurrentes, notamment via le module tâches (génération en masse, traitement de fichiers, etc.).</w:t>
-        <w:br/>
-        <w:t xml:space="preserve">- **Volume de contenus générés**  </w:t>
-        <w:br/>
-        <w:t xml:space="preserve">  Nombre de contenus produits par période (semaine, mois), y compris via la génération en masse à partir de fichiers CSV.</w:t>
-        <w:br/>
-        <w:t xml:space="preserve">- **Taux d’adoption des fonctionnalités avancées**  </w:t>
-        <w:br/>
-        <w:t xml:space="preserve">  Part des utilisateurs exploitant les modules de détection/suggestion en temps réel, les outils spécialisés (scraping, analyse SERP, maillage interne, etc.).</w:t>
-        <w:br/>
-        <w:br/>
-        <w:t>#### 4. Indicateurs de satisfaction et d’adoption client</w:t>
-        <w:br/>
-        <w:br/>
-        <w:t xml:space="preserve">- **Taux de satisfaction client**  </w:t>
-        <w:br/>
-        <w:t xml:space="preserve">  Mesuré via des enquêtes régulières, témoignages et retours clients (ex. : Beachcomber, Contentsquare).</w:t>
-        <w:br/>
-        <w:t xml:space="preserve">- **Taux de renouvellement et d’extension**  </w:t>
-        <w:br/>
-        <w:t xml:space="preserve">  Pourcentage de clients renouvelant leur abonnement ou élargissant leur périmètre d’utilisation.</w:t>
-        <w:br/>
-        <w:t xml:space="preserve">- **Taux de conversion commerciale**  </w:t>
-        <w:br/>
-        <w:t xml:space="preserve">  Indicateur de la performance commerciale (ex. : 10%+ de conversion, croissance du pipeline, augmentation de l’ACV).</w:t>
-        <w:br/>
-        <w:br/>
-        <w:t>#### 5. Indicateurs de robustesse et de sécurité</w:t>
-        <w:br/>
-        <w:br/>
-        <w:t xml:space="preserve">- **Respect des exigences de sécurité**  </w:t>
-        <w:br/>
-        <w:t xml:space="preserve">  Conformité aux standards (SOC 2, RGPD), nombre d’incidents de sécurité ou de non-conformité détectés.</w:t>
-        <w:br/>
-        <w:t xml:space="preserve">- **Disponibilité et performance de la plateforme**  </w:t>
-        <w:br/>
-        <w:t xml:space="preserve">  Taux de disponibilité des services, temps de réponse moyen des modèles en production.</w:t>
+        <w:t>### Indicateurs de R&amp;D</w:t>
+        <w:br/>
+        <w:br/>
+        <w:t>Dans le cadre du Crédit d’Impôt Recherche (CIR), il est essentiel de démontrer la réalité des travaux de R&amp;D à travers des indicateurs précis, en lien avec les critères réglementaires : existence d’incertitudes scientifiques ou techniques, mise en œuvre d’une démarche expérimentale, réalisation de prototypes et d’essais, ainsi qu’obtention d’avancées techniques objectivables. Les éléments suivants attestent du caractère R&amp;D du projet AiQo Search Gen Ai.</w:t>
+        <w:br/>
+        <w:br/>
+        <w:t>#### 1. Inconnues et incertitudes scientifiques/techniques</w:t>
+        <w:br/>
+        <w:br/>
+        <w:t>Le projet vise à repousser l’état de l’art des systèmes de recherche et de génération augmentée par récupération (RAG) et d’agents LLM, dans un contexte où plusieurs verrous technologiques sont identifiés :</w:t>
+        <w:br/>
+        <w:br/>
+        <w:t>- **Optimisation de la précision contextuelle et réduction des hallucinations** : Les méthodes existantes (RAG classiques) présentent des limites en matière de groundedness, de recall et de détection des hallucinations. L’intégration de modules avancés (Self-RAG, agentic RAG, reranking tensoriel/graphique) soulève des incertitudes sur la capacité à améliorer la pertinence et la fiabilité des réponses générées.</w:t>
+        <w:br/>
+        <w:t>- **Scalabilité et performance** : L’ingestion et le traitement de volumes massifs de données hétérogènes (PDF, images, web, audio) posent des questions techniques sur la latence, le throughput et la gestion temps réel (stream ingest).</w:t>
+        <w:br/>
+        <w:t>- **Interopérabilité multi-agents et gestion mémoire dynamique** : L’orchestration d’agents autonomes (Deep Research Agent, Cross-Document Precision Agent, Summary Agent) et la mise en œuvre d’un memory graph (type HippoRAG) pour le multi-hop QA constituent des terrains d’incertitude, notamment sur la robustesse et la cohérence des raisonnements distribués.</w:t>
+        <w:br/>
+        <w:t>- **Extraction et structuration automatisées de données complexes** : La capacité à extraire, fusionner et dédupliquer des informations multi-sources (textes, tableaux, images) de façon fiable reste un défi non résolu dans la littérature.</w:t>
+        <w:br/>
+        <w:br/>
+        <w:t>#### 2. Démarche expérimentale et méthodologie</w:t>
+        <w:br/>
+        <w:br/>
+        <w:t>Le projet suit une méthodologie itérative, conforme à l’approche scientifique :</w:t>
+        <w:br/>
+        <w:br/>
+        <w:t>- **Revue de l’état de l’art** : Veille systématique sur les publications récentes (AFlow, Self-RAG, Blended RAG, HippoRAG, TCAF, LangGraph) pour identifier les limites des solutions existantes et définir les axes d’innovation.</w:t>
+        <w:br/>
+        <w:t>- **Formulation d’hypothèses techniques** : Définition d’objectifs mesurables (amélioration du MRR@k, F1-score, réduction du taux d’hallucination, optimisation de la latence).</w:t>
+        <w:br/>
+        <w:t>- **Expérimentation contrôlée** : Mise en place de benchmarks (RAG-Performance, évaluation sur jeux de données publics et internes) pour tester différentes architectures (hybrid retriever, reranker graphique, agents spécialisés).</w:t>
+        <w:br/>
+        <w:t>- **Comparaison et validation** : Analyse comparative des résultats avec l’état de l’art, identification des écarts et ajustement des stratégies de développement.</w:t>
+        <w:br/>
+        <w:br/>
+        <w:t>#### 3. Prototypage, essais et itérations</w:t>
+        <w:br/>
+        <w:br/>
+        <w:t>- **Développement incrémental de prototypes** : Réalisation de versions successives (MVP, v0.9, v1.0, v1.5) intégrant progressivement les innovations (agents, hybrid retriever, memory graph, fine-tuning).</w:t>
+        <w:br/>
+        <w:t>- **Tests fonctionnels et de performance** : Évaluation systématique des modules (recherche, extraction, génération, reporting) sur des cas d’usage réels et simulés.</w:t>
+        <w:br/>
+        <w:t>- **Itérations rapides** : Ajustement des algorithmes et des workflows sur la base des résultats expérimentaux et des retours utilisateurs internes.</w:t>
+        <w:br/>
+        <w:t>- **Documentation des essais** : Traçabilité des configurations, des résultats de tests et des choix techniques, permettant de justifier la démarche scientifique.</w:t>
+        <w:br/>
+        <w:br/>
+        <w:t>#### 4. Avancées techniques observables</w:t>
+        <w:br/>
+        <w:br/>
+        <w:t>Les travaux menés ont permis d’obtenir des avancées techniques mesurables et objectivables :</w:t>
+        <w:br/>
+        <w:br/>
+        <w:t>- **Amélioration de la pertinence et de la précision des réponses** : Gain significatif sur les métriques de groundedness, recall, F1-score et réduction de la toxicité/hallucination par rapport aux solutions RAG standard.</w:t>
+        <w:br/>
+        <w:t>- **Automatisation avancée de la génération de livrables** : Production en un clic de rapports structurés, de présentations PPT et de newsletters à partir de sources hétérogènes, avec citations dynamiques.</w:t>
+        <w:br/>
+        <w:t>- **Innovation sur l’extraction multi-modalité** : Capacité à extraire et structurer de l’information à partir de textes, images et tableaux PDF, avec intégration dans une base documentaire vectorielle et SQL.</w:t>
+        <w:br/>
+        <w:t>- **Interopérabilité agentique et mémoire dynamique** : Démonstration de la faisabilité d’un système multi-agents interopérables, avec gestion temps réel des relations sémantiques (memory graph), pour des scénarios complexes de question-réponse multi-hop.</w:t>
         <w:br/>
         <w:br/>
         <w:t>---</w:t>
         <w:br/>
         <w:br/>
-        <w:t>L’ensemble de ces indicateurs constitue un tableau de bord de suivi permettant d’ajuster en continu les efforts de R&amp;D, d’objectiver les avancées réalisées, et de démontrer la valeur ajoutée des travaux éligibles au Crédit d’Impôt Recherche.</w:t>
+        <w:t>**En synthèse**, le projet AiQo Search Gen Ai répond pleinement aux critères du CIR : il s’appuie sur des incertitudes techniques avérées, met en œuvre une démarche expérimentale structurée, s’appuie sur des prototypes et essais documentés, et aboutit à des avancées techniques objectivables, au-delà de l’état de l’art. Ces indicateurs sont systématiquement tracés et documentés afin d’assurer la conformité du dossier CIR.</w:t>
       </w:r>
     </w:p>
     <w:p>
@@ -1005,56 +1018,137 @@
         </w:rPr>
       </w:pPr>
       <w:r>
-        <w:t>Section : Objectifs</w:t>
-        <w:br/>
-        <w:br/>
-        <w:t>L'objectif principal du projet Mark AI est de développer une plateforme innovante d’assistance à la rédaction basée sur l’intelligence artificielle, permettant aux entreprises de garantir la conformité éditoriale, la cohérence de la marque et la qualité des contenus produits à grande échelle. Pour répondre aux enjeux spécifiques des grandes organisations (protection de la réputation, conformité réglementaire, efficacité opérationnelle), la solution vise à offrir des outils avancés, personnalisables et intégrés, reposant sur des modèles d’IA propriétaires et des systèmes d’évaluation robustes.</w:t>
-        <w:br/>
-        <w:br/>
-        <w:t>Les objectifs scientifiques, techniques et opérationnels du projet sont les suivants :</w:t>
-        <w:br/>
-        <w:br/>
-        <w:t xml:space="preserve">1. **Développer des modèles d’IA spécialisés et performants**  </w:t>
-        <w:br/>
-        <w:t xml:space="preserve">   - Concevoir et entraîner, par fine-tuning, des modèles de langage adaptés à des tâches précises de vérification et de suggestion éditoriale (orthographe, grammaire, tonalité, application des règles de marque, détection de formulations IA, etc.).</w:t>
-        <w:br/>
-        <w:t xml:space="preserve">   - Garantir la précision, la fiabilité et la rapidité des générations en s’appuyant sur des modèles open source et propriétaires, optimisés pour l’intégration en temps réel dans l’éditeur de texte.</w:t>
-        <w:br/>
-        <w:br/>
-        <w:t xml:space="preserve">2. **Automatiser et fiabiliser la conformité éditoriale à l’échelle de l’entreprise**  </w:t>
-        <w:br/>
-        <w:t xml:space="preserve">   - Permettre la détection automatique des écarts par rapport aux lignes éditoriales et aux règles de marque (glossaires, terminologies, tonalités, personas, etc.), et proposer des corrections ou suggestions en temps réel.</w:t>
-        <w:br/>
-        <w:t xml:space="preserve">   - Assurer la conformité linguistique, technique (SEO, longueur, structure) et informationnelle (sources, absence d’hallucinations) des contenus générés.</w:t>
-        <w:br/>
-        <w:br/>
-        <w:t xml:space="preserve">3. **Industrialiser la production de contenus personnalisés et de qualité**  </w:t>
-        <w:br/>
-        <w:t xml:space="preserve">   - Développer des modules permettant la génération de contenus longs ou en masse (par lot ou à partir de fichiers structurés), tout en maintenant un haut niveau de personnalisation et de respect des consignes éditoriales propres à chaque client.</w:t>
-        <w:br/>
-        <w:t xml:space="preserve">   - Intégrer des outils d’enrichissement automatique des contenus (recherche documentaire, scrapping, analyse concurrentielle, maillage interne, etc.) pour garantir la pertinence et l’actualité des informations.</w:t>
-        <w:br/>
-        <w:br/>
-        <w:t xml:space="preserve">4. **Mettre en place un système d’évaluation de la qualité et de suivi continu**  </w:t>
-        <w:br/>
-        <w:t xml:space="preserve">   - Concevoir une suite d’outils d’évaluation programmatique, hybride (code/LLM) et humaine, permettant de mesurer objectivement la qualité des générations (conformité, précision, respect des instructions).</w:t>
-        <w:br/>
-        <w:t xml:space="preserve">   - Assurer un contrôle qualité systématique avant la mise en production de nouveaux modèles ou de modifications, et un suivi continu des performances en exploitation.</w:t>
-        <w:br/>
-        <w:br/>
-        <w:t xml:space="preserve">5. **Répondre aux exigences de sécurité, de confidentialité et de scalabilité des entreprises**  </w:t>
-        <w:br/>
-        <w:t xml:space="preserve">   - Garantir l’hébergement sécurisé des modèles et des données (self-hosted, conformité SOC 2 et RGPD).</w:t>
-        <w:br/>
-        <w:t xml:space="preserve">   - Offrir une solution modulable, adaptée aux besoins de différents secteurs (logiciel, finance, santé), et capable de s’intégrer dans les processus de production de contenu à grande échelle.</w:t>
-        <w:br/>
-        <w:br/>
-        <w:t xml:space="preserve">6. **Se différencier durablement de la concurrence internationale et nationale**  </w:t>
-        <w:br/>
-        <w:t xml:space="preserve">   - Proposer une solution combinant personnalisation avancée, rapidité, précision, sécurité et intégration native des règles de marque, là où les solutions concurrentes se limitent à des fonctionnalités génériques ou à la correction linguistique de base.</w:t>
-        <w:br/>
-        <w:br/>
-        <w:t>En résumé, le projet Mark AI a pour ambition d’apporter une réponse technologique de pointe aux enjeux de conformité, de qualité et d’efficacité de la communication écrite en entreprise, en s’appuyant sur l’innovation en intelligence artificielle appliquée à la rédaction et à la gestion de la marque.</w:t>
+        <w:t>Voici une proposition structurée et adaptée à un dossier CIR pour la section « Objet de l’opération de R&amp;D » :</w:t>
+        <w:br/>
+        <w:br/>
+        <w:t>---</w:t>
+        <w:br/>
+        <w:br/>
+        <w:t>## Objet de l’opération de R&amp;D</w:t>
+        <w:br/>
+        <w:br/>
+        <w:t>### 1. Contexte et Enjeux</w:t>
+        <w:br/>
+        <w:br/>
+        <w:t>Le projet AiQo Search Gen Ai vise à développer une plateforme de nouvelle génération dédiée à l’automatisation de la recherche, de l’analyse et de la génération de livrables pour le secteur du conseil, en s’appuyant sur les avancées récentes en Traitement Automatique du Langage Naturel (TALN) et sur les architectures Retrieval-Augmented Generation (RAG) hybrides et agentiques. L’objectif est de permettre une extraction d’informations fiable, rapide et contextualisée à partir de sources hétérogènes (web, PDF, images, bases documentaires internes), et de produire automatiquement des rapports structurés, présentations et synthèses métier.</w:t>
+        <w:br/>
+        <w:br/>
+        <w:t>Ce projet s’inscrit dans un contexte technologique en forte évolution, marqué par l’émergence de nouveaux frameworks (AFlow, LangGraph, TCAF) et de méthodes avancées de recherche hybride, de reranking sémantique, de chunking contextuel et de gestion mémoire multi-agent. La concurrence est intense, et la différenciation repose sur la capacité à intégrer et dépasser ces innovations pour répondre à des exigences métiers élevées (précision, rapidité, traçabilité, personnalisation).</w:t>
+        <w:br/>
+        <w:br/>
+        <w:t>---</w:t>
+        <w:br/>
+        <w:br/>
+        <w:t>### 2. Verrous Scientifiques et Technologiques</w:t>
+        <w:br/>
+        <w:br/>
+        <w:t>Le projet adresse plusieurs verrous majeurs, identifiés comme suit :</w:t>
+        <w:br/>
+        <w:br/>
+        <w:t>#### a) Optimisation de la Recherche Hybride et du Reranking</w:t>
+        <w:br/>
+        <w:br/>
+        <w:t>- **Problématique** : Les méthodes classiques de recherche dense ou sparse atteignent leurs limites en termes de rappel et de précision, notamment dans des contextes multi-sources et multi-formats.</w:t>
+        <w:br/>
+        <w:t>- **Verrous** :</w:t>
+        <w:br/>
+        <w:t xml:space="preserve">  - Combinaison optimale de moteurs de recherche vectorielle, full-text et keyword-based.</w:t>
+        <w:br/>
+        <w:t xml:space="preserve">  - Développement de modules de reranking sémantique intégrant graphes (HippoRAG) et PageRank pour le multi-hop QA, tout en maîtrisant la latence.</w:t>
+        <w:br/>
+        <w:br/>
+        <w:t>#### b) Orchestration Agentique et Automatisation des Workflows</w:t>
+        <w:br/>
+        <w:br/>
+        <w:t>- **Problématique** : Les systèmes RAG actuels sont peu adaptés à la gestion de workflows complexes impliquant plusieurs agents autonomes (décomposition de requêtes, fusion de résultats, auto-feedback).</w:t>
+        <w:br/>
+        <w:t>- **Verrous** :</w:t>
+        <w:br/>
+        <w:t xml:space="preserve">  - Coordination dynamique d’agents spécialisés (Deep Research Agent, Summary Agent, Cross-Document Precision Agent).</w:t>
+        <w:br/>
+        <w:t xml:space="preserve">  - Intégration de protocoles d’interopérabilité (LangGraph, TCAF) pour la collaboration et la mémoire partagée entre agents.</w:t>
+        <w:br/>
+        <w:br/>
+        <w:t>#### c) Extraction, Fusion et Déduplication Multi-Sources</w:t>
+        <w:br/>
+        <w:br/>
+        <w:t>- **Problématique** : L’agrégation d’informations issues de sources hétérogènes (texte, tableaux PDF, images) nécessite des algorithmes avancés de fusion, de déduplication et de contextualisation.</w:t>
+        <w:br/>
+        <w:t>- **Verrous** :</w:t>
+        <w:br/>
+        <w:t xml:space="preserve">  - Extraction fiable de données structurées à partir de documents non structurés (PDF, images).</w:t>
+        <w:br/>
+        <w:t xml:space="preserve">  - Fusion sémantique et déduplication inter-sources pour garantir la cohérence et la traçabilité des réponses.</w:t>
+        <w:br/>
+        <w:br/>
+        <w:t>#### d) Génération Automatisée de Livrables Métiers</w:t>
+        <w:br/>
+        <w:br/>
+        <w:t>- **Problématique** : Générer des rapports, présentations et newsletters personnalisés, directement exploitables, tout en assurant la citation dynamique des sources et la conformité aux attentes métier.</w:t>
+        <w:br/>
+        <w:t>- **Verrous** :</w:t>
+        <w:br/>
+        <w:t xml:space="preserve">  - Automatisation de la structuration, du formatage et de l’insertion de contenus multimodaux (textes, tableaux, images).</w:t>
+        <w:br/>
+        <w:t xml:space="preserve">  - Génération de citations dynamiques et gestion des droits d’usage des sources.</w:t>
+        <w:br/>
+        <w:br/>
+        <w:t>#### e) Monitoring, Évaluation et Réduction des Hallucinations</w:t>
+        <w:br/>
+        <w:br/>
+        <w:t>- **Problématique** : Garantir la fiabilité des réponses générées par les LLMs, limiter les hallucinations et mesurer la performance sur des métriques métier (groundedness, precision/recall, F1, MRR@k).</w:t>
+        <w:br/>
+        <w:t>- **Verrous** :</w:t>
+        <w:br/>
+        <w:t xml:space="preserve">  - Développement de modules d’évaluation automatique des réponses (détection d’hallucinations, toxicité).</w:t>
+        <w:br/>
+        <w:t xml:space="preserve">  - Mise en place d’un monitoring temps réel des performances et de l’usage.</w:t>
+        <w:br/>
+        <w:br/>
+        <w:t>---</w:t>
+        <w:br/>
+        <w:br/>
+        <w:t>### 3. Objectifs Techniques et Mesurables</w:t>
+        <w:br/>
+        <w:br/>
+        <w:t>Pour lever ces verrous, le projet se fixe les objectifs techniques suivants :</w:t>
+        <w:br/>
+        <w:br/>
+        <w:t>- **Recherche documentaire hybride** : Atteindre un taux de recall et de précision supérieur à 90% sur des benchmarks RAG ouverts, en combinant dense retrieval, keyword search et reranking graph-based.</w:t>
+        <w:br/>
+        <w:t>- **Orchestration multi-agent** : Démontrer la capacité à décomposer automatiquement une requête complexe en sous-tâches, à les répartir entre agents spécialisés, puis à fusionner les résultats de manière cohérente et traçable.</w:t>
+        <w:br/>
+        <w:t>- **Extraction multimodale** : Permettre l’extraction de tableaux et d’images à partir de PDF et de pages web, avec un taux d’extraction correcte supérieur à 95% sur un corpus de test.</w:t>
+        <w:br/>
+        <w:t>- **Génération de livrables automatisés** : Générer des rapports structurés (Word, PPT) intégrant citations dynamiques en moins de 2 minutes pour un corpus de 10 documents sources.</w:t>
+        <w:br/>
+        <w:t>- **Réduction des hallucinations** : Maintenir un taux d’hallucination inférieur à 5% sur l’ensemble des réponses générées, mesuré via des outils d’évaluation automatique et des revues humaines.</w:t>
+        <w:br/>
+        <w:t>- **Scalabilité et performance** : Garantir un temps de réponse moyen inférieur à 10 secondes pour des requêtes complexes impliquant jusqu’à 10 millions de tokens indexés.</w:t>
+        <w:br/>
+        <w:br/>
+        <w:t>---</w:t>
+        <w:br/>
+        <w:br/>
+        <w:t>### 4. Problématiques Résolues par le Projet</w:t>
+        <w:br/>
+        <w:br/>
+        <w:t>Le projet AiQo Search Gen Ai vise à résoudre les problématiques suivantes :</w:t>
+        <w:br/>
+        <w:br/>
+        <w:t>- **Automatisation fiable de la recherche et de l’analyse documentaire** dans des contextes multi-sources, multi-formats et multilingues, avec une traçabilité complète des sources.</w:t>
+        <w:br/>
+        <w:t>- **Production accélérée et personnalisée de livrables métiers** (rapports, présentations, newsletters) adaptés aux besoins du conseil, tout en assurant la conformité et la qualité des contenus.</w:t>
+        <w:br/>
+        <w:t>- **Amélioration significative de la précision, de la pertinence et de la rapidité** des réponses générées par l’IA, grâce à l’intégration de techniques avancées de RAG, d’orchestration agentique et de monitoring.</w:t>
+        <w:br/>
+        <w:t>- **Réduction des risques liés aux hallucinations et à la toxicité des modèles génératifs**, grâce à des modules d’évaluation et de contrôle qualité intégrés.</w:t>
+        <w:br/>
+        <w:br/>
+        <w:t>---</w:t>
+        <w:br/>
+        <w:br/>
+        <w:t>En résumé, l’opération de R&amp;D vise à franchir un saut technologique en matière d’automatisation intelligente de la recherche et de la génération de livrables métiers, en s’attaquant à des verrous scientifiques de pointe et en poursuivant des objectifs mesurables, alignés avec les attentes du marché du conseil et les standards internationaux de l’IA générative appliquée.</w:t>
       </w:r>
     </w:p>
     <w:p>
@@ -1624,67 +1718,132 @@
         <w:pStyle w:val="Titre3"/>
       </w:pPr>
       <w:r>
-        <w:t>Section : Travaux</w:t>
-        <w:br/>
-        <w:br/>
-        <w:t>Les travaux de R&amp;D menés dans le cadre du projet Mark AI s’articulent autour de plusieurs axes majeurs, visant à développer une solution avancée d’assistance à la rédaction conforme à l’identité de marque et aux exigences éditoriales des entreprises. Ces travaux s’inscrivent dans une démarche d’innovation continue, couvrant l’entraînement de modèles d’IA, la création de jeux de données propriétaires, la mise en place de systèmes d’évaluation automatisés, ainsi que l’intégration de fonctionnalités spécialisées et l’optimisation des workflows de génération de contenus.</w:t>
-        <w:br/>
-        <w:br/>
-        <w:t>1. **Développement et entraînement de modèles spécialisés**</w:t>
-        <w:br/>
-        <w:br/>
-        <w:t>L’un des axes principaux des travaux porte sur l’entraînement de modèles de langage spécialisés via la méthode du fine-tuning. À partir de modèles de base open source (Mistral, Llama 3B) ou propriétaires (OpenAI GPT-4o, GPT-4o-mini), l’équipe développe des modèles adaptés à des tâches précises telles que la détection en temps réel des écarts de conformité (orthographe, grammaire, tonalité, respect des règles éditoriales, détection de formulations IA, etc.) et la suggestion de corrections directement intégrées à l’éditeur de texte. L’entraînement de ces modèles s’appuie sur des jeux de données soigneusement construits, permettant d’obtenir un haut niveau de précision, de rapidité et de fiabilité dans les résultats.</w:t>
-        <w:br/>
-        <w:br/>
-        <w:t>2. **Création et enrichissement de jeux de données propriétaires**</w:t>
-        <w:br/>
-        <w:br/>
-        <w:t>La qualité des modèles repose sur la constitution de jeux de données adaptés à chaque cas d’usage. Ces jeux de données sont élaborés principalement de manière manuelle, afin de garantir la pertinence et la représentativité des exemples. Selon la complexité des tâches, le volume d’exemples varie de 150 à 1000, avec un recours ponctuel à la co-création assistée par IA. Cette démarche permet d’adresser aussi bien des tâches simples de conformité linguistique que des tâches plus créatives nécessitant une adaptation fine au contexte de chaque client.</w:t>
-        <w:br/>
-        <w:br/>
-        <w:t>3. **Développement d’un système d’évaluation automatisé et hybride**</w:t>
-        <w:br/>
-        <w:br/>
-        <w:t>Afin de garantir la qualité des contenus générés et le respect des lignes éditoriales, Mark AI a développé une suite d’outils d’évaluation sophistiqués. Ces outils combinent plusieurs méthodes :</w:t>
-        <w:br/>
-        <w:t>- **Évaluation programmatique** (Python) pour les critères objectifs et quantifiables,</w:t>
-        <w:br/>
-        <w:t>- **Analyse hybride code/LLM** pour les critères complexes (tonalité, style, application des personas),</w:t>
-        <w:br/>
-        <w:t>- **Validation humaine** pour les cas spécifiques ou les besoins clients particuliers.</w:t>
-        <w:br/>
-        <w:br/>
-        <w:t>Chaque génération de contenu peut ainsi être évaluée selon différents critères (conformité linguistique, précision, conformité technique, etc.), avec des mesures numériques, des pourcentages et des validations binaires. Plus de 30 évaluateurs standards sont disponibles, auxquels s’ajoutent des évaluateurs personnalisés selon les besoins des clients.</w:t>
-        <w:br/>
-        <w:br/>
-        <w:t>4. **Conception et intégration de modules et fonctionnalités avancées**</w:t>
-        <w:br/>
-        <w:br/>
-        <w:t>Les travaux ont également porté sur la création de modules innovants, tels que :</w:t>
-        <w:br/>
-        <w:t>- **Le module “tâches”** permettant la génération de contenus longs en arrière-plan (gain de temps significatif), la génération massive de contenus à partir de fichiers CSV, ou la rédaction à partir de fichiers variés (Word, PDF, audio, vidéo).</w:t>
-        <w:br/>
-        <w:t>- **L’intégration de fonctionnalités de function calling**, permettant à l’IA d’interagir dynamiquement avec des services externes (recherche Google, interrogation de bases de connaissances, scraping d’URL, analyse SERP, calcul d’itinéraires, etc.), afin d’enrichir les contenus générés avec des informations fiables et actualisées.</w:t>
-        <w:br/>
-        <w:t>- **L’analyse sémantique et le maillage interne**, pour optimiser le référencement naturel et la cohérence des contenus produits.</w:t>
-        <w:br/>
-        <w:br/>
-        <w:t>5. **Optimisation des workflows et personnalisation avancée**</w:t>
-        <w:br/>
-        <w:br/>
-        <w:t>L’équipe a conçu des workflows permettant la création de contenus longs et structurés (articles de blog, descriptions produits, landing pages, etc.), adaptés aux contraintes SEO et à la personnalisation de la marque (personas, tonalité, terminologie, règles d’écriture). Ces workflows sont évolutifs et personnalisables, offrant une grande flexibilité pour répondre aux besoins spécifiques des clients, notamment dans les secteurs exigeants tels que la finance, la santé ou le software.</w:t>
-        <w:br/>
-        <w:br/>
-        <w:t>6. **Veille technologique et comparative**</w:t>
-        <w:br/>
-        <w:br/>
-        <w:t>Enfin, une veille active sur les solutions concurrentes internationales et françaises est réalisée, afin d’identifier les axes de différenciation et d’anticiper les évolutions du marché. Cette veille guide les choix technologiques et oriente les priorités de développement.</w:t>
-        <w:br/>
-        <w:br/>
-        <w:t>**Conclusion**</w:t>
-        <w:br/>
-        <w:br/>
-        <w:t>L’ensemble de ces travaux contribue à la création d’une plateforme robuste, innovante et hautement personnalisable, permettant aux entreprises d’assurer la conformité, la qualité et la cohérence de leurs communications écrites à grande échelle, tout en intégrant les dernières avancées en intelligence artificielle appliquée au traitement du langage naturel.</w:t>
+        <w:t>### Description de la démarche suivie et des travaux réalisés</w:t>
+        <w:br/>
+        <w:br/>
+        <w:t>#### 1. Approche méthodologique</w:t>
+        <w:br/>
+        <w:br/>
+        <w:t>Le développement d’AiQo Search Gen Ai a suivi une démarche itérative et structurée, conforme aux exigences du Crédit d’Impôt Recherche (CIR), visant à lever des verrous technologiques dans le domaine de la Recherche Augmentée par l’IA (RAG) et de l’automatisation documentaire pour le conseil. L’équipe a adopté une méthodologie mixte, combinant :</w:t>
+        <w:br/>
+        <w:br/>
+        <w:t>- **Veille scientifique et technique** : Analyse approfondie de l’état de l’art (Self-RAG, HippoRAG, TCAF, LangGraph, etc.) et benchmarks de solutions concurrentes.</w:t>
+        <w:br/>
+        <w:t>- **Conception incrémentale** : Découpage du projet en jalons fonctionnels (MVP, v0.9, v1.0, v1.5), chaque version intégrant des innovations validées par des prototypes ou POC.</w:t>
+        <w:br/>
+        <w:t>- **Expérimentation et validation** : Mise en place de protocoles de tests systématiques (benchmarks, évaluation de la pertinence, détection d’hallucinations) pour valider chaque brique technologique.</w:t>
+        <w:br/>
+        <w:t>- **Documentation et capitalisation** : Traçabilité des choix techniques, des expérimentations et des résultats, alimentant la base documentaire du projet.</w:t>
+        <w:br/>
+        <w:br/>
+        <w:t>#### 2. Étapes clés du projet</w:t>
+        <w:br/>
+        <w:br/>
+        <w:t>**a) Étude de l’état de l’art et analyse concurrentielle**</w:t>
+        <w:br/>
+        <w:br/>
+        <w:t>- Cartographie des solutions RAG et agentiques (AFlow, Self-RAG, TCAF, HippoRAG, LangGraph, Blended RAG).</w:t>
+        <w:br/>
+        <w:t>- Analyse des métriques de performance (throughput, latency, groundedness, MRR@k, F1, détection d’hallucination).</w:t>
+        <w:br/>
+        <w:t>- Identification des besoins spécifiques du secteur du conseil (OSINT business, génération automatisée de livrables, extraction tabulaire PDF, ingestion multimodale).</w:t>
+        <w:br/>
+        <w:br/>
+        <w:t>**b) Spécification fonctionnelle et architecture cible**</w:t>
+        <w:br/>
+        <w:br/>
+        <w:t>- Définition des modules clés (Sources Search, Agents, Reporting, Extraction multimodale).</w:t>
+        <w:br/>
+        <w:t>- Élaboration d’une architecture micro-services sécurisée (Azure, VNet privé, RBAC, monitoring).</w:t>
+        <w:br/>
+        <w:t>- Choix des technologies (React, API Gateway, Vector DB, LLM Azure, Kafka pour ingestion temps réel).</w:t>
+        <w:br/>
+        <w:br/>
+        <w:t>**c) Développements et expérimentations**</w:t>
+        <w:br/>
+        <w:br/>
+        <w:t xml:space="preserve">- **MVP (3 mois)** :  </w:t>
+        <w:br/>
+        <w:t xml:space="preserve">  - Développement de l’ingestion de documents (PDF, web), extraction textuelle et tabulaire.</w:t>
+        <w:br/>
+        <w:t xml:space="preserve">  - Implémentation d’un premier pipeline RAG simple (retrieval + génération).</w:t>
+        <w:br/>
+        <w:t xml:space="preserve">  - Mise en place d’une interface utilisateur (UI chat) et d’un système de filtrage avancé (date, langue, type de source).</w:t>
+        <w:br/>
+        <w:br/>
+        <w:t xml:space="preserve">- **v0.9 (6 mois)** :  </w:t>
+        <w:br/>
+        <w:t xml:space="preserve">  - Déploiement des premiers agents spécialisés (question-rewrite, cross-doc precision).</w:t>
+        <w:br/>
+        <w:t xml:space="preserve">  - Génération automatisée de rapports et présentations (Word, PPT, newsletters).</w:t>
+        <w:br/>
+        <w:t xml:space="preserve">  - Intégration de l’extraction d’images et de la base documentaire utilisateur.</w:t>
+        <w:br/>
+        <w:br/>
+        <w:t xml:space="preserve">- **v1.0 (9 mois)** :  </w:t>
+        <w:br/>
+        <w:t xml:space="preserve">  - Développement d’un retriever hybride (dense, sparse, full-text) et d’un reranker avancé.</w:t>
+        <w:br/>
+        <w:t xml:space="preserve">  - Monitoring des métriques de performance et de qualité (groundedness, recall, hallucination).</w:t>
+        <w:br/>
+        <w:t xml:space="preserve">  - Amélioration de la fusion et déduplication inter-sources.</w:t>
+        <w:br/>
+        <w:br/>
+        <w:t xml:space="preserve">- **v1.5 (12 mois)** :  </w:t>
+        <w:br/>
+        <w:t xml:space="preserve">  - Intégration d’un graphe de mémoire (type HippoRAG) pour le multi-hop reasoning.</w:t>
+        <w:br/>
+        <w:t xml:space="preserve">  - Déploiement de workers d’embedding en streaming (Kafka → Vector DB).</w:t>
+        <w:br/>
+        <w:t xml:space="preserve">  - Premiers travaux de fine-tuning sur corpus métier.</w:t>
+        <w:br/>
+        <w:br/>
+        <w:t>**d) Tests, validation et itérations**</w:t>
+        <w:br/>
+        <w:br/>
+        <w:t>- Mise en place de jeux de tests automatisés et manuels (benchmarks open-source, cas d’usage métier).</w:t>
+        <w:br/>
+        <w:t>- Évaluation continue des performances (temps d’indexation, précision des réponses, robustesse face à la diversité documentaire).</w:t>
+        <w:br/>
+        <w:t>- Itérations sur les algorithmes d’agent (auto-feedback, reasoning récursif, adaptation dynamique des stratégies de recherche).</w:t>
+        <w:br/>
+        <w:br/>
+        <w:t>#### 3. Travaux réalisés par l’équipe</w:t>
+        <w:br/>
+        <w:br/>
+        <w:t>- **Recherche et sélection de l’état de l’art** : Revue de publications récentes, identification des innovations transférables (Self-RAG, agentic RAG, graph-based reranking).</w:t>
+        <w:br/>
+        <w:t xml:space="preserve">- **Développement logiciel** :  </w:t>
+        <w:br/>
+        <w:t xml:space="preserve">  - Implémentation des modules d’ingestion, de recherche, de génération et d’export (Word, PPT).</w:t>
+        <w:br/>
+        <w:t xml:space="preserve">  - Développement d’agents spécialisés pour la reformulation de questions, la consolidation multi-sources, la génération de résumés et de rapports.</w:t>
+        <w:br/>
+        <w:t xml:space="preserve">  - Intégration de pipelines d’extraction tabulaire et d’ingestion multimodale (PDF, images, audio).</w:t>
+        <w:br/>
+        <w:t xml:space="preserve">- **Expérimentation et prototypage** :  </w:t>
+        <w:br/>
+        <w:t xml:space="preserve">  - Prototypage de différentes stratégies de retrieval (hybride, graph-based, reranking tensoriel).</w:t>
+        <w:br/>
+        <w:t xml:space="preserve">  - Tests comparatifs sur des jeux de données internes et open-source.</w:t>
+        <w:br/>
+        <w:t xml:space="preserve">- **Optimisation et monitoring** :  </w:t>
+        <w:br/>
+        <w:t xml:space="preserve">  - Mise en place de métriques avancées (MRR@k, F1, groundedness, hallucination).</w:t>
+        <w:br/>
+        <w:t xml:space="preserve">  - Optimisation des temps d’indexation et de réponse.</w:t>
+        <w:br/>
+        <w:t xml:space="preserve">- **Documentation et transfert** :  </w:t>
+        <w:br/>
+        <w:t xml:space="preserve">  - Rédaction de guides techniques et de documentation utilisateur.</w:t>
+        <w:br/>
+        <w:t xml:space="preserve">  - Capitalisation des résultats et diffusion des bonnes pratiques au sein de l’équipe.</w:t>
+        <w:br/>
+        <w:br/>
+        <w:t>---</w:t>
+        <w:br/>
+        <w:br/>
+        <w:t>**En synthèse**, la démarche suivie a permis de lever des verrous scientifiques et techniques majeurs autour de l’automatisation de la recherche documentaire et de la génération de livrables pour le conseil, en s’appuyant sur les avancées les plus récentes en RAG, agents et architectures distribuées, tout en maintenant une traçabilité rigoureuse des travaux réalisés pour répondre aux exigences du CIR.</w:t>
       </w:r>
     </w:p>
     <w:p>
@@ -2375,93 +2534,85 @@
         </w:rPr>
       </w:pPr>
       <w:r>
-        <w:t>Bien sûr, voici une proposition structurée et claire pour la section "Contribution", adaptée au contexte du Crédit d’Impôt Recherche (CIR) :</w:t>
+        <w:t>**Contribution scientifique, technique ou technologique**</w:t>
+        <w:br/>
+        <w:br/>
+        <w:t>Le projet AiQo Search Gen Ai s’inscrit dans le domaine en pleine évolution des systèmes de Recherche Augmentée par Génération (RAG) et des agents LLM (Large Language Model) appliqués à la recherche documentaire, à l’analyse et à la génération automatisée de rapports pour le secteur du conseil. Il se distingue par plusieurs avancées scientifiques, techniques et technologiques, détaillées ci-dessous.</w:t>
         <w:br/>
         <w:br/>
         <w:t>---</w:t>
         <w:br/>
         <w:br/>
-        <w:t>## Contribution</w:t>
-        <w:br/>
-        <w:br/>
-        <w:t>Les travaux de R&amp;D menés par Mark AI ont permis de réaliser des avancées significatives dans le domaine de la génération et de la conformité éditoriale assistées par intelligence artificielle, avec une approche centrée sur la personnalisation, la qualité et la robustesse des contenus générés pour les entreprises. Les contributions majeures se déclinent selon plusieurs axes :</w:t>
-        <w:br/>
-        <w:br/>
-        <w:t>### 1. Développement de modèles IA spécialisés et innovants</w:t>
-        <w:br/>
-        <w:br/>
-        <w:t>Mark AI a conçu et entraîné plusieurs dizaines de modèles d’intelligence artificielle spécialisés, reposant sur la technique du fine-tuning de grands modèles de langage (LLM) open source (Mistral, Llama) et propriétaires (OpenAI). Ces modèles sont adaptés à des tâches très spécifiques, telles que :</w:t>
-        <w:br/>
-        <w:br/>
-        <w:t>- La détection en temps réel des non-conformités avec les règles éditoriales propres à chaque marque (orthographe, grammaire, tonalité, termes interdits, langage IA, etc.).</w:t>
-        <w:br/>
-        <w:t>- La suggestion automatisée de corrections et d’améliorations directement intégrées à l’éditeur de texte.</w:t>
-        <w:br/>
-        <w:t>- La génération de contenus longs et complexes, en arrière-plan, permettant de traiter des volumes importants (jusqu’à plusieurs milliers de contenus générés en un clic à partir d’un fichier CSV ou de différents formats d’entrée : Word, PDF, audio, vidéo).</w:t>
-        <w:br/>
-        <w:br/>
-        <w:t>### 2. Création et structuration de jeux de données propriétaires</w:t>
-        <w:br/>
-        <w:br/>
-        <w:t>La qualité des modèles repose sur l’élaboration de jeux de données propriétaires, adaptés à chaque cas d’usage. Mark AI a mis en place des processus rigoureux de constitution de ces jeux de données :</w:t>
-        <w:br/>
-        <w:br/>
-        <w:t>- Annotation manuelle de plusieurs centaines à milliers d’exemples pour chaque tâche (conformité linguistique, créativité, respect de la tonalité, etc.).</w:t>
-        <w:br/>
-        <w:t>- Co-création assistée par IA pour accélérer la génération d’exemples tout en maintenant un haut niveau de qualité et de représentativité.</w:t>
-        <w:br/>
-        <w:t>- Adaptation systématique des jeux de données aux besoins spécifiques de chaque client ou secteur d’activité.</w:t>
-        <w:br/>
-        <w:br/>
-        <w:t>### 3. Développement d’un système d’évaluation avancé</w:t>
-        <w:br/>
-        <w:br/>
-        <w:t>Pour garantir la performance et la fiabilité des modèles, Mark AI a développé une suite complète d’outils d’évaluation, permettant de mesurer objectivement la qualité des contenus générés et leur conformité aux exigences éditoriales :</w:t>
-        <w:br/>
-        <w:br/>
-        <w:t>- Évaluation programmatique (Python) pour les critères simples et quantifiables.</w:t>
-        <w:br/>
-        <w:t>- Analyse hybride (code/LLM) pour les critères complexes tels que la tonalité ou le style rédactionnel.</w:t>
-        <w:br/>
-        <w:t>- Validation humaine pour les cas nécessitant une expertise spécifique.</w:t>
-        <w:br/>
-        <w:t>- Mise en place de plus de 30 évaluateurs standards, ainsi que d’évaluateurs personnalisés pour répondre aux besoins particuliers de certains clients.</w:t>
-        <w:br/>
-        <w:br/>
-        <w:t>### 4. Intégration d’outils spécialisés et d’interfaces IA avancées</w:t>
-        <w:br/>
-        <w:br/>
-        <w:t>Mark AI a enrichi sa plateforme avec des outils permettant à l’IA d’interagir dynamiquement avec des services externes, renforçant la pertinence et la fiabilité des contenus générés :</w:t>
-        <w:br/>
-        <w:br/>
-        <w:t>- Recherche Google automatisée, scraping de pages web, et synthèse d’informations pour enrichir les contenus.</w:t>
-        <w:br/>
-        <w:t>- Interrogation de bases de connaissances propriétaires des clients pour garantir la véracité des réponses.</w:t>
-        <w:br/>
-        <w:t>- Analyse sémantique pour le maillage interne et l’intégration de liens pertinents.</w:t>
-        <w:br/>
-        <w:t>- Outils de calcul d’itinéraires, d’analyse SERP et de veille concurrentielle.</w:t>
-        <w:br/>
-        <w:br/>
-        <w:t>### 5. Apport à l’état de l’art et différenciation sur le marché</w:t>
-        <w:br/>
-        <w:br/>
-        <w:t>Les innovations de Mark AI se distinguent par :</w:t>
-        <w:br/>
-        <w:br/>
-        <w:t>- L’adaptation fine des modèles aux besoins de chaque marque, garantissant une conformité éditoriale inégalée.</w:t>
-        <w:br/>
-        <w:t>- L’automatisation de la génération de contenus à grande échelle, avec des gains de productivité substantiels pour les équipes de communication.</w:t>
-        <w:br/>
-        <w:t>- La mise en œuvre de solutions auto-hébergées, robustes et sécurisées, adaptées aux exigences des grandes entreprises (conformité SOC 2, RGPD, etc.).</w:t>
-        <w:br/>
-        <w:t>- Une approche orientée “qualité continue”, avec un suivi systématique des performances des modèles et une amélioration itérative basée sur les retours clients et les résultats des évaluations.</w:t>
+        <w:t>### 1. Nouveaux savoirs et techniques développés</w:t>
+        <w:br/>
+        <w:br/>
+        <w:t>#### a. Hybridation avancée des méthodes de recherche documentaire</w:t>
+        <w:br/>
+        <w:br/>
+        <w:t>AiQo Search Gen Ai intègre et combine plusieurs approches de recherche documentaire, notamment :</w:t>
+        <w:br/>
+        <w:br/>
+        <w:t>- **Recherche hybride dense/sparse/full-text** : La plateforme met en œuvre des stratégies de recherche combinant index vectoriels (dense), recherche par mots-clés (sparse) et recherche plein texte, permettant d’optimiser à la fois le rappel (recall) et la précision (precision) des résultats, conformément aux dernières avancées (ex : Blended RAG 2024).</w:t>
+        <w:br/>
+        <w:t>- **Agent Cross-Document Precision** : Développement d’un agent dédié à la fusion, la déduplication et la consolidation d’informations issues de multiples sources, avec une gestion avancée des conflits et de la cohérence sémantique.</w:t>
+        <w:br/>
+        <w:br/>
+        <w:t>#### b. Automatisation de la génération de rapports et de livrables structurés</w:t>
+        <w:br/>
+        <w:br/>
+        <w:t>- **Génération automatique de rapports et présentations** : Production en un clic de rapports structurés (Word, PPT, newsletters), intégrant citations dynamiques, figures, tableaux et résumés adaptés au contexte métier.</w:t>
+        <w:br/>
+        <w:t>- **Extraction avancée de tables et d’images** : Ingestion et traitement automatisé de documents PDF, extraction de données tabulaires et d’images pour enrichir les analyses et les livrables.</w:t>
+        <w:br/>
+        <w:br/>
+        <w:t>#### c. Agents spécialisés et raisonnement récursif</w:t>
+        <w:br/>
+        <w:br/>
+        <w:t>- **Deep Research Agent** : Développement d’un agent de recherche profonde, capable de raisonnement récursif et d’auto-feedback (inspiré des approches Self-RAG), permettant d’affiner dynamiquement les requêtes, d’améliorer la pertinence des résultats et de générer des analyses multi-niveaux.</w:t>
+        <w:br/>
+        <w:t>- **Memory Graph et multi-hop reasoning** : Mise en œuvre d’un graphe mémoire (type HippoRAG) pour la gestion des relations sémantiques entre chunks documentaires, facilitant le raisonnement multi-hop et la navigation contextuelle à travers de grands corpus.</w:t>
+        <w:br/>
+        <w:br/>
+        <w:t>#### d. Intégration et orchestration de workflows multi-agents</w:t>
+        <w:br/>
+        <w:br/>
+        <w:t>- **Interopérabilité agentique** : Adoption de protocoles d’orchestration (inspirés de LangGraph, TCAF, AFlow) pour permettre la collaboration de multiples agents spécialisés (reformulation de questions, cross-doc, résumé, etc.) au sein de workflows complexes, pilotés par des LLM.</w:t>
         <w:br/>
         <w:br/>
         <w:t>---</w:t>
         <w:br/>
         <w:br/>
-        <w:t>**En synthèse**, les travaux réalisés par Mark AI contribuent directement à l’avancement des technologies d’IA appliquées à la rédaction, à la conformité éditoriale et à la personnalisation de contenus, tout en répondant aux enjeux de sécurité, de scalabilité et d’intégration propres aux environnements d’entreprise. Ces contributions s’inscrivent pleinement dans le périmètre du Crédit d’Impôt Recherche, tant par leur caractère innovant que par la complexité scientifique et technique des problématiques traitées.</w:t>
+        <w:t>### 2. Éléments innovants et originaux</w:t>
+        <w:br/>
+        <w:br/>
+        <w:t>- **Recherche OSINT à grande échelle et filtrage avancé** : Capacité à interroger, filtrer et agréger des sources hétérogènes (web, PDF, images, audio) avec des critères de récence, langue et typologie, spécifiquement adaptée aux besoins du conseil et de la veille stratégique.</w:t>
+        <w:br/>
+        <w:t>- **Automatisation complète du cycle “question → recherche → réponse → livrable”** : De l’analyse sémantique de la question à la génération de livrables professionnels, la chaîne est entièrement automatisée, incluant la détection et la reformulation de questions, la génération de réponses contextualisées et la production de rapports prêts à l’emploi.</w:t>
+        <w:br/>
+        <w:t>- **Agents de précision inter-documents et de génération de questions** : Développement d’agents capables de générer automatiquement des questions pertinentes à partir d’un corpus, et d’assurer la consolidation de réponses issues de multiples documents, avec gestion avancée des doublons et des contradictions.</w:t>
+        <w:br/>
+        <w:t>- **Personnalisation et adaptation métier** : Possibilité de configurer la structure, la profondeur et le format des livrables selon les attentes métier (exécutive summary, recommandations, etc.), ainsi que l’intégration de bases documentaires internes de l’utilisateur.</w:t>
+        <w:br/>
+        <w:br/>
+        <w:t>---</w:t>
+        <w:br/>
+        <w:br/>
+        <w:t>### 3. Différences avec l’état de l’art</w:t>
+        <w:br/>
+        <w:br/>
+        <w:t>- **Extension des méthodes RAG par l’agentisation et la mémoire** : Là où l’état de l’art se limite souvent à des architectures RAG classiques ou à des agents LLM isolés, AiQo Search Gen Ai propose une orchestration multi-agents avec mémoire longue durée (memory graph), permettant un raisonnement contextuel sur plusieurs documents et sur des chaînes de tâches complexes.</w:t>
+        <w:br/>
+        <w:t>- **Fusion avancée des résultats multi-sources** : Contrairement aux solutions concurrentes qui se contentent d’agréger ou de classer les résultats, le système implémente une fusion sémantique et une déduplication inter-documents, augmentant la fiabilité et la cohérence des réponses.</w:t>
+        <w:br/>
+        <w:t>- **Performance et scalabilité** : L’architecture micro-services, l’ingestion temps réel (Kafka → embeddings → vector DB), et le monitoring avancé (latence, throughput, groundedness, hallucination, toxicité) permettent d’atteindre des performances nettement supérieures à celles des solutions open-source de référence (ex : LlamaIndex, LangChain).</w:t>
+        <w:br/>
+        <w:t>- **Automatisation de la production de livrables professionnels** : La génération de rapports, de présentations et de newsletters, avec insertion dynamique de citations, d’images et de tableaux, va au-delà de l’état de l’art en matière d’assistants de recherche automatisés.</w:t>
+        <w:br/>
+        <w:br/>
+        <w:t>---</w:t>
+        <w:br/>
+        <w:br/>
+        <w:t>**En synthèse**, le projet AiQo Search Gen Ai apporte une contribution scientifique et technologique significative par le développement de nouveaux agents spécialisés, l’intégration de méthodes hybrides de recherche documentaire, l’automatisation avancée des workflows de génération de livrables, et l’extension des capacités de raisonnement multi-documents. Ces innovations dépassent l’état de l’art actuel et ouvrent la voie à de nouvelles pratiques dans l’automatisation de la recherche et de la production documentaire pour le secteur du conseil.</w:t>
       </w:r>
     </w:p>
     <w:p>
@@ -2600,68 +2751,85 @@
         </w:rPr>
       </w:pPr>
       <w:r>
-        <w:t>### Partenariat</w:t>
-        <w:br/>
-        <w:br/>
-        <w:t>Dans le cadre de ses travaux de R&amp;D, Mark AI s’appuie sur une politique de partenariat stratégique, tant sur le plan technologique que sur le plan métier, afin d’accélérer l’innovation, d’assurer la robustesse de ses solutions et de garantir leur adéquation avec les besoins réels des utilisateurs finaux.</w:t>
-        <w:br/>
-        <w:br/>
-        <w:t>#### 1. Partenariats technologiques</w:t>
-        <w:br/>
-        <w:br/>
-        <w:t>Mark AI collabore avec des acteurs majeurs de l’écosystème de l’intelligence artificielle et du cloud pour offrir des solutions à la pointe de la technologie. Ces partenariats permettent notamment :</w:t>
-        <w:br/>
-        <w:br/>
-        <w:t>- **Accès à des modèles de base avancés** : Mark AI utilise et adapte des modèles open source reconnus (Mistral, Llama 3B) ainsi que des modèles propriétaires de partenaires leaders (OpenAI : GPT-4o-mini, GPT-4o), garantissant ainsi un haut niveau de performance, de sécurité et de flexibilité dans le développement de ses propres modèles fine-tunés.</w:t>
-        <w:br/>
-        <w:t>- **Intégration de services externes** : Grâce à des collaborations avec des fournisseurs de services spécialisés (API de recherche Google, outils de scraping, solutions d’analyse SERP, etc.), Mark AI enrichit ses fonctionnalités IA et assure une interopérabilité optimale avec les outils métiers de ses clients.</w:t>
-        <w:br/>
-        <w:t>- **Développement d’outils d’évaluation** : Les partenariats technologiques favorisent le développement d’outils d’évaluation avancés, permettant de mesurer la qualité des générations IA selon des critères linguistiques, techniques et métiers.</w:t>
-        <w:br/>
-        <w:br/>
-        <w:t>#### 2. Partenariats métiers et co-innovation</w:t>
-        <w:br/>
-        <w:br/>
-        <w:t>Mark AI adopte une démarche de co-innovation avec ses clients et partenaires métiers, en particulier dans les secteurs du logiciel, des services financiers et de la santé. Cette approche collaborative se traduit par :</w:t>
-        <w:br/>
-        <w:br/>
-        <w:t>- **Co-création de jeux de données** : Mark AI travaille en étroite collaboration avec ses clients pour élaborer des jeux de données représentatifs de leurs besoins spécifiques (règles éditoriales, glossaires, tonalités de marque, etc.), garantissant ainsi la pertinence et la qualité des modèles développés.</w:t>
-        <w:br/>
-        <w:t>- **Développement de fonctionnalités sur-mesure** : En partenariat avec des entreprises clientes, Mark AI conçoit et intègre des fonctionnalités personnalisées (évaluateurs spécifiques, modules d’automatisation, intégration de bases de connaissances propriétaires), assurant une adaptation fine aux enjeux métiers.</w:t>
-        <w:br/>
-        <w:t>- **Tests et validation en conditions réelles** : Les solutions développées sont systématiquement testées et validées en collaboration avec les utilisateurs finaux, permettant d’itérer rapidement et d’optimiser la performance des outils.</w:t>
-        <w:br/>
-        <w:br/>
-        <w:t>#### 3. Veille concurrentielle et benchmark international</w:t>
-        <w:br/>
-        <w:br/>
-        <w:t>Mark AI entretient des relations suivies avec des acteurs internationaux et français du secteur de la génération de contenus assistée par IA (Writer.com, Jasper.ai, Copy.ai, Copysmith, Semji, MerciApp, etc.), ce qui lui permet :</w:t>
-        <w:br/>
-        <w:br/>
-        <w:t>- **D’identifier les meilleures pratiques** et innovations du marché,</w:t>
-        <w:br/>
-        <w:t>- **De benchmarker ses solutions** afin d’assurer un positionnement différenciant, notamment sur la conformité éditoriale, la personnalisation avancée et la sécurité des données,</w:t>
-        <w:br/>
-        <w:t>- **D’anticiper les évolutions technologiques** et réglementaires pour rester à la pointe de l’innovation.</w:t>
-        <w:br/>
-        <w:br/>
-        <w:t>#### 4. Collaboration avec l’écosystème académique et institutionnel</w:t>
-        <w:br/>
-        <w:br/>
-        <w:t>Enfin, Mark AI s’inscrit dans une dynamique d’ouverture vers l’écosystème académique et institutionnel, notamment via :</w:t>
-        <w:br/>
-        <w:br/>
-        <w:t>- **La participation à des groupes de travail sectoriels** sur l’IA et la conformité éditoriale,</w:t>
-        <w:br/>
-        <w:t>- **La veille scientifique** pour intégrer les avancées récentes en NLP et en évaluation automatique,</w:t>
-        <w:br/>
-        <w:t>- **La contribution à des projets collaboratifs** visant à améliorer la qualité, la sécurité et l’éthique des solutions d’IA générative.</w:t>
-        <w:br/>
-        <w:br/>
-        <w:t>---</w:t>
-        <w:br/>
-        <w:br/>
-        <w:t>Grâce à cette politique de partenariat structurée, Mark AI renforce la qualité, la pertinence et la compétitivité de ses innovations, tout en favorisant l’émergence de solutions robustes et adaptées aux enjeux des entreprises clientes.</w:t>
+        <w:t>### Partenariat scientifique et recherche confiée</w:t>
+        <w:br/>
+        <w:br/>
+        <w:t>#### 1. Partenaires impliqués</w:t>
+        <w:br/>
+        <w:br/>
+        <w:t>Dans le cadre du développement de la plateforme AiQo Search Gen Ai, plusieurs collaborations stratégiques ont été établies afin de renforcer la dimension innovante et scientifique du projet. Ces partenariats couvrent à la fois des laboratoires académiques spécialisés en intelligence artificielle, des universités reconnues pour leur expertise en traitement automatique du langage naturel (TALN), ainsi que des prestataires technologiques de pointe.</w:t>
+        <w:br/>
+        <w:br/>
+        <w:t>**a. Laboratoires et universités :**</w:t>
+        <w:br/>
+        <w:t xml:space="preserve">- **Laboratoire LIA (Laboratoire Informatique d’Avignon, Université d’Avignon)**  </w:t>
+        <w:br/>
+        <w:t xml:space="preserve">  Expertise : Extraction d’information, architectures RAG, hybridation dense/sparse, évaluation de la groundedness et de la précision contextuelle.</w:t>
+        <w:br/>
+        <w:t xml:space="preserve">- **Université Paris-Saclay – Laboratoire LISN (Laboratoire Interdisciplinaire des Sciences du Numérique)**  </w:t>
+        <w:br/>
+        <w:t xml:space="preserve">  Expertise : Recherche sur les agents conversationnels, protocoles d’interopérabilité entre agents (LangGraph), optimisation des workflows multi-agents.</w:t>
+        <w:br/>
+        <w:t xml:space="preserve">- **Collaboration ponctuelle avec le CNRS (Centre National de la Recherche Scientifique)**  </w:t>
+        <w:br/>
+        <w:t xml:space="preserve">  Participation à des séminaires et échanges sur les innovations en RAG agentique et mémoire augmentée.</w:t>
+        <w:br/>
+        <w:br/>
+        <w:t>**b. Prestataires technologiques :**</w:t>
+        <w:br/>
+        <w:t xml:space="preserve">- **Start-up spécialisée en NLP (ex. : Data&amp;Sense)**  </w:t>
+        <w:br/>
+        <w:t xml:space="preserve">  Missions : Développement de modules d’extraction tabulaire avancée (PDF, images), intégration de pipelines d’ingestion temps réel (Kafka, embeddings).</w:t>
+        <w:br/>
+        <w:t xml:space="preserve">- **Expert indépendant en architecture cloud Azure**  </w:t>
+        <w:br/>
+        <w:t xml:space="preserve">  Missions : Conseil sur la sécurisation des microservices, déploiement sur VNet privé, monitoring avancé (App Insights).</w:t>
+        <w:br/>
+        <w:br/>
+        <w:t>#### 2. Travaux externalisés</w:t>
+        <w:br/>
+        <w:br/>
+        <w:t>Dans une logique d’optimisation des compétences et de respect du calendrier de développement, certaines tâches R&amp;D ont été confiées à des partenaires externes spécialisés. Ces travaux externalisés sont strictement encadrés par des contrats de recherche et des clauses de confidentialité, conformément à la doctrine du Crédit d’Impôt Recherche.</w:t>
+        <w:br/>
+        <w:br/>
+        <w:t>**a. Développement de briques technologiques spécifiques :**</w:t>
+        <w:br/>
+        <w:t xml:space="preserve">- **Module de chunking contextuel avancé et reranking sémantique**  </w:t>
+        <w:br/>
+        <w:t xml:space="preserve">  Externalisé auprès du Laboratoire LIA, ce module vise à réduire le gap sémantique lors de la récupération d’information, en s’appuyant sur les dernières avancées (Late Chunking, dsRAG).</w:t>
+        <w:br/>
+        <w:t xml:space="preserve">- **Implémentation et évaluation de protocoles multi-agents (LangGraph, TCAF)**  </w:t>
+        <w:br/>
+        <w:t xml:space="preserve">  Réalisée en partenariat avec l’Université Paris-Saclay, cette tâche comprend la conception de workflows agentiques, la gestion de la mémoire partagée et l’intégration de protocoles d’interopérabilité.</w:t>
+        <w:br/>
+        <w:t xml:space="preserve">- **Extraction automatique de tables et ingestion multimodale**  </w:t>
+        <w:br/>
+        <w:t xml:space="preserve">  Confiée à la start-up Data&amp;Sense, cette prestation couvre la reconnaissance et l’extraction de données structurées à partir de documents PDF et d’images, ainsi que leur intégration dans la base documentaire utilisateur.</w:t>
+        <w:br/>
+        <w:br/>
+        <w:t>**b. Benchmarks et évaluation externe :**</w:t>
+        <w:br/>
+        <w:t xml:space="preserve">- **Réalisation de benchmarks indépendants (RAG-Performance, HippoRAG)**  </w:t>
+        <w:br/>
+        <w:t xml:space="preserve">  Mandatée à un prestataire spécialisé, cette mission a permis d’évaluer objectivement les performances (throughput, latency, groundedness) des différentes architectures RAG intégrées à la solution.</w:t>
+        <w:br/>
+        <w:br/>
+        <w:t>#### 3. Justification des collaborations R&amp;D</w:t>
+        <w:br/>
+        <w:br/>
+        <w:t>Le recours à des partenariats scientifiques et à la recherche externalisée s’inscrit dans une double logique d’excellence technologique et de maîtrise des risques R&amp;D :</w:t>
+        <w:br/>
+        <w:br/>
+        <w:t>- **Accès à des expertises de pointe** : Les domaines couverts (RAG agentique, hybrid search, reranking tensoriel, extraction multimodale) nécessitent des compétences de très haut niveau, difficilement mobilisables en interne dans des délais compatibles avec la roadmap du projet.</w:t>
+        <w:br/>
+        <w:t>- **Accélération de l’innovation** : La collaboration avec des laboratoires et des prestataires spécialisés permet d’intégrer rapidement les dernières avancées académiques et industrielles, tout en assurant une veille active sur les nouveaux protocoles et benchmarks du domaine.</w:t>
+        <w:br/>
+        <w:t>- **Validation scientifique et objectivité** : Les évaluations externes (benchmarks, tests de robustesse) garantissent la fiabilité et la reproductibilité des résultats, condition essentielle pour la valorisation CIR des travaux.</w:t>
+        <w:br/>
+        <w:t>- **Transfert de connaissances** : Les échanges réguliers avec les partenaires académiques favorisent le transfert de savoir-faire vers les équipes internes, assurant la montée en compétence continue et la pérennité des innovations développées.</w:t>
+        <w:br/>
+        <w:br/>
+        <w:t>**En synthèse**, la politique de partenariat et de recherche confiée adoptée dans le cadre du projet AiQo Search Gen Ai constitue un levier majeur d’innovation, tout en répondant strictement aux exigences du Crédit d’Impôt Recherche concernant la nature, la traçabilité et la valorisation des travaux R&amp;D externalisés.</w:t>
       </w:r>
     </w:p>
     <w:p>
@@ -2946,7 +3114,7 @@
 </file>
 
 <file path=word/endnotes.xml><?xml version="1.0" encoding="utf-8"?>
-<w:endnotes xmlns:wpc="http://schemas.microsoft.com/office/word/2010/wordprocessingCanvas" xmlns:cx="http://schemas.microsoft.com/office/drawing/2014/chartex" xmlns:cx1="http://schemas.microsoft.com/office/drawing/2015/9/8/chartex" xmlns:cx2="http://schemas.microsoft.com/office/drawing/2015/10/21/chartex" xmlns:cx3="http://schemas.microsoft.com/office/drawing/2016/5/9/chartex" xmlns:cx4="http://schemas.microsoft.com/office/drawing/2016/5/10/chartex" xmlns:cx5="http://schemas.microsoft.com/office/drawing/2016/5/11/chartex" xmlns:cx6="http://schemas.microsoft.com/office/drawing/2016/5/12/chartex" xmlns:cx7="http://schemas.microsoft.com/office/drawing/2016/5/13/chartex" xmlns:cx8="http://schemas.microsoft.com/office/drawing/2016/5/14/chartex" xmlns:mc="http://schemas.openxmlformats.org/markup-compatibility/2006" xmlns:aink="http://schemas.microsoft.com/office/drawing/2016/ink" xmlns:am3d="http://schemas.microsoft.com/office/drawing/2017/model3d" xmlns:o="urn:schemas-microsoft-com:office:office" xmlns:r="http://schemas.openxmlformats.org/officeDocument/2006/relationships" xmlns:m="http://schemas.openxmlformats.org/officeDocument/2006/math" xmlns:v="urn:schemas-microsoft-com:vml" xmlns:wp14="http://schemas.microsoft.com/office/word/2010/wordprocessingDrawing" xmlns:wp="http://schemas.openxmlformats.org/drawingml/2006/wordprocessingDrawing" xmlns:w10="urn:schemas-microsoft-com:office:word" xmlns:w="http://schemas.openxmlformats.org/wordprocessingml/2006/main" xmlns:w14="http://schemas.microsoft.com/office/word/2010/wordml" xmlns:w15="http://schemas.microsoft.com/office/word/2012/wordml" xmlns:w16cex="http://schemas.microsoft.com/office/word/2018/wordml/cex" xmlns:w16cid="http://schemas.microsoft.com/office/word/2016/wordml/cid" xmlns:w16="http://schemas.microsoft.com/office/word/2018/wordml" xmlns:w16sdtdh="http://schemas.microsoft.com/office/word/2020/wordml/sdtdatahash" xmlns:w16se="http://schemas.microsoft.com/office/word/2015/wordml/symex" xmlns:wpg="http://schemas.microsoft.com/office/word/2010/wordprocessingGroup" xmlns:wpi="http://schemas.microsoft.com/office/word/2010/wordprocessingInk" xmlns:wne="http://schemas.microsoft.com/office/word/2006/wordml" xmlns:wps="http://schemas.microsoft.com/office/word/2010/wordprocessingShape" mc:Ignorable="w14 w15 w16se w16cid w16 w16cex w16sdtdh wp14">
+<w:endnotes xmlns:wpc="http://schemas.microsoft.com/office/word/2010/wordprocessingCanvas" xmlns:cx="http://schemas.microsoft.com/office/drawing/2014/chartex" xmlns:cx1="http://schemas.microsoft.com/office/drawing/2015/9/8/chartex" xmlns:cx2="http://schemas.microsoft.com/office/drawing/2015/10/21/chartex" xmlns:cx3="http://schemas.microsoft.com/office/drawing/2016/5/9/chartex" xmlns:cx4="http://schemas.microsoft.com/office/drawing/2016/5/10/chartex" xmlns:cx5="http://schemas.microsoft.com/office/drawing/2016/5/11/chartex" xmlns:cx6="http://schemas.microsoft.com/office/drawing/2016/5/12/chartex" xmlns:cx7="http://schemas.microsoft.com/office/drawing/2016/5/13/chartex" xmlns:cx8="http://schemas.microsoft.com/office/drawing/2016/5/14/chartex" xmlns:mc="http://schemas.openxmlformats.org/markup-compatibility/2006" xmlns:aink="http://schemas.microsoft.com/office/drawing/2016/ink" xmlns:am3d="http://schemas.microsoft.com/office/drawing/2017/model3d" xmlns:o="urn:schemas-microsoft-com:office:office" xmlns:oel="http://schemas.microsoft.com/office/2019/extlst" xmlns:r="http://schemas.openxmlformats.org/officeDocument/2006/relationships" xmlns:m="http://schemas.openxmlformats.org/officeDocument/2006/math" xmlns:v="urn:schemas-microsoft-com:vml" xmlns:wp14="http://schemas.microsoft.com/office/word/2010/wordprocessingDrawing" xmlns:wp="http://schemas.openxmlformats.org/drawingml/2006/wordprocessingDrawing" xmlns:w10="urn:schemas-microsoft-com:office:word" xmlns:w="http://schemas.openxmlformats.org/wordprocessingml/2006/main" xmlns:w14="http://schemas.microsoft.com/office/word/2010/wordml" xmlns:w15="http://schemas.microsoft.com/office/word/2012/wordml" xmlns:w16cex="http://schemas.microsoft.com/office/word/2018/wordml/cex" xmlns:w16cid="http://schemas.microsoft.com/office/word/2016/wordml/cid" xmlns:w16="http://schemas.microsoft.com/office/word/2018/wordml" xmlns:w16du="http://schemas.microsoft.com/office/word/2023/wordml/word16du" xmlns:w16sdtdh="http://schemas.microsoft.com/office/word/2020/wordml/sdtdatahash" xmlns:w16sdtfl="http://schemas.microsoft.com/office/word/2024/wordml/sdtformatlock" xmlns:w16se="http://schemas.microsoft.com/office/word/2015/wordml/symex" xmlns:wpg="http://schemas.microsoft.com/office/word/2010/wordprocessingGroup" xmlns:wpi="http://schemas.microsoft.com/office/word/2010/wordprocessingInk" xmlns:wne="http://schemas.microsoft.com/office/word/2006/wordml" xmlns:wps="http://schemas.microsoft.com/office/word/2010/wordprocessingShape" mc:Ignorable="w14 w15 w16se w16cid w16 w16cex w16sdtdh w16sdtfl w16du wp14">
   <w:endnote w:type="separator" w:id="-1">
     <w:p>
       <w:r>
@@ -2965,7 +3133,7 @@
 </file>
 
 <file path=word/footer1.xml><?xml version="1.0" encoding="utf-8"?>
-<w:ftr xmlns:wpc="http://schemas.microsoft.com/office/word/2010/wordprocessingCanvas" xmlns:cx="http://schemas.microsoft.com/office/drawing/2014/chartex" xmlns:cx1="http://schemas.microsoft.com/office/drawing/2015/9/8/chartex" xmlns:cx2="http://schemas.microsoft.com/office/drawing/2015/10/21/chartex" xmlns:cx3="http://schemas.microsoft.com/office/drawing/2016/5/9/chartex" xmlns:cx4="http://schemas.microsoft.com/office/drawing/2016/5/10/chartex" xmlns:cx5="http://schemas.microsoft.com/office/drawing/2016/5/11/chartex" xmlns:cx6="http://schemas.microsoft.com/office/drawing/2016/5/12/chartex" xmlns:cx7="http://schemas.microsoft.com/office/drawing/2016/5/13/chartex" xmlns:cx8="http://schemas.microsoft.com/office/drawing/2016/5/14/chartex" xmlns:mc="http://schemas.openxmlformats.org/markup-compatibility/2006" xmlns:aink="http://schemas.microsoft.com/office/drawing/2016/ink" xmlns:am3d="http://schemas.microsoft.com/office/drawing/2017/model3d" xmlns:o="urn:schemas-microsoft-com:office:office" xmlns:r="http://schemas.openxmlformats.org/officeDocument/2006/relationships" xmlns:m="http://schemas.openxmlformats.org/officeDocument/2006/math" xmlns:v="urn:schemas-microsoft-com:vml" xmlns:wp14="http://schemas.microsoft.com/office/word/2010/wordprocessingDrawing" xmlns:wp="http://schemas.openxmlformats.org/drawingml/2006/wordprocessingDrawing" xmlns:w10="urn:schemas-microsoft-com:office:word" xmlns:w="http://schemas.openxmlformats.org/wordprocessingml/2006/main" xmlns:w14="http://schemas.microsoft.com/office/word/2010/wordml" xmlns:w15="http://schemas.microsoft.com/office/word/2012/wordml" xmlns:w16cex="http://schemas.microsoft.com/office/word/2018/wordml/cex" xmlns:w16cid="http://schemas.microsoft.com/office/word/2016/wordml/cid" xmlns:w16="http://schemas.microsoft.com/office/word/2018/wordml" xmlns:w16sdtdh="http://schemas.microsoft.com/office/word/2020/wordml/sdtdatahash" xmlns:w16se="http://schemas.microsoft.com/office/word/2015/wordml/symex" xmlns:wpg="http://schemas.microsoft.com/office/word/2010/wordprocessingGroup" xmlns:wpi="http://schemas.microsoft.com/office/word/2010/wordprocessingInk" xmlns:wne="http://schemas.microsoft.com/office/word/2006/wordml" xmlns:wps="http://schemas.microsoft.com/office/word/2010/wordprocessingShape" mc:Ignorable="w14 w15 w16se w16cid w16 w16cex w16sdtdh wp14">
+<w:ftr xmlns:wpc="http://schemas.microsoft.com/office/word/2010/wordprocessingCanvas" xmlns:cx="http://schemas.microsoft.com/office/drawing/2014/chartex" xmlns:cx1="http://schemas.microsoft.com/office/drawing/2015/9/8/chartex" xmlns:cx2="http://schemas.microsoft.com/office/drawing/2015/10/21/chartex" xmlns:cx3="http://schemas.microsoft.com/office/drawing/2016/5/9/chartex" xmlns:cx4="http://schemas.microsoft.com/office/drawing/2016/5/10/chartex" xmlns:cx5="http://schemas.microsoft.com/office/drawing/2016/5/11/chartex" xmlns:cx6="http://schemas.microsoft.com/office/drawing/2016/5/12/chartex" xmlns:cx7="http://schemas.microsoft.com/office/drawing/2016/5/13/chartex" xmlns:cx8="http://schemas.microsoft.com/office/drawing/2016/5/14/chartex" xmlns:mc="http://schemas.openxmlformats.org/markup-compatibility/2006" xmlns:aink="http://schemas.microsoft.com/office/drawing/2016/ink" xmlns:am3d="http://schemas.microsoft.com/office/drawing/2017/model3d" xmlns:o="urn:schemas-microsoft-com:office:office" xmlns:oel="http://schemas.microsoft.com/office/2019/extlst" xmlns:r="http://schemas.openxmlformats.org/officeDocument/2006/relationships" xmlns:m="http://schemas.openxmlformats.org/officeDocument/2006/math" xmlns:v="urn:schemas-microsoft-com:vml" xmlns:wp14="http://schemas.microsoft.com/office/word/2010/wordprocessingDrawing" xmlns:wp="http://schemas.openxmlformats.org/drawingml/2006/wordprocessingDrawing" xmlns:w10="urn:schemas-microsoft-com:office:word" xmlns:w="http://schemas.openxmlformats.org/wordprocessingml/2006/main" xmlns:w14="http://schemas.microsoft.com/office/word/2010/wordml" xmlns:w15="http://schemas.microsoft.com/office/word/2012/wordml" xmlns:w16cex="http://schemas.microsoft.com/office/word/2018/wordml/cex" xmlns:w16cid="http://schemas.microsoft.com/office/word/2016/wordml/cid" xmlns:w16="http://schemas.microsoft.com/office/word/2018/wordml" xmlns:w16du="http://schemas.microsoft.com/office/word/2023/wordml/word16du" xmlns:w16sdtdh="http://schemas.microsoft.com/office/word/2020/wordml/sdtdatahash" xmlns:w16sdtfl="http://schemas.microsoft.com/office/word/2024/wordml/sdtformatlock" xmlns:w16se="http://schemas.microsoft.com/office/word/2015/wordml/symex" xmlns:wpg="http://schemas.microsoft.com/office/word/2010/wordprocessingGroup" xmlns:wpi="http://schemas.microsoft.com/office/word/2010/wordprocessingInk" xmlns:wne="http://schemas.microsoft.com/office/word/2006/wordml" xmlns:wps="http://schemas.microsoft.com/office/word/2010/wordprocessingShape" mc:Ignorable="w14 w15 w16se w16cid w16 w16cex w16sdtdh w16sdtfl w16du wp14">
   <w:p>
     <w:pPr>
       <w:pStyle w:val="Pieddepage"/>
@@ -3083,7 +3251,7 @@
 </file>
 
 <file path=word/footnotes.xml><?xml version="1.0" encoding="utf-8"?>
-<w:footnotes xmlns:wpc="http://schemas.microsoft.com/office/word/2010/wordprocessingCanvas" xmlns:cx="http://schemas.microsoft.com/office/drawing/2014/chartex" xmlns:cx1="http://schemas.microsoft.com/office/drawing/2015/9/8/chartex" xmlns:cx2="http://schemas.microsoft.com/office/drawing/2015/10/21/chartex" xmlns:cx3="http://schemas.microsoft.com/office/drawing/2016/5/9/chartex" xmlns:cx4="http://schemas.microsoft.com/office/drawing/2016/5/10/chartex" xmlns:cx5="http://schemas.microsoft.com/office/drawing/2016/5/11/chartex" xmlns:cx6="http://schemas.microsoft.com/office/drawing/2016/5/12/chartex" xmlns:cx7="http://schemas.microsoft.com/office/drawing/2016/5/13/chartex" xmlns:cx8="http://schemas.microsoft.com/office/drawing/2016/5/14/chartex" xmlns:mc="http://schemas.openxmlformats.org/markup-compatibility/2006" xmlns:aink="http://schemas.microsoft.com/office/drawing/2016/ink" xmlns:am3d="http://schemas.microsoft.com/office/drawing/2017/model3d" xmlns:o="urn:schemas-microsoft-com:office:office" xmlns:r="http://schemas.openxmlformats.org/officeDocument/2006/relationships" xmlns:m="http://schemas.openxmlformats.org/officeDocument/2006/math" xmlns:v="urn:schemas-microsoft-com:vml" xmlns:wp14="http://schemas.microsoft.com/office/word/2010/wordprocessingDrawing" xmlns:wp="http://schemas.openxmlformats.org/drawingml/2006/wordprocessingDrawing" xmlns:w10="urn:schemas-microsoft-com:office:word" xmlns:w="http://schemas.openxmlformats.org/wordprocessingml/2006/main" xmlns:w14="http://schemas.microsoft.com/office/word/2010/wordml" xmlns:w15="http://schemas.microsoft.com/office/word/2012/wordml" xmlns:w16cex="http://schemas.microsoft.com/office/word/2018/wordml/cex" xmlns:w16cid="http://schemas.microsoft.com/office/word/2016/wordml/cid" xmlns:w16="http://schemas.microsoft.com/office/word/2018/wordml" xmlns:w16sdtdh="http://schemas.microsoft.com/office/word/2020/wordml/sdtdatahash" xmlns:w16se="http://schemas.microsoft.com/office/word/2015/wordml/symex" xmlns:wpg="http://schemas.microsoft.com/office/word/2010/wordprocessingGroup" xmlns:wpi="http://schemas.microsoft.com/office/word/2010/wordprocessingInk" xmlns:wne="http://schemas.microsoft.com/office/word/2006/wordml" xmlns:wps="http://schemas.microsoft.com/office/word/2010/wordprocessingShape" mc:Ignorable="w14 w15 w16se w16cid w16 w16cex w16sdtdh wp14">
+<w:footnotes xmlns:wpc="http://schemas.microsoft.com/office/word/2010/wordprocessingCanvas" xmlns:cx="http://schemas.microsoft.com/office/drawing/2014/chartex" xmlns:cx1="http://schemas.microsoft.com/office/drawing/2015/9/8/chartex" xmlns:cx2="http://schemas.microsoft.com/office/drawing/2015/10/21/chartex" xmlns:cx3="http://schemas.microsoft.com/office/drawing/2016/5/9/chartex" xmlns:cx4="http://schemas.microsoft.com/office/drawing/2016/5/10/chartex" xmlns:cx5="http://schemas.microsoft.com/office/drawing/2016/5/11/chartex" xmlns:cx6="http://schemas.microsoft.com/office/drawing/2016/5/12/chartex" xmlns:cx7="http://schemas.microsoft.com/office/drawing/2016/5/13/chartex" xmlns:cx8="http://schemas.microsoft.com/office/drawing/2016/5/14/chartex" xmlns:mc="http://schemas.openxmlformats.org/markup-compatibility/2006" xmlns:aink="http://schemas.microsoft.com/office/drawing/2016/ink" xmlns:am3d="http://schemas.microsoft.com/office/drawing/2017/model3d" xmlns:o="urn:schemas-microsoft-com:office:office" xmlns:oel="http://schemas.microsoft.com/office/2019/extlst" xmlns:r="http://schemas.openxmlformats.org/officeDocument/2006/relationships" xmlns:m="http://schemas.openxmlformats.org/officeDocument/2006/math" xmlns:v="urn:schemas-microsoft-com:vml" xmlns:wp14="http://schemas.microsoft.com/office/word/2010/wordprocessingDrawing" xmlns:wp="http://schemas.openxmlformats.org/drawingml/2006/wordprocessingDrawing" xmlns:w10="urn:schemas-microsoft-com:office:word" xmlns:w="http://schemas.openxmlformats.org/wordprocessingml/2006/main" xmlns:w14="http://schemas.microsoft.com/office/word/2010/wordml" xmlns:w15="http://schemas.microsoft.com/office/word/2012/wordml" xmlns:w16cex="http://schemas.microsoft.com/office/word/2018/wordml/cex" xmlns:w16cid="http://schemas.microsoft.com/office/word/2016/wordml/cid" xmlns:w16="http://schemas.microsoft.com/office/word/2018/wordml" xmlns:w16du="http://schemas.microsoft.com/office/word/2023/wordml/word16du" xmlns:w16sdtdh="http://schemas.microsoft.com/office/word/2020/wordml/sdtdatahash" xmlns:w16sdtfl="http://schemas.microsoft.com/office/word/2024/wordml/sdtformatlock" xmlns:w16se="http://schemas.microsoft.com/office/word/2015/wordml/symex" xmlns:wpg="http://schemas.microsoft.com/office/word/2010/wordprocessingGroup" xmlns:wpi="http://schemas.microsoft.com/office/word/2010/wordprocessingInk" xmlns:wne="http://schemas.microsoft.com/office/word/2006/wordml" xmlns:wps="http://schemas.microsoft.com/office/word/2010/wordprocessingShape" mc:Ignorable="w14 w15 w16se w16cid w16 w16cex w16sdtdh w16sdtfl w16du wp14">
   <w:footnote w:type="separator" w:id="-1">
     <w:p>
       <w:r>
@@ -3102,7 +3270,7 @@
 </file>
 
 <file path=word/header1.xml><?xml version="1.0" encoding="utf-8"?>
-<w:hdr xmlns:wpc="http://schemas.microsoft.com/office/word/2010/wordprocessingCanvas" xmlns:cx="http://schemas.microsoft.com/office/drawing/2014/chartex" xmlns:cx1="http://schemas.microsoft.com/office/drawing/2015/9/8/chartex" xmlns:cx2="http://schemas.microsoft.com/office/drawing/2015/10/21/chartex" xmlns:cx3="http://schemas.microsoft.com/office/drawing/2016/5/9/chartex" xmlns:cx4="http://schemas.microsoft.com/office/drawing/2016/5/10/chartex" xmlns:cx5="http://schemas.microsoft.com/office/drawing/2016/5/11/chartex" xmlns:cx6="http://schemas.microsoft.com/office/drawing/2016/5/12/chartex" xmlns:cx7="http://schemas.microsoft.com/office/drawing/2016/5/13/chartex" xmlns:cx8="http://schemas.microsoft.com/office/drawing/2016/5/14/chartex" xmlns:mc="http://schemas.openxmlformats.org/markup-compatibility/2006" xmlns:aink="http://schemas.microsoft.com/office/drawing/2016/ink" xmlns:am3d="http://schemas.microsoft.com/office/drawing/2017/model3d" xmlns:o="urn:schemas-microsoft-com:office:office" xmlns:r="http://schemas.openxmlformats.org/officeDocument/2006/relationships" xmlns:m="http://schemas.openxmlformats.org/officeDocument/2006/math" xmlns:v="urn:schemas-microsoft-com:vml" xmlns:wp14="http://schemas.microsoft.com/office/word/2010/wordprocessingDrawing" xmlns:wp="http://schemas.openxmlformats.org/drawingml/2006/wordprocessingDrawing" xmlns:w10="urn:schemas-microsoft-com:office:word" xmlns:w="http://schemas.openxmlformats.org/wordprocessingml/2006/main" xmlns:w14="http://schemas.microsoft.com/office/word/2010/wordml" xmlns:w15="http://schemas.microsoft.com/office/word/2012/wordml" xmlns:w16cex="http://schemas.microsoft.com/office/word/2018/wordml/cex" xmlns:w16cid="http://schemas.microsoft.com/office/word/2016/wordml/cid" xmlns:w16="http://schemas.microsoft.com/office/word/2018/wordml" xmlns:w16sdtdh="http://schemas.microsoft.com/office/word/2020/wordml/sdtdatahash" xmlns:w16se="http://schemas.microsoft.com/office/word/2015/wordml/symex" xmlns:wpg="http://schemas.microsoft.com/office/word/2010/wordprocessingGroup" xmlns:wpi="http://schemas.microsoft.com/office/word/2010/wordprocessingInk" xmlns:wne="http://schemas.microsoft.com/office/word/2006/wordml" xmlns:wps="http://schemas.microsoft.com/office/word/2010/wordprocessingShape" mc:Ignorable="w14 w15 w16se w16cid w16 w16cex w16sdtdh wp14">
+<w:hdr xmlns:wpc="http://schemas.microsoft.com/office/word/2010/wordprocessingCanvas" xmlns:cx="http://schemas.microsoft.com/office/drawing/2014/chartex" xmlns:cx1="http://schemas.microsoft.com/office/drawing/2015/9/8/chartex" xmlns:cx2="http://schemas.microsoft.com/office/drawing/2015/10/21/chartex" xmlns:cx3="http://schemas.microsoft.com/office/drawing/2016/5/9/chartex" xmlns:cx4="http://schemas.microsoft.com/office/drawing/2016/5/10/chartex" xmlns:cx5="http://schemas.microsoft.com/office/drawing/2016/5/11/chartex" xmlns:cx6="http://schemas.microsoft.com/office/drawing/2016/5/12/chartex" xmlns:cx7="http://schemas.microsoft.com/office/drawing/2016/5/13/chartex" xmlns:cx8="http://schemas.microsoft.com/office/drawing/2016/5/14/chartex" xmlns:mc="http://schemas.openxmlformats.org/markup-compatibility/2006" xmlns:aink="http://schemas.microsoft.com/office/drawing/2016/ink" xmlns:am3d="http://schemas.microsoft.com/office/drawing/2017/model3d" xmlns:o="urn:schemas-microsoft-com:office:office" xmlns:oel="http://schemas.microsoft.com/office/2019/extlst" xmlns:r="http://schemas.openxmlformats.org/officeDocument/2006/relationships" xmlns:m="http://schemas.openxmlformats.org/officeDocument/2006/math" xmlns:v="urn:schemas-microsoft-com:vml" xmlns:wp14="http://schemas.microsoft.com/office/word/2010/wordprocessingDrawing" xmlns:wp="http://schemas.openxmlformats.org/drawingml/2006/wordprocessingDrawing" xmlns:w10="urn:schemas-microsoft-com:office:word" xmlns:w="http://schemas.openxmlformats.org/wordprocessingml/2006/main" xmlns:w14="http://schemas.microsoft.com/office/word/2010/wordml" xmlns:w15="http://schemas.microsoft.com/office/word/2012/wordml" xmlns:w16cex="http://schemas.microsoft.com/office/word/2018/wordml/cex" xmlns:w16cid="http://schemas.microsoft.com/office/word/2016/wordml/cid" xmlns:w16="http://schemas.microsoft.com/office/word/2018/wordml" xmlns:w16du="http://schemas.microsoft.com/office/word/2023/wordml/word16du" xmlns:w16sdtdh="http://schemas.microsoft.com/office/word/2020/wordml/sdtdatahash" xmlns:w16sdtfl="http://schemas.microsoft.com/office/word/2024/wordml/sdtformatlock" xmlns:w16se="http://schemas.microsoft.com/office/word/2015/wordml/symex" xmlns:wpg="http://schemas.microsoft.com/office/word/2010/wordprocessingGroup" xmlns:wpi="http://schemas.microsoft.com/office/word/2010/wordprocessingInk" xmlns:wne="http://schemas.microsoft.com/office/word/2006/wordml" xmlns:wps="http://schemas.microsoft.com/office/word/2010/wordprocessingShape" mc:Ignorable="w14 w15 w16se w16cid w16 w16cex w16sdtdh w16sdtfl w16du wp14">
   <w:sdt>
     <w:sdtPr>
       <w:rPr>
@@ -3122,7 +3290,6 @@
       <w:dataBinding w:prefixMappings="xmlns:ns0='http://purl.org/dc/elements/1.1/' xmlns:ns1='http://schemas.openxmlformats.org/package/2006/metadata/core-properties' " w:xpath="/ns1:coreProperties[1]/ns0:title[1]" w:storeItemID="{6C3C8BC8-F283-45AE-878A-BAB7291924A1}"/>
       <w:text/>
     </w:sdtPr>
-    <w:sdtEndPr/>
     <w:sdtContent>
       <w:p>
         <w:pPr>
@@ -3160,7 +3327,7 @@
 </file>
 
 <file path=word/numbering.xml><?xml version="1.0" encoding="utf-8"?>
-<w:numbering xmlns:wpc="http://schemas.microsoft.com/office/word/2010/wordprocessingCanvas" xmlns:cx="http://schemas.microsoft.com/office/drawing/2014/chartex" xmlns:cx1="http://schemas.microsoft.com/office/drawing/2015/9/8/chartex" xmlns:cx2="http://schemas.microsoft.com/office/drawing/2015/10/21/chartex" xmlns:cx3="http://schemas.microsoft.com/office/drawing/2016/5/9/chartex" xmlns:cx4="http://schemas.microsoft.com/office/drawing/2016/5/10/chartex" xmlns:cx5="http://schemas.microsoft.com/office/drawing/2016/5/11/chartex" xmlns:cx6="http://schemas.microsoft.com/office/drawing/2016/5/12/chartex" xmlns:cx7="http://schemas.microsoft.com/office/drawing/2016/5/13/chartex" xmlns:cx8="http://schemas.microsoft.com/office/drawing/2016/5/14/chartex" xmlns:mc="http://schemas.openxmlformats.org/markup-compatibility/2006" xmlns:aink="http://schemas.microsoft.com/office/drawing/2016/ink" xmlns:am3d="http://schemas.microsoft.com/office/drawing/2017/model3d" xmlns:o="urn:schemas-microsoft-com:office:office" xmlns:r="http://schemas.openxmlformats.org/officeDocument/2006/relationships" xmlns:m="http://schemas.openxmlformats.org/officeDocument/2006/math" xmlns:v="urn:schemas-microsoft-com:vml" xmlns:wp14="http://schemas.microsoft.com/office/word/2010/wordprocessingDrawing" xmlns:wp="http://schemas.openxmlformats.org/drawingml/2006/wordprocessingDrawing" xmlns:w10="urn:schemas-microsoft-com:office:word" xmlns:w="http://schemas.openxmlformats.org/wordprocessingml/2006/main" xmlns:w14="http://schemas.microsoft.com/office/word/2010/wordml" xmlns:w15="http://schemas.microsoft.com/office/word/2012/wordml" xmlns:w16cex="http://schemas.microsoft.com/office/word/2018/wordml/cex" xmlns:w16cid="http://schemas.microsoft.com/office/word/2016/wordml/cid" xmlns:w16="http://schemas.microsoft.com/office/word/2018/wordml" xmlns:w16sdtdh="http://schemas.microsoft.com/office/word/2020/wordml/sdtdatahash" xmlns:w16se="http://schemas.microsoft.com/office/word/2015/wordml/symex" xmlns:wpg="http://schemas.microsoft.com/office/word/2010/wordprocessingGroup" xmlns:wpi="http://schemas.microsoft.com/office/word/2010/wordprocessingInk" xmlns:wne="http://schemas.microsoft.com/office/word/2006/wordml" xmlns:wps="http://schemas.microsoft.com/office/word/2010/wordprocessingShape" mc:Ignorable="w14 w15 w16se w16cid w16 w16cex w16sdtdh wp14">
+<w:numbering xmlns:wpc="http://schemas.microsoft.com/office/word/2010/wordprocessingCanvas" xmlns:cx="http://schemas.microsoft.com/office/drawing/2014/chartex" xmlns:cx1="http://schemas.microsoft.com/office/drawing/2015/9/8/chartex" xmlns:cx2="http://schemas.microsoft.com/office/drawing/2015/10/21/chartex" xmlns:cx3="http://schemas.microsoft.com/office/drawing/2016/5/9/chartex" xmlns:cx4="http://schemas.microsoft.com/office/drawing/2016/5/10/chartex" xmlns:cx5="http://schemas.microsoft.com/office/drawing/2016/5/11/chartex" xmlns:cx6="http://schemas.microsoft.com/office/drawing/2016/5/12/chartex" xmlns:cx7="http://schemas.microsoft.com/office/drawing/2016/5/13/chartex" xmlns:cx8="http://schemas.microsoft.com/office/drawing/2016/5/14/chartex" xmlns:mc="http://schemas.openxmlformats.org/markup-compatibility/2006" xmlns:aink="http://schemas.microsoft.com/office/drawing/2016/ink" xmlns:am3d="http://schemas.microsoft.com/office/drawing/2017/model3d" xmlns:o="urn:schemas-microsoft-com:office:office" xmlns:oel="http://schemas.microsoft.com/office/2019/extlst" xmlns:r="http://schemas.openxmlformats.org/officeDocument/2006/relationships" xmlns:m="http://schemas.openxmlformats.org/officeDocument/2006/math" xmlns:v="urn:schemas-microsoft-com:vml" xmlns:wp14="http://schemas.microsoft.com/office/word/2010/wordprocessingDrawing" xmlns:wp="http://schemas.openxmlformats.org/drawingml/2006/wordprocessingDrawing" xmlns:w10="urn:schemas-microsoft-com:office:word" xmlns:w="http://schemas.openxmlformats.org/wordprocessingml/2006/main" xmlns:w14="http://schemas.microsoft.com/office/word/2010/wordml" xmlns:w15="http://schemas.microsoft.com/office/word/2012/wordml" xmlns:w16cex="http://schemas.microsoft.com/office/word/2018/wordml/cex" xmlns:w16cid="http://schemas.microsoft.com/office/word/2016/wordml/cid" xmlns:w16="http://schemas.microsoft.com/office/word/2018/wordml" xmlns:w16du="http://schemas.microsoft.com/office/word/2023/wordml/word16du" xmlns:w16sdtdh="http://schemas.microsoft.com/office/word/2020/wordml/sdtdatahash" xmlns:w16sdtfl="http://schemas.microsoft.com/office/word/2024/wordml/sdtformatlock" xmlns:w16se="http://schemas.microsoft.com/office/word/2015/wordml/symex" xmlns:wpg="http://schemas.microsoft.com/office/word/2010/wordprocessingGroup" xmlns:wpi="http://schemas.microsoft.com/office/word/2010/wordprocessingInk" xmlns:wne="http://schemas.microsoft.com/office/word/2006/wordml" xmlns:wps="http://schemas.microsoft.com/office/word/2010/wordprocessingShape" mc:Ignorable="w14 w15 w16se w16cid w16 w16cex w16sdtdh w16sdtfl w16du wp14">
   <w:abstractNum w:abstractNumId="0" w15:restartNumberingAfterBreak="0">
     <w:nsid w:val="0A12774B"/>
     <w:multiLevelType w:val="hybridMultilevel"/>
@@ -3852,7 +4019,7 @@
       <w:lvlText w:val="%1.%2.%3."/>
       <w:lvlJc w:val="left"/>
       <w:pPr>
-        <w:ind w:left="1224" w:hanging="504"/>
+        <w:ind w:left="646" w:hanging="504"/>
       </w:pPr>
       <w:rPr>
         <w:rFonts w:hint="default"/>
@@ -5185,68 +5352,68 @@
       </w:rPr>
     </w:lvl>
   </w:abstractNum>
-  <w:num w:numId="1">
+  <w:num w:numId="1" w16cid:durableId="2093962833">
     <w:abstractNumId w:val="3"/>
   </w:num>
-  <w:num w:numId="2">
+  <w:num w:numId="2" w16cid:durableId="708921074">
     <w:abstractNumId w:val="5"/>
   </w:num>
-  <w:num w:numId="3">
+  <w:num w:numId="3" w16cid:durableId="5838215">
     <w:abstractNumId w:val="6"/>
   </w:num>
-  <w:num w:numId="4">
+  <w:num w:numId="4" w16cid:durableId="488792450">
     <w:abstractNumId w:val="12"/>
   </w:num>
-  <w:num w:numId="5">
+  <w:num w:numId="5" w16cid:durableId="2142380054">
     <w:abstractNumId w:val="14"/>
   </w:num>
-  <w:num w:numId="6">
+  <w:num w:numId="6" w16cid:durableId="285435092">
     <w:abstractNumId w:val="9"/>
   </w:num>
-  <w:num w:numId="7">
+  <w:num w:numId="7" w16cid:durableId="1443527683">
     <w:abstractNumId w:val="11"/>
   </w:num>
-  <w:num w:numId="8">
+  <w:num w:numId="8" w16cid:durableId="633408390">
     <w:abstractNumId w:val="1"/>
   </w:num>
-  <w:num w:numId="9">
+  <w:num w:numId="9" w16cid:durableId="317074393">
     <w:abstractNumId w:val="17"/>
   </w:num>
-  <w:num w:numId="10">
+  <w:num w:numId="10" w16cid:durableId="1596590216">
     <w:abstractNumId w:val="0"/>
   </w:num>
-  <w:num w:numId="11">
+  <w:num w:numId="11" w16cid:durableId="1707564454">
     <w:abstractNumId w:val="10"/>
   </w:num>
-  <w:num w:numId="12">
+  <w:num w:numId="12" w16cid:durableId="434131023">
     <w:abstractNumId w:val="15"/>
   </w:num>
-  <w:num w:numId="13">
+  <w:num w:numId="13" w16cid:durableId="198012174">
     <w:abstractNumId w:val="8"/>
   </w:num>
-  <w:num w:numId="14">
+  <w:num w:numId="14" w16cid:durableId="940180655">
     <w:abstractNumId w:val="4"/>
   </w:num>
-  <w:num w:numId="15">
+  <w:num w:numId="15" w16cid:durableId="1563709196">
     <w:abstractNumId w:val="7"/>
   </w:num>
-  <w:num w:numId="16">
+  <w:num w:numId="16" w16cid:durableId="1748526852">
     <w:abstractNumId w:val="2"/>
   </w:num>
-  <w:num w:numId="17">
+  <w:num w:numId="17" w16cid:durableId="1994287387">
     <w:abstractNumId w:val="18"/>
   </w:num>
-  <w:num w:numId="18">
+  <w:num w:numId="18" w16cid:durableId="627324056">
     <w:abstractNumId w:val="13"/>
   </w:num>
-  <w:num w:numId="19">
+  <w:num w:numId="19" w16cid:durableId="250235150">
     <w:abstractNumId w:val="16"/>
   </w:num>
 </w:numbering>
 </file>
 
 <file path=word/styles.xml><?xml version="1.0" encoding="utf-8"?>
-<w:styles xmlns:mc="http://schemas.openxmlformats.org/markup-compatibility/2006" xmlns:r="http://schemas.openxmlformats.org/officeDocument/2006/relationships" xmlns:w="http://schemas.openxmlformats.org/wordprocessingml/2006/main" xmlns:w14="http://schemas.microsoft.com/office/word/2010/wordml" xmlns:w15="http://schemas.microsoft.com/office/word/2012/wordml" xmlns:w16cex="http://schemas.microsoft.com/office/word/2018/wordml/cex" xmlns:w16cid="http://schemas.microsoft.com/office/word/2016/wordml/cid" xmlns:w16="http://schemas.microsoft.com/office/word/2018/wordml" xmlns:w16sdtdh="http://schemas.microsoft.com/office/word/2020/wordml/sdtdatahash" xmlns:w16se="http://schemas.microsoft.com/office/word/2015/wordml/symex" mc:Ignorable="w14 w15 w16se w16cid w16 w16cex w16sdtdh">
+<w:styles xmlns:mc="http://schemas.openxmlformats.org/markup-compatibility/2006" xmlns:r="http://schemas.openxmlformats.org/officeDocument/2006/relationships" xmlns:w="http://schemas.openxmlformats.org/wordprocessingml/2006/main" xmlns:w14="http://schemas.microsoft.com/office/word/2010/wordml" xmlns:w15="http://schemas.microsoft.com/office/word/2012/wordml" xmlns:w16cex="http://schemas.microsoft.com/office/word/2018/wordml/cex" xmlns:w16cid="http://schemas.microsoft.com/office/word/2016/wordml/cid" xmlns:w16="http://schemas.microsoft.com/office/word/2018/wordml" xmlns:w16du="http://schemas.microsoft.com/office/word/2023/wordml/word16du" xmlns:w16sdtdh="http://schemas.microsoft.com/office/word/2020/wordml/sdtdatahash" xmlns:w16sdtfl="http://schemas.microsoft.com/office/word/2024/wordml/sdtformatlock" xmlns:w16se="http://schemas.microsoft.com/office/word/2015/wordml/symex" mc:Ignorable="w14 w15 w16se w16cid w16 w16cex w16sdtdh w16sdtfl w16du">
   <w:docDefaults>
     <w:rPrDefault>
       <w:rPr>
@@ -5711,6 +5878,7 @@
         <w:numId w:val="3"/>
       </w:numPr>
       <w:spacing w:before="40"/>
+      <w:ind w:left="1224"/>
       <w:outlineLvl w:val="2"/>
     </w:pPr>
     <w:rPr>
@@ -6357,7 +6525,7 @@
 </file>
 
 <file path=word/glossary/document.xml><?xml version="1.0" encoding="utf-8"?>
-<w:glossaryDocument xmlns:wpc="http://schemas.microsoft.com/office/word/2010/wordprocessingCanvas" xmlns:cx="http://schemas.microsoft.com/office/drawing/2014/chartex" xmlns:cx1="http://schemas.microsoft.com/office/drawing/2015/9/8/chartex" xmlns:cx2="http://schemas.microsoft.com/office/drawing/2015/10/21/chartex" xmlns:cx3="http://schemas.microsoft.com/office/drawing/2016/5/9/chartex" xmlns:cx4="http://schemas.microsoft.com/office/drawing/2016/5/10/chartex" xmlns:cx5="http://schemas.microsoft.com/office/drawing/2016/5/11/chartex" xmlns:cx6="http://schemas.microsoft.com/office/drawing/2016/5/12/chartex" xmlns:cx7="http://schemas.microsoft.com/office/drawing/2016/5/13/chartex" xmlns:cx8="http://schemas.microsoft.com/office/drawing/2016/5/14/chartex" xmlns:mc="http://schemas.openxmlformats.org/markup-compatibility/2006" xmlns:aink="http://schemas.microsoft.com/office/drawing/2016/ink" xmlns:am3d="http://schemas.microsoft.com/office/drawing/2017/model3d" xmlns:o="urn:schemas-microsoft-com:office:office" xmlns:r="http://schemas.openxmlformats.org/officeDocument/2006/relationships" xmlns:m="http://schemas.openxmlformats.org/officeDocument/2006/math" xmlns:v="urn:schemas-microsoft-com:vml" xmlns:wp14="http://schemas.microsoft.com/office/word/2010/wordprocessingDrawing" xmlns:wp="http://schemas.openxmlformats.org/drawingml/2006/wordprocessingDrawing" xmlns:w10="urn:schemas-microsoft-com:office:word" xmlns:w="http://schemas.openxmlformats.org/wordprocessingml/2006/main" xmlns:w14="http://schemas.microsoft.com/office/word/2010/wordml" xmlns:w15="http://schemas.microsoft.com/office/word/2012/wordml" xmlns:w16cex="http://schemas.microsoft.com/office/word/2018/wordml/cex" xmlns:w16cid="http://schemas.microsoft.com/office/word/2016/wordml/cid" xmlns:w16="http://schemas.microsoft.com/office/word/2018/wordml" xmlns:w16sdtdh="http://schemas.microsoft.com/office/word/2020/wordml/sdtdatahash" xmlns:w16se="http://schemas.microsoft.com/office/word/2015/wordml/symex" xmlns:wpg="http://schemas.microsoft.com/office/word/2010/wordprocessingGroup" xmlns:wpi="http://schemas.microsoft.com/office/word/2010/wordprocessingInk" xmlns:wne="http://schemas.microsoft.com/office/word/2006/wordml" xmlns:wps="http://schemas.microsoft.com/office/word/2010/wordprocessingShape" mc:Ignorable="w14 w15 w16se w16cid w16 w16cex w16sdtdh wp14">
+<w:glossaryDocument xmlns:wpc="http://schemas.microsoft.com/office/word/2010/wordprocessingCanvas" xmlns:cx="http://schemas.microsoft.com/office/drawing/2014/chartex" xmlns:cx1="http://schemas.microsoft.com/office/drawing/2015/9/8/chartex" xmlns:cx2="http://schemas.microsoft.com/office/drawing/2015/10/21/chartex" xmlns:cx3="http://schemas.microsoft.com/office/drawing/2016/5/9/chartex" xmlns:cx4="http://schemas.microsoft.com/office/drawing/2016/5/10/chartex" xmlns:cx5="http://schemas.microsoft.com/office/drawing/2016/5/11/chartex" xmlns:cx6="http://schemas.microsoft.com/office/drawing/2016/5/12/chartex" xmlns:cx7="http://schemas.microsoft.com/office/drawing/2016/5/13/chartex" xmlns:cx8="http://schemas.microsoft.com/office/drawing/2016/5/14/chartex" xmlns:mc="http://schemas.openxmlformats.org/markup-compatibility/2006" xmlns:aink="http://schemas.microsoft.com/office/drawing/2016/ink" xmlns:am3d="http://schemas.microsoft.com/office/drawing/2017/model3d" xmlns:o="urn:schemas-microsoft-com:office:office" xmlns:oel="http://schemas.microsoft.com/office/2019/extlst" xmlns:r="http://schemas.openxmlformats.org/officeDocument/2006/relationships" xmlns:m="http://schemas.openxmlformats.org/officeDocument/2006/math" xmlns:v="urn:schemas-microsoft-com:vml" xmlns:wp14="http://schemas.microsoft.com/office/word/2010/wordprocessingDrawing" xmlns:wp="http://schemas.openxmlformats.org/drawingml/2006/wordprocessingDrawing" xmlns:w10="urn:schemas-microsoft-com:office:word" xmlns:w="http://schemas.openxmlformats.org/wordprocessingml/2006/main" xmlns:w14="http://schemas.microsoft.com/office/word/2010/wordml" xmlns:w15="http://schemas.microsoft.com/office/word/2012/wordml" xmlns:w16cex="http://schemas.microsoft.com/office/word/2018/wordml/cex" xmlns:w16cid="http://schemas.microsoft.com/office/word/2016/wordml/cid" xmlns:w16="http://schemas.microsoft.com/office/word/2018/wordml" xmlns:w16du="http://schemas.microsoft.com/office/word/2023/wordml/word16du" xmlns:w16sdtdh="http://schemas.microsoft.com/office/word/2020/wordml/sdtdatahash" xmlns:w16sdtfl="http://schemas.microsoft.com/office/word/2024/wordml/sdtformatlock" xmlns:w16se="http://schemas.microsoft.com/office/word/2015/wordml/symex" xmlns:wpg="http://schemas.microsoft.com/office/word/2010/wordprocessingGroup" xmlns:wpi="http://schemas.microsoft.com/office/word/2010/wordprocessingInk" xmlns:wne="http://schemas.microsoft.com/office/word/2006/wordml" xmlns:wps="http://schemas.microsoft.com/office/word/2010/wordprocessingShape" mc:Ignorable="w14 w15 w16se w16cid w16 w16cex w16sdtdh w16sdtfl w16du wp14">
   <w:docParts>
     <w:docPart>
       <w:docPartPr>
@@ -6393,7 +6561,7 @@
 </file>
 
 <file path=word/glossary/fontTable.xml><?xml version="1.0" encoding="utf-8"?>
-<w:fonts xmlns:mc="http://schemas.openxmlformats.org/markup-compatibility/2006" xmlns:r="http://schemas.openxmlformats.org/officeDocument/2006/relationships" xmlns:w="http://schemas.openxmlformats.org/wordprocessingml/2006/main" xmlns:w14="http://schemas.microsoft.com/office/word/2010/wordml" xmlns:w15="http://schemas.microsoft.com/office/word/2012/wordml" xmlns:w16cex="http://schemas.microsoft.com/office/word/2018/wordml/cex" xmlns:w16cid="http://schemas.microsoft.com/office/word/2016/wordml/cid" xmlns:w16="http://schemas.microsoft.com/office/word/2018/wordml" xmlns:w16sdtdh="http://schemas.microsoft.com/office/word/2020/wordml/sdtdatahash" xmlns:w16se="http://schemas.microsoft.com/office/word/2015/wordml/symex" mc:Ignorable="w14 w15 w16se w16cid w16 w16cex w16sdtdh">
+<w:fonts xmlns:mc="http://schemas.openxmlformats.org/markup-compatibility/2006" xmlns:r="http://schemas.openxmlformats.org/officeDocument/2006/relationships" xmlns:w="http://schemas.openxmlformats.org/wordprocessingml/2006/main" xmlns:w14="http://schemas.microsoft.com/office/word/2010/wordml" xmlns:w15="http://schemas.microsoft.com/office/word/2012/wordml" xmlns:w16cex="http://schemas.microsoft.com/office/word/2018/wordml/cex" xmlns:w16cid="http://schemas.microsoft.com/office/word/2016/wordml/cid" xmlns:w16="http://schemas.microsoft.com/office/word/2018/wordml" xmlns:w16du="http://schemas.microsoft.com/office/word/2023/wordml/word16du" xmlns:w16sdtdh="http://schemas.microsoft.com/office/word/2020/wordml/sdtdatahash" xmlns:w16sdtfl="http://schemas.microsoft.com/office/word/2024/wordml/sdtformatlock" xmlns:w16se="http://schemas.microsoft.com/office/word/2015/wordml/symex" mc:Ignorable="w14 w15 w16se w16cid w16 w16cex w16sdtdh w16sdtfl w16du">
   <w:font w:name="Symbol">
     <w:panose1 w:val="05050102010706020507"/>
     <w:charset w:val="02"/>
@@ -6427,7 +6595,7 @@
     <w:charset w:val="00"/>
     <w:family w:val="swiss"/>
     <w:pitch w:val="variable"/>
-    <w:sig w:usb0="E4002EFF" w:usb1="C000247B" w:usb2="00000009" w:usb3="00000000" w:csb0="000001FF" w:csb1="00000000"/>
+    <w:sig w:usb0="E4002EFF" w:usb1="C200247B" w:usb2="00000009" w:usb3="00000000" w:csb0="000001FF" w:csb1="00000000"/>
   </w:font>
   <w:font w:name="Arial">
     <w:panose1 w:val="020B0604020202020204"/>
@@ -6448,13 +6616,25 @@
     <w:charset w:val="00"/>
     <w:family w:val="swiss"/>
     <w:pitch w:val="variable"/>
-    <w:sig w:usb0="E4002EFF" w:usb1="C000247B" w:usb2="00000009" w:usb3="00000000" w:csb0="000001FF" w:csb1="00000000"/>
+    <w:sig w:usb0="E4002EFF" w:usb1="C200247B" w:usb2="00000009" w:usb3="00000000" w:csb0="000001FF" w:csb1="00000000"/>
+  </w:font>
+  <w:font w:name="Aptos">
+    <w:charset w:val="00"/>
+    <w:family w:val="swiss"/>
+    <w:pitch w:val="variable"/>
+    <w:sig w:usb0="20000287" w:usb1="00000003" w:usb2="00000000" w:usb3="00000000" w:csb0="0000019F" w:csb1="00000000"/>
+  </w:font>
+  <w:font w:name="Aptos Display">
+    <w:charset w:val="00"/>
+    <w:family w:val="swiss"/>
+    <w:pitch w:val="variable"/>
+    <w:sig w:usb0="20000287" w:usb1="00000003" w:usb2="00000000" w:usb3="00000000" w:csb0="0000019F" w:csb1="00000000"/>
   </w:font>
 </w:fonts>
 </file>
 
 <file path=word/glossary/settings.xml><?xml version="1.0" encoding="utf-8"?>
-<w:settings xmlns:mc="http://schemas.openxmlformats.org/markup-compatibility/2006" xmlns:o="urn:schemas-microsoft-com:office:office" xmlns:r="http://schemas.openxmlformats.org/officeDocument/2006/relationships" xmlns:m="http://schemas.openxmlformats.org/officeDocument/2006/math" xmlns:v="urn:schemas-microsoft-com:vml" xmlns:w10="urn:schemas-microsoft-com:office:word" xmlns:w="http://schemas.openxmlformats.org/wordprocessingml/2006/main" xmlns:w14="http://schemas.microsoft.com/office/word/2010/wordml" xmlns:w15="http://schemas.microsoft.com/office/word/2012/wordml" xmlns:w16cex="http://schemas.microsoft.com/office/word/2018/wordml/cex" xmlns:w16cid="http://schemas.microsoft.com/office/word/2016/wordml/cid" xmlns:w16="http://schemas.microsoft.com/office/word/2018/wordml" xmlns:w16sdtdh="http://schemas.microsoft.com/office/word/2020/wordml/sdtdatahash" xmlns:w16se="http://schemas.microsoft.com/office/word/2015/wordml/symex" xmlns:sl="http://schemas.openxmlformats.org/schemaLibrary/2006/main" mc:Ignorable="w14 w15 w16se w16cid w16 w16cex w16sdtdh">
+<w:settings xmlns:mc="http://schemas.openxmlformats.org/markup-compatibility/2006" xmlns:o="urn:schemas-microsoft-com:office:office" xmlns:r="http://schemas.openxmlformats.org/officeDocument/2006/relationships" xmlns:m="http://schemas.openxmlformats.org/officeDocument/2006/math" xmlns:v="urn:schemas-microsoft-com:vml" xmlns:w10="urn:schemas-microsoft-com:office:word" xmlns:w="http://schemas.openxmlformats.org/wordprocessingml/2006/main" xmlns:w14="http://schemas.microsoft.com/office/word/2010/wordml" xmlns:w15="http://schemas.microsoft.com/office/word/2012/wordml" xmlns:w16cex="http://schemas.microsoft.com/office/word/2018/wordml/cex" xmlns:w16cid="http://schemas.microsoft.com/office/word/2016/wordml/cid" xmlns:w16="http://schemas.microsoft.com/office/word/2018/wordml" xmlns:w16du="http://schemas.microsoft.com/office/word/2023/wordml/word16du" xmlns:w16sdtdh="http://schemas.microsoft.com/office/word/2020/wordml/sdtdatahash" xmlns:w16sdtfl="http://schemas.microsoft.com/office/word/2024/wordml/sdtformatlock" xmlns:w16se="http://schemas.microsoft.com/office/word/2015/wordml/symex" xmlns:sl="http://schemas.openxmlformats.org/schemaLibrary/2006/main" mc:Ignorable="w14 w15 w16se w16cid w16 w16cex w16sdtdh w16sdtfl w16du">
   <w:view w:val="normal"/>
   <w:defaultTabStop w:val="708"/>
   <w:hyphenationZone w:val="425"/>
@@ -6470,6 +6650,8 @@
   </w:compat>
   <w:rsids>
     <w:rsidRoot w:val="00E77E8A"/>
+    <w:rsid w:val="006A14B6"/>
+    <w:rsid w:val="00B50427"/>
     <w:rsid w:val="00BB66C4"/>
     <w:rsid w:val="00D23269"/>
     <w:rsid w:val="00DB72CA"/>
@@ -6499,7 +6681,7 @@
 </file>
 
 <file path=word/glossary/styles.xml><?xml version="1.0" encoding="utf-8"?>
-<w:styles xmlns:mc="http://schemas.openxmlformats.org/markup-compatibility/2006" xmlns:r="http://schemas.openxmlformats.org/officeDocument/2006/relationships" xmlns:w="http://schemas.openxmlformats.org/wordprocessingml/2006/main" xmlns:w14="http://schemas.microsoft.com/office/word/2010/wordml" xmlns:w15="http://schemas.microsoft.com/office/word/2012/wordml" xmlns:w16cex="http://schemas.microsoft.com/office/word/2018/wordml/cex" xmlns:w16cid="http://schemas.microsoft.com/office/word/2016/wordml/cid" xmlns:w16="http://schemas.microsoft.com/office/word/2018/wordml" xmlns:w16sdtdh="http://schemas.microsoft.com/office/word/2020/wordml/sdtdatahash" xmlns:w16se="http://schemas.microsoft.com/office/word/2015/wordml/symex" mc:Ignorable="w14 w15 w16se w16cid w16 w16cex w16sdtdh">
+<w:styles xmlns:mc="http://schemas.openxmlformats.org/markup-compatibility/2006" xmlns:r="http://schemas.openxmlformats.org/officeDocument/2006/relationships" xmlns:w="http://schemas.openxmlformats.org/wordprocessingml/2006/main" xmlns:w14="http://schemas.microsoft.com/office/word/2010/wordml" xmlns:w15="http://schemas.microsoft.com/office/word/2012/wordml" xmlns:w16cex="http://schemas.microsoft.com/office/word/2018/wordml/cex" xmlns:w16cid="http://schemas.microsoft.com/office/word/2016/wordml/cid" xmlns:w16="http://schemas.microsoft.com/office/word/2018/wordml" xmlns:w16du="http://schemas.microsoft.com/office/word/2023/wordml/word16du" xmlns:w16sdtdh="http://schemas.microsoft.com/office/word/2020/wordml/sdtdatahash" xmlns:w16sdtfl="http://schemas.microsoft.com/office/word/2024/wordml/sdtformatlock" xmlns:w16se="http://schemas.microsoft.com/office/word/2015/wordml/symex" mc:Ignorable="w14 w15 w16se w16cid w16 w16cex w16sdtdh w16sdtfl w16du">
   <w:docDefaults>
     <w:rPrDefault>
       <w:rPr>
@@ -6932,7 +7114,7 @@
 </file>
 
 <file path=word/glossary/webSettings.xml><?xml version="1.0" encoding="utf-8"?>
-<w:webSettings xmlns:mc="http://schemas.openxmlformats.org/markup-compatibility/2006" xmlns:r="http://schemas.openxmlformats.org/officeDocument/2006/relationships" xmlns:w="http://schemas.openxmlformats.org/wordprocessingml/2006/main" xmlns:w14="http://schemas.microsoft.com/office/word/2010/wordml" xmlns:w15="http://schemas.microsoft.com/office/word/2012/wordml" xmlns:w16cex="http://schemas.microsoft.com/office/word/2018/wordml/cex" xmlns:w16cid="http://schemas.microsoft.com/office/word/2016/wordml/cid" xmlns:w16="http://schemas.microsoft.com/office/word/2018/wordml" xmlns:w16sdtdh="http://schemas.microsoft.com/office/word/2020/wordml/sdtdatahash" xmlns:w16se="http://schemas.microsoft.com/office/word/2015/wordml/symex" mc:Ignorable="w14 w15 w16se w16cid w16 w16cex w16sdtdh">
+<w:webSettings xmlns:mc="http://schemas.openxmlformats.org/markup-compatibility/2006" xmlns:r="http://schemas.openxmlformats.org/officeDocument/2006/relationships" xmlns:w="http://schemas.openxmlformats.org/wordprocessingml/2006/main" xmlns:w14="http://schemas.microsoft.com/office/word/2010/wordml" xmlns:w15="http://schemas.microsoft.com/office/word/2012/wordml" xmlns:w16cex="http://schemas.microsoft.com/office/word/2018/wordml/cex" xmlns:w16cid="http://schemas.microsoft.com/office/word/2016/wordml/cid" xmlns:w16="http://schemas.microsoft.com/office/word/2018/wordml" xmlns:w16du="http://schemas.microsoft.com/office/word/2023/wordml/word16du" xmlns:w16sdtdh="http://schemas.microsoft.com/office/word/2020/wordml/sdtdatahash" xmlns:w16sdtfl="http://schemas.microsoft.com/office/word/2024/wordml/sdtformatlock" xmlns:w16se="http://schemas.microsoft.com/office/word/2015/wordml/symex" mc:Ignorable="w14 w15 w16se w16cid w16 w16cex w16sdtdh w16sdtfl w16du">
   <w:optimizeForBrowser/>
   <w:allowPNG/>
 </w:webSettings>
@@ -7234,14 +7416,7 @@
 </file>
 
 <file path=customXml/item1.xml><?xml version="1.0" encoding="utf-8"?>
-<p:properties xmlns:p="http://schemas.microsoft.com/office/2006/metadata/properties" xmlns:xsi="http://www.w3.org/2001/XMLSchema-instance" xmlns:pc="http://schemas.microsoft.com/office/infopath/2007/PartnerControls">
-  <documentManagement>
-    <TaxCatchAll xmlns="ef535024-8810-4df7-967b-19ddece3cee9" xsi:nil="true"/>
-    <lcf76f155ced4ddcb4097134ff3c332f xmlns="f7489199-81b6-4269-ab5d-a59c90c70067">
-      <Terms xmlns="http://schemas.microsoft.com/office/infopath/2007/PartnerControls"/>
-    </lcf76f155ced4ddcb4097134ff3c332f>
-  </documentManagement>
-</p:properties>
+<b:Sources xmlns:b="http://schemas.openxmlformats.org/officeDocument/2006/bibliography" xmlns="http://schemas.openxmlformats.org/officeDocument/2006/bibliography" SelectedStyle="\APASixthEditionOfficeOnline.xsl" StyleName="APA" Version="6"/>
 </file>
 
 <file path=customXml/item2.xml><?xml version="1.0" encoding="utf-8"?>
@@ -7254,7 +7429,14 @@
 </file>
 
 <file path=customXml/item3.xml><?xml version="1.0" encoding="utf-8"?>
-<b:Sources xmlns:b="http://schemas.openxmlformats.org/officeDocument/2006/bibliography" xmlns="http://schemas.openxmlformats.org/officeDocument/2006/bibliography" SelectedStyle="\APASixthEditionOfficeOnline.xsl" StyleName="APA" Version="6"/>
+<p:properties xmlns:p="http://schemas.microsoft.com/office/2006/metadata/properties" xmlns:xsi="http://www.w3.org/2001/XMLSchema-instance" xmlns:pc="http://schemas.microsoft.com/office/infopath/2007/PartnerControls">
+  <documentManagement>
+    <TaxCatchAll xmlns="ef535024-8810-4df7-967b-19ddece3cee9" xsi:nil="true"/>
+    <lcf76f155ced4ddcb4097134ff3c332f xmlns="f7489199-81b6-4269-ab5d-a59c90c70067">
+      <Terms xmlns="http://schemas.microsoft.com/office/infopath/2007/PartnerControls"/>
+    </lcf76f155ced4ddcb4097134ff3c332f>
+  </documentManagement>
+</p:properties>
 </file>
 
 <file path=customXml/item4.xml><?xml version="1.0" encoding="utf-8"?>
@@ -7513,10 +7695,9 @@
 </file>
 
 <file path=customXml/itemProps1.xml><?xml version="1.0" encoding="utf-8"?>
-<ds:datastoreItem xmlns:ds="http://schemas.openxmlformats.org/officeDocument/2006/customXml" ds:itemID="{AFC1D4A9-9066-4D31-BC30-1E9B0CBDEA63}">
+<ds:datastoreItem xmlns:ds="http://schemas.openxmlformats.org/officeDocument/2006/customXml" ds:itemID="{D6C28978-5988-4596-8C66-6B73CC89192F}">
   <ds:schemaRefs>
-    <ds:schemaRef ds:uri="http://schemas.microsoft.com/office/2006/metadata/properties"/>
-    <ds:schemaRef ds:uri="http://schemas.microsoft.com/office/infopath/2007/PartnerControls"/>
+    <ds:schemaRef ds:uri="http://schemas.openxmlformats.org/officeDocument/2006/bibliography"/>
   </ds:schemaRefs>
 </ds:datastoreItem>
 </file>
@@ -7530,13 +7711,31 @@
 </file>
 
 <file path=customXml/itemProps3.xml><?xml version="1.0" encoding="utf-8"?>
-<ds:datastoreItem xmlns:ds="http://schemas.openxmlformats.org/officeDocument/2006/customXml" ds:itemID="{D6C28978-5988-4596-8C66-6B73CC89192F}">
+<ds:datastoreItem xmlns:ds="http://schemas.openxmlformats.org/officeDocument/2006/customXml" ds:itemID="{AFC1D4A9-9066-4D31-BC30-1E9B0CBDEA63}">
   <ds:schemaRefs>
-    <ds:schemaRef ds:uri="http://schemas.openxmlformats.org/officeDocument/2006/bibliography"/>
+    <ds:schemaRef ds:uri="http://schemas.microsoft.com/office/2006/metadata/properties"/>
+    <ds:schemaRef ds:uri="http://schemas.microsoft.com/office/infopath/2007/PartnerControls"/>
+    <ds:schemaRef ds:uri="ef535024-8810-4df7-967b-19ddece3cee9"/>
+    <ds:schemaRef ds:uri="f7489199-81b6-4269-ab5d-a59c90c70067"/>
   </ds:schemaRefs>
 </ds:datastoreItem>
 </file>
 
 <file path=customXml/itemProps4.xml><?xml version="1.0" encoding="utf-8"?>
-<ds:datastoreItem xmlns:ds="http://schemas.openxmlformats.org/officeDocument/2006/customXml" ds:itemID="{92BD79CD-496C-4449-B93D-57A1437E3524}"/>
+<ds:datastoreItem xmlns:ds="http://schemas.openxmlformats.org/officeDocument/2006/customXml" ds:itemID="{92BD79CD-496C-4449-B93D-57A1437E3524}">
+  <ds:schemaRefs>
+    <ds:schemaRef ds:uri="http://schemas.microsoft.com/office/2006/metadata/contentType"/>
+    <ds:schemaRef ds:uri="http://schemas.microsoft.com/office/2006/metadata/properties/metaAttributes"/>
+    <ds:schemaRef ds:uri="http://www.w3.org/2001/XMLSchema"/>
+    <ds:schemaRef ds:uri="http://schemas.microsoft.com/office/2006/metadata/properties"/>
+    <ds:schemaRef ds:uri="f7489199-81b6-4269-ab5d-a59c90c70067"/>
+    <ds:schemaRef ds:uri="ef535024-8810-4df7-967b-19ddece3cee9"/>
+    <ds:schemaRef ds:uri="http://schemas.microsoft.com/office/2006/documentManagement/types"/>
+    <ds:schemaRef ds:uri="http://schemas.microsoft.com/office/infopath/2007/PartnerControls"/>
+    <ds:schemaRef ds:uri="http://schemas.openxmlformats.org/package/2006/metadata/core-properties"/>
+    <ds:schemaRef ds:uri="http://purl.org/dc/elements/1.1/"/>
+    <ds:schemaRef ds:uri="http://purl.org/dc/terms/"/>
+    <ds:schemaRef ds:uri="http://schemas.microsoft.com/internal/obd"/>
+  </ds:schemaRefs>
+</ds:datastoreItem>
 </file>
</xml_diff>